<commit_message>
Aggiornati punto relativo ai requisiti - documentazione
</commit_message>
<xml_diff>
--- a/Documentazione/Documentazione.docx
+++ b/Documentazione/Documentazione.docx
@@ -428,7 +428,25 @@
           <w:sz w:val="24"/>
           <w:szCs w:val="24"/>
         </w:rPr>
-        <w:t xml:space="preserve"> main.</w:t>
+        <w:t xml:space="preserve"> </w:t>
+      </w:r>
+      <w:proofErr w:type="spellStart"/>
+      <w:r>
+        <w:rPr>
+          <w:rFonts w:ascii="Arial" w:hAnsi="Arial" w:cs="Arial"/>
+          <w:sz w:val="24"/>
+          <w:szCs w:val="24"/>
+        </w:rPr>
+        <w:t>main</w:t>
+      </w:r>
+      <w:proofErr w:type="spellEnd"/>
+      <w:r>
+        <w:rPr>
+          <w:rFonts w:ascii="Arial" w:hAnsi="Arial" w:cs="Arial"/>
+          <w:sz w:val="24"/>
+          <w:szCs w:val="24"/>
+        </w:rPr>
+        <w:t>.</w:t>
       </w:r>
     </w:p>
     <w:p>
@@ -446,7 +464,25 @@
           <w:sz w:val="24"/>
           <w:szCs w:val="24"/>
         </w:rPr>
-        <w:t>Quando sono state effettuate delle modifiche di cui era necessario il giudizio degli altri membri del team abbiamo utilizzato le pull request (come nei casi di alcuni dubbi sui diagrammi per esempio) oppure sono state create delle issues per simili motivi.</w:t>
+        <w:t xml:space="preserve">Quando sono state effettuate delle modifiche di cui era necessario il giudizio degli altri membri </w:t>
+      </w:r>
+      <w:proofErr w:type="gramStart"/>
+      <w:r>
+        <w:rPr>
+          <w:rFonts w:ascii="Arial" w:hAnsi="Arial" w:cs="Arial"/>
+          <w:sz w:val="24"/>
+          <w:szCs w:val="24"/>
+        </w:rPr>
+        <w:t>del team</w:t>
+      </w:r>
+      <w:proofErr w:type="gramEnd"/>
+      <w:r>
+        <w:rPr>
+          <w:rFonts w:ascii="Arial" w:hAnsi="Arial" w:cs="Arial"/>
+          <w:sz w:val="24"/>
+          <w:szCs w:val="24"/>
+        </w:rPr>
+        <w:t xml:space="preserve"> abbiamo utilizzato le pull request (come nei casi di alcuni dubbi sui diagrammi per esempio) oppure sono state create delle issues per simili motivi.</w:t>
       </w:r>
       <w:r>
         <w:rPr>
@@ -492,13 +528,23 @@
           <w:szCs w:val="24"/>
         </w:rPr>
       </w:pPr>
-      <w:r>
-        <w:rPr>
-          <w:rFonts w:ascii="Arial" w:hAnsi="Arial" w:cs="Arial"/>
-          <w:sz w:val="24"/>
-          <w:szCs w:val="24"/>
-        </w:rPr>
-        <w:t xml:space="preserve">Il team è composto da </w:t>
+      <w:proofErr w:type="gramStart"/>
+      <w:r>
+        <w:rPr>
+          <w:rFonts w:ascii="Arial" w:hAnsi="Arial" w:cs="Arial"/>
+          <w:sz w:val="24"/>
+          <w:szCs w:val="24"/>
+        </w:rPr>
+        <w:t>Il team</w:t>
+      </w:r>
+      <w:proofErr w:type="gramEnd"/>
+      <w:r>
+        <w:rPr>
+          <w:rFonts w:ascii="Arial" w:hAnsi="Arial" w:cs="Arial"/>
+          <w:sz w:val="24"/>
+          <w:szCs w:val="24"/>
+        </w:rPr>
+        <w:t xml:space="preserve"> è composto da </w:t>
       </w:r>
       <w:r>
         <w:rPr>
@@ -693,7 +739,25 @@
           <w:sz w:val="24"/>
           <w:szCs w:val="24"/>
         </w:rPr>
-        <w:t>La struttura del team è semplice: tutti e tre i membri sono al centro del progetto e la coordinazione avviene mediante diretta supervisione.</w:t>
+        <w:t xml:space="preserve">La struttura </w:t>
+      </w:r>
+      <w:proofErr w:type="gramStart"/>
+      <w:r>
+        <w:rPr>
+          <w:rFonts w:ascii="Arial" w:hAnsi="Arial" w:cs="Arial"/>
+          <w:sz w:val="24"/>
+          <w:szCs w:val="24"/>
+        </w:rPr>
+        <w:t>del team</w:t>
+      </w:r>
+      <w:proofErr w:type="gramEnd"/>
+      <w:r>
+        <w:rPr>
+          <w:rFonts w:ascii="Arial" w:hAnsi="Arial" w:cs="Arial"/>
+          <w:sz w:val="24"/>
+          <w:szCs w:val="24"/>
+        </w:rPr>
+        <w:t xml:space="preserve"> è semplice: tutti e tre i membri sono al centro del progetto e la coordinazione avviene mediante diretta supervisione.</w:t>
       </w:r>
     </w:p>
     <w:p>
@@ -1075,322 +1139,109 @@
     <w:p>
       <w:pPr>
         <w:pStyle w:val="Paragrafoelenco"/>
-        <w:jc w:val="both"/>
-        <w:rPr>
-          <w:rFonts w:ascii="Arial" w:hAnsi="Arial" w:cs="Arial"/>
-          <w:sz w:val="24"/>
-          <w:szCs w:val="24"/>
-        </w:rPr>
-      </w:pPr>
-      <w:r>
-        <w:rPr>
-          <w:rFonts w:ascii="Arial" w:hAnsi="Arial" w:cs="Arial"/>
-          <w:sz w:val="24"/>
-          <w:szCs w:val="24"/>
-        </w:rPr>
-        <w:t xml:space="preserve">Si vuole realizzare un sistema che gestisca </w:t>
-      </w:r>
-      <w:r>
-        <w:rPr>
-          <w:rFonts w:ascii="Arial" w:hAnsi="Arial" w:cs="Arial"/>
-          <w:sz w:val="24"/>
-          <w:szCs w:val="24"/>
-        </w:rPr>
-        <w:t xml:space="preserve">il </w:t>
-      </w:r>
-      <w:r>
-        <w:rPr>
-          <w:rFonts w:ascii="Arial" w:hAnsi="Arial" w:cs="Arial"/>
-          <w:sz w:val="24"/>
-          <w:szCs w:val="24"/>
-        </w:rPr>
-        <w:t>noleggio di auto</w:t>
-      </w:r>
-      <w:r>
-        <w:rPr>
-          <w:rFonts w:ascii="Arial" w:hAnsi="Arial" w:cs="Arial"/>
-          <w:sz w:val="24"/>
-          <w:szCs w:val="24"/>
-        </w:rPr>
-        <w:t>.</w:t>
-      </w:r>
-      <w:r>
-        <w:rPr>
-          <w:rFonts w:ascii="Arial" w:hAnsi="Arial" w:cs="Arial"/>
-          <w:sz w:val="24"/>
-          <w:szCs w:val="24"/>
-        </w:rPr>
-        <w:t xml:space="preserve"> </w:t>
+        <w:rPr>
+          <w:rFonts w:ascii="Arial" w:hAnsi="Arial" w:cs="Arial"/>
+          <w:sz w:val="24"/>
+          <w:szCs w:val="24"/>
+        </w:rPr>
+      </w:pPr>
+      <w:r>
+        <w:rPr>
+          <w:rFonts w:ascii="Arial" w:hAnsi="Arial" w:cs="Arial"/>
+          <w:sz w:val="24"/>
+          <w:szCs w:val="24"/>
+        </w:rPr>
+        <w:t xml:space="preserve">Si vuole realizzare un applicativo che gestisca i noleggi di auto. Gli utenti saranno in grado di accedere ad un’interfaccia dove è possibile selezionare il tipo di noleggio ed il tipo di auto desiderato. Viene offerta la possibilità di scegliere tra </w:t>
+      </w:r>
+      <w:proofErr w:type="gramStart"/>
+      <w:r>
+        <w:rPr>
+          <w:rFonts w:ascii="Arial" w:hAnsi="Arial" w:cs="Arial"/>
+          <w:sz w:val="24"/>
+          <w:szCs w:val="24"/>
+        </w:rPr>
+        <w:t>3</w:t>
+      </w:r>
+      <w:proofErr w:type="gramEnd"/>
+      <w:r>
+        <w:rPr>
+          <w:rFonts w:ascii="Arial" w:hAnsi="Arial" w:cs="Arial"/>
+          <w:sz w:val="24"/>
+          <w:szCs w:val="24"/>
+        </w:rPr>
+        <w:t xml:space="preserve"> tipi di noleggi: car sharing (durata variabile da qualche giorno ad una settimana), breve </w:t>
+      </w:r>
+      <w:proofErr w:type="spellStart"/>
+      <w:r>
+        <w:rPr>
+          <w:rFonts w:ascii="Arial" w:hAnsi="Arial" w:cs="Arial"/>
+          <w:sz w:val="24"/>
+          <w:szCs w:val="24"/>
+        </w:rPr>
+        <w:t>peiodo</w:t>
+      </w:r>
+      <w:proofErr w:type="spellEnd"/>
+      <w:r>
+        <w:rPr>
+          <w:rFonts w:ascii="Arial" w:hAnsi="Arial" w:cs="Arial"/>
+          <w:sz w:val="24"/>
+          <w:szCs w:val="24"/>
+        </w:rPr>
+        <w:t xml:space="preserve"> (fino a qualche mese), lungo termine (fino ad un anno). Gli utenti poi potranno scegliere tra diversi tipi di auto in base alle proprie esigenze. Verranno proposte auto di tipo: utilitarie, business, </w:t>
+      </w:r>
+      <w:proofErr w:type="spellStart"/>
+      <w:r>
+        <w:rPr>
+          <w:rFonts w:ascii="Arial" w:hAnsi="Arial" w:cs="Arial"/>
+          <w:sz w:val="24"/>
+          <w:szCs w:val="24"/>
+        </w:rPr>
+        <w:t>luxury</w:t>
+      </w:r>
+      <w:proofErr w:type="spellEnd"/>
+      <w:r>
+        <w:rPr>
+          <w:rFonts w:ascii="Arial" w:hAnsi="Arial" w:cs="Arial"/>
+          <w:sz w:val="24"/>
+          <w:szCs w:val="24"/>
+        </w:rPr>
+        <w:t xml:space="preserve">. </w:t>
       </w:r>
     </w:p>
     <w:p>
       <w:pPr>
         <w:pStyle w:val="Paragrafoelenco"/>
-        <w:jc w:val="both"/>
-        <w:rPr>
-          <w:rFonts w:ascii="Arial" w:hAnsi="Arial" w:cs="Arial"/>
-          <w:sz w:val="24"/>
-          <w:szCs w:val="24"/>
-        </w:rPr>
-      </w:pPr>
-      <w:r>
-        <w:rPr>
-          <w:rFonts w:ascii="Arial" w:hAnsi="Arial" w:cs="Arial"/>
-          <w:sz w:val="24"/>
-          <w:szCs w:val="24"/>
-        </w:rPr>
-        <w:t>L’utente dovrà come prima cosa registrarsi al servizio per poi effettuare l’accesso  mediante un classico servizio di autenticazione (emali e password).</w:t>
+        <w:rPr>
+          <w:rFonts w:ascii="Arial" w:hAnsi="Arial" w:cs="Arial"/>
+          <w:sz w:val="24"/>
+          <w:szCs w:val="24"/>
+        </w:rPr>
+      </w:pPr>
+      <w:r>
+        <w:rPr>
+          <w:rFonts w:ascii="Arial" w:hAnsi="Arial" w:cs="Arial"/>
+          <w:sz w:val="24"/>
+          <w:szCs w:val="24"/>
+        </w:rPr>
+        <w:t>Al fine di confermare ed inizializzare il noleggio verrà richiesta l’autenticazione presso il servizio e quindi verrà offerto un servizio di registrazione e login.</w:t>
       </w:r>
     </w:p>
     <w:p>
       <w:pPr>
         <w:pStyle w:val="Paragrafoelenco"/>
-        <w:jc w:val="both"/>
-        <w:rPr>
-          <w:rFonts w:ascii="Arial" w:hAnsi="Arial" w:cs="Arial"/>
-          <w:sz w:val="24"/>
-          <w:szCs w:val="24"/>
-        </w:rPr>
-      </w:pPr>
-      <w:r>
-        <w:rPr>
-          <w:rFonts w:ascii="Arial" w:hAnsi="Arial" w:cs="Arial"/>
-          <w:sz w:val="24"/>
-          <w:szCs w:val="24"/>
-        </w:rPr>
-        <w:t>Durante la fase di registrazione verrà offerta la possibilità di scegliere o meno di partecipare al programma fedeltà che includerà diversi vantaggi che verranno spiegati in seguito.</w:t>
-      </w:r>
-    </w:p>
-    <w:p>
-      <w:pPr>
-        <w:pStyle w:val="Paragrafoelenco"/>
-        <w:jc w:val="both"/>
-        <w:rPr>
-          <w:rFonts w:ascii="Arial" w:hAnsi="Arial" w:cs="Arial"/>
-          <w:sz w:val="24"/>
-          <w:szCs w:val="24"/>
-        </w:rPr>
-      </w:pPr>
-    </w:p>
-    <w:p>
-      <w:pPr>
-        <w:pStyle w:val="Paragrafoelenco"/>
-        <w:jc w:val="both"/>
-        <w:rPr>
-          <w:rFonts w:ascii="Arial" w:hAnsi="Arial" w:cs="Arial"/>
-          <w:sz w:val="24"/>
-          <w:szCs w:val="24"/>
-        </w:rPr>
-      </w:pPr>
-      <w:r>
-        <w:rPr>
-          <w:rFonts w:ascii="Arial" w:hAnsi="Arial" w:cs="Arial"/>
-          <w:sz w:val="24"/>
-          <w:szCs w:val="24"/>
-        </w:rPr>
-        <w:t xml:space="preserve">Vengono offerti tre tipi di noleggi: </w:t>
-      </w:r>
-    </w:p>
-    <w:p>
-      <w:pPr>
-        <w:pStyle w:val="Paragrafoelenco"/>
-        <w:numPr>
-          <w:ilvl w:val="0"/>
-          <w:numId w:val="12"/>
-        </w:numPr>
-        <w:jc w:val="both"/>
-        <w:rPr>
-          <w:rFonts w:ascii="Arial" w:hAnsi="Arial" w:cs="Arial"/>
-          <w:sz w:val="24"/>
-          <w:szCs w:val="24"/>
-        </w:rPr>
-      </w:pPr>
-      <w:r>
-        <w:rPr>
-          <w:rFonts w:ascii="Arial" w:hAnsi="Arial" w:cs="Arial"/>
-          <w:sz w:val="24"/>
-          <w:szCs w:val="24"/>
-        </w:rPr>
-        <w:t>car sharing (noleggio giornaliero o weekend)</w:t>
-      </w:r>
-    </w:p>
-    <w:p>
-      <w:pPr>
-        <w:pStyle w:val="Paragrafoelenco"/>
-        <w:numPr>
-          <w:ilvl w:val="0"/>
-          <w:numId w:val="12"/>
-        </w:numPr>
-        <w:jc w:val="both"/>
-        <w:rPr>
-          <w:rFonts w:ascii="Arial" w:hAnsi="Arial" w:cs="Arial"/>
-          <w:sz w:val="24"/>
-          <w:szCs w:val="24"/>
-        </w:rPr>
-      </w:pPr>
-      <w:r>
-        <w:rPr>
-          <w:rFonts w:ascii="Arial" w:hAnsi="Arial" w:cs="Arial"/>
-          <w:sz w:val="24"/>
-          <w:szCs w:val="24"/>
-        </w:rPr>
-        <w:t xml:space="preserve"> noleggio nel breve periodo (max 3 mesi)</w:t>
-      </w:r>
-    </w:p>
-    <w:p>
-      <w:pPr>
-        <w:pStyle w:val="Paragrafoelenco"/>
-        <w:numPr>
-          <w:ilvl w:val="0"/>
-          <w:numId w:val="12"/>
-        </w:numPr>
-        <w:jc w:val="both"/>
-        <w:rPr>
-          <w:rFonts w:ascii="Arial" w:hAnsi="Arial" w:cs="Arial"/>
-          <w:sz w:val="24"/>
-          <w:szCs w:val="24"/>
-        </w:rPr>
-      </w:pPr>
-      <w:r>
-        <w:rPr>
-          <w:rFonts w:ascii="Arial" w:hAnsi="Arial" w:cs="Arial"/>
-          <w:sz w:val="24"/>
-          <w:szCs w:val="24"/>
-        </w:rPr>
-        <w:t>noleggio nel lungo periodo (max 1 anno</w:t>
-      </w:r>
-      <w:r>
-        <w:rPr>
-          <w:rFonts w:ascii="Arial" w:hAnsi="Arial" w:cs="Arial"/>
-          <w:sz w:val="24"/>
-          <w:szCs w:val="24"/>
-        </w:rPr>
-        <w:t>, solo gli utenti aderenti al programma fedeltà possono sceglierlo)</w:t>
-      </w:r>
-      <w:r>
-        <w:rPr>
-          <w:rFonts w:ascii="Arial" w:hAnsi="Arial" w:cs="Arial"/>
-          <w:sz w:val="24"/>
-          <w:szCs w:val="24"/>
-        </w:rPr>
-        <w:t xml:space="preserve"> </w:t>
-      </w:r>
-    </w:p>
-    <w:p>
-      <w:pPr>
-        <w:ind w:left="720"/>
-        <w:jc w:val="both"/>
-        <w:rPr>
-          <w:rFonts w:ascii="Arial" w:hAnsi="Arial" w:cs="Arial"/>
-          <w:sz w:val="24"/>
-          <w:szCs w:val="24"/>
-        </w:rPr>
-      </w:pPr>
-      <w:r>
-        <w:rPr>
-          <w:rFonts w:ascii="Arial" w:hAnsi="Arial" w:cs="Arial"/>
-          <w:sz w:val="24"/>
-          <w:szCs w:val="24"/>
-        </w:rPr>
-        <w:t>Una volta selezionato il tipo di noleggio, l’utente dovrà scegliere il tipo di auto da noleggiare tra:</w:t>
-      </w:r>
-    </w:p>
-    <w:p>
-      <w:pPr>
-        <w:pStyle w:val="Paragrafoelenco"/>
-        <w:numPr>
-          <w:ilvl w:val="0"/>
-          <w:numId w:val="13"/>
-        </w:numPr>
-        <w:jc w:val="both"/>
-        <w:rPr>
-          <w:rFonts w:ascii="Arial" w:hAnsi="Arial" w:cs="Arial"/>
-          <w:sz w:val="24"/>
-          <w:szCs w:val="24"/>
-        </w:rPr>
-      </w:pPr>
-      <w:r>
-        <w:rPr>
-          <w:rFonts w:ascii="Arial" w:hAnsi="Arial" w:cs="Arial"/>
-          <w:sz w:val="24"/>
-          <w:szCs w:val="24"/>
-        </w:rPr>
-        <w:t>utilitaria</w:t>
-      </w:r>
-    </w:p>
-    <w:p>
-      <w:pPr>
-        <w:pStyle w:val="Paragrafoelenco"/>
-        <w:numPr>
-          <w:ilvl w:val="0"/>
-          <w:numId w:val="13"/>
-        </w:numPr>
-        <w:jc w:val="both"/>
-        <w:rPr>
-          <w:rFonts w:ascii="Arial" w:hAnsi="Arial" w:cs="Arial"/>
-          <w:sz w:val="24"/>
-          <w:szCs w:val="24"/>
-        </w:rPr>
-      </w:pPr>
-      <w:r>
-        <w:rPr>
-          <w:rFonts w:ascii="Arial" w:hAnsi="Arial" w:cs="Arial"/>
-          <w:sz w:val="24"/>
-          <w:szCs w:val="24"/>
-        </w:rPr>
-        <w:t>business</w:t>
-      </w:r>
-    </w:p>
-    <w:p>
-      <w:pPr>
-        <w:pStyle w:val="Paragrafoelenco"/>
-        <w:numPr>
-          <w:ilvl w:val="0"/>
-          <w:numId w:val="13"/>
-        </w:numPr>
-        <w:jc w:val="both"/>
-        <w:rPr>
-          <w:rFonts w:ascii="Arial" w:hAnsi="Arial" w:cs="Arial"/>
-          <w:sz w:val="24"/>
-          <w:szCs w:val="24"/>
-        </w:rPr>
-      </w:pPr>
-      <w:proofErr w:type="spellStart"/>
-      <w:r>
-        <w:rPr>
-          <w:rFonts w:ascii="Arial" w:hAnsi="Arial" w:cs="Arial"/>
-          <w:sz w:val="24"/>
-          <w:szCs w:val="24"/>
-        </w:rPr>
-        <w:t>luxury</w:t>
-      </w:r>
-      <w:proofErr w:type="spellEnd"/>
-    </w:p>
-    <w:p>
-      <w:pPr>
-        <w:ind w:left="720"/>
-        <w:jc w:val="both"/>
-        <w:rPr>
-          <w:rFonts w:ascii="Arial" w:hAnsi="Arial" w:cs="Arial"/>
-          <w:sz w:val="24"/>
-          <w:szCs w:val="24"/>
-        </w:rPr>
-      </w:pPr>
-      <w:r>
-        <w:rPr>
-          <w:rFonts w:ascii="Arial" w:hAnsi="Arial" w:cs="Arial"/>
-          <w:sz w:val="24"/>
-          <w:szCs w:val="24"/>
-        </w:rPr>
-        <w:t xml:space="preserve">Il programma fedeltà permette agli utenti di raccogliere punti in base ai chilometri percorsi e alle condizioni con cui viene riconsegnata l’auto. I punti permettono di ottenere </w:t>
-      </w:r>
-      <w:r>
-        <w:rPr>
-          <w:rFonts w:ascii="Arial" w:hAnsi="Arial" w:cs="Arial"/>
-          <w:sz w:val="24"/>
-          <w:szCs w:val="24"/>
-        </w:rPr>
-        <w:t>sconti ed agevolazioni per nuovi noleggi.</w:t>
+        <w:rPr>
+          <w:rFonts w:ascii="Arial" w:hAnsi="Arial" w:cs="Arial"/>
+          <w:sz w:val="24"/>
+          <w:szCs w:val="24"/>
+        </w:rPr>
+      </w:pPr>
+      <w:r>
+        <w:rPr>
+          <w:rFonts w:ascii="Arial" w:hAnsi="Arial" w:cs="Arial"/>
+          <w:sz w:val="24"/>
+          <w:szCs w:val="24"/>
+        </w:rPr>
+        <w:t>Al termine del noleggio agli utenti verranno accreditati punti in base ai km percorsi ed al tipo di noleggio effettuato.</w:t>
       </w:r>
     </w:p>
     <w:p>
@@ -1753,7 +1604,6 @@
           <w:sz w:val="24"/>
           <w:szCs w:val="24"/>
         </w:rPr>
-        <w:lastRenderedPageBreak/>
         <w:t xml:space="preserve">Per l’architettura del nostro software si è scelto di adottare un approccio di tipo Model </w:t>
       </w:r>
       <w:proofErr w:type="spellStart"/>
@@ -2003,7 +1853,21 @@
         <w:rPr>
           <w:rFonts w:ascii="Arial" w:hAnsi="Arial" w:cs="Arial"/>
         </w:rPr>
-        <w:t xml:space="preserve">L' Extreme Programming viene riconosciuto come un Test Driven </w:t>
+        <w:t xml:space="preserve">L' Extreme Programming viene riconosciuto come un Test </w:t>
+      </w:r>
+      <w:proofErr w:type="spellStart"/>
+      <w:r>
+        <w:rPr>
+          <w:rFonts w:ascii="Arial" w:hAnsi="Arial" w:cs="Arial"/>
+        </w:rPr>
+        <w:t>Driven</w:t>
+      </w:r>
+      <w:proofErr w:type="spellEnd"/>
+      <w:r>
+        <w:rPr>
+          <w:rFonts w:ascii="Arial" w:hAnsi="Arial" w:cs="Arial"/>
+        </w:rPr>
+        <w:t xml:space="preserve"> </w:t>
       </w:r>
       <w:proofErr w:type="spellStart"/>
       <w:r>

</xml_diff>

<commit_message>
Aggiunta metriche al capitolo 7
</commit_message>
<xml_diff>
--- a/Documentazione/Documentazione.docx
+++ b/Documentazione/Documentazione.docx
@@ -4,6 +4,13 @@
   <w:body>
     <w:sdt>
       <w:sdtPr>
+        <w:rPr>
+          <w:rFonts w:asciiTheme="minorHAnsi" w:eastAsiaTheme="minorHAnsi" w:hAnsiTheme="minorHAnsi" w:cstheme="minorBidi"/>
+          <w:color w:val="auto"/>
+          <w:sz w:val="22"/>
+          <w:szCs w:val="22"/>
+          <w:lang w:eastAsia="en-US"/>
+        </w:rPr>
         <w:id w:val="2061427849"/>
         <w:docPartObj>
           <w:docPartGallery w:val="Table of Contents"/>
@@ -12,13 +19,8 @@
       </w:sdtPr>
       <w:sdtEndPr>
         <w:rPr>
-          <w:rFonts w:asciiTheme="minorHAnsi" w:eastAsiaTheme="minorHAnsi" w:hAnsiTheme="minorHAnsi" w:cstheme="minorBidi"/>
           <w:b/>
           <w:bCs/>
-          <w:color w:val="auto"/>
-          <w:sz w:val="22"/>
-          <w:szCs w:val="22"/>
-          <w:lang w:eastAsia="en-US"/>
         </w:rPr>
       </w:sdtEndPr>
       <w:sdtContent>
@@ -116,7 +118,7 @@
           <w:r>
             <w:fldChar w:fldCharType="separate"/>
           </w:r>
-          <w:hyperlink w:anchor="_Toc138346126" w:history="1">
+          <w:hyperlink w:anchor="_Toc138934224" w:history="1">
             <w:r>
               <w:rPr>
                 <w:rStyle w:val="Collegamentoipertestuale"/>
@@ -156,8 +158,6 @@
             </w:r>
             <w:r>
               <w:rPr>
-                <w:b/>
-                <w:bCs/>
                 <w:noProof/>
                 <w:webHidden/>
               </w:rPr>
@@ -165,25 +165,19 @@
             </w:r>
             <w:r>
               <w:rPr>
-                <w:b/>
-                <w:bCs/>
                 <w:noProof/>
                 <w:webHidden/>
               </w:rPr>
-              <w:instrText xml:space="preserve"> PAGEREF _Toc138346126 \h </w:instrText>
-            </w:r>
-            <w:r>
-              <w:rPr>
-                <w:b/>
-                <w:bCs/>
+              <w:instrText xml:space="preserve"> PAGEREF _Toc138934224 \h </w:instrText>
+            </w:r>
+            <w:r>
+              <w:rPr>
                 <w:noProof/>
                 <w:webHidden/>
               </w:rPr>
             </w:r>
             <w:r>
               <w:rPr>
-                <w:b/>
-                <w:bCs/>
                 <w:noProof/>
                 <w:webHidden/>
               </w:rPr>
@@ -191,8 +185,6 @@
             </w:r>
             <w:r>
               <w:rPr>
-                <w:b/>
-                <w:bCs/>
                 <w:noProof/>
                 <w:webHidden/>
               </w:rPr>
@@ -200,8 +192,6 @@
             </w:r>
             <w:r>
               <w:rPr>
-                <w:b/>
-                <w:bCs/>
                 <w:noProof/>
                 <w:webHidden/>
               </w:rPr>
@@ -219,10 +209,12 @@
               <w14:ligatures w14:val="standardContextual"/>
             </w:rPr>
           </w:pPr>
-          <w:hyperlink w:anchor="_Toc138346127" w:history="1">
+          <w:hyperlink w:anchor="_Toc138934225" w:history="1">
             <w:r>
               <w:rPr>
                 <w:rStyle w:val="Collegamentoipertestuale"/>
+                <w:b/>
+                <w:bCs/>
               </w:rPr>
               <w:t>1.1</w:t>
             </w:r>
@@ -238,6 +230,8 @@
             <w:r>
               <w:rPr>
                 <w:rStyle w:val="Collegamentoipertestuale"/>
+                <w:b/>
+                <w:bCs/>
               </w:rPr>
               <w:t>Obiettivo</w:t>
             </w:r>
@@ -257,7 +251,7 @@
               <w:rPr>
                 <w:webHidden/>
               </w:rPr>
-              <w:instrText xml:space="preserve"> PAGEREF _Toc138346127 \h </w:instrText>
+              <w:instrText xml:space="preserve"> PAGEREF _Toc138934225 \h </w:instrText>
             </w:r>
             <w:r>
               <w:rPr>
@@ -294,10 +288,12 @@
               <w14:ligatures w14:val="standardContextual"/>
             </w:rPr>
           </w:pPr>
-          <w:hyperlink w:anchor="_Toc138346128" w:history="1">
+          <w:hyperlink w:anchor="_Toc138934226" w:history="1">
             <w:r>
               <w:rPr>
                 <w:rStyle w:val="Collegamentoipertestuale"/>
+                <w:b/>
+                <w:bCs/>
               </w:rPr>
               <w:t>1.2</w:t>
             </w:r>
@@ -313,6 +309,8 @@
             <w:r>
               <w:rPr>
                 <w:rStyle w:val="Collegamentoipertestuale"/>
+                <w:b/>
+                <w:bCs/>
               </w:rPr>
               <w:t>Target</w:t>
             </w:r>
@@ -332,7 +330,7 @@
               <w:rPr>
                 <w:webHidden/>
               </w:rPr>
-              <w:instrText xml:space="preserve"> PAGEREF _Toc138346128 \h </w:instrText>
+              <w:instrText xml:space="preserve"> PAGEREF _Toc138934226 \h </w:instrText>
             </w:r>
             <w:r>
               <w:rPr>
@@ -369,10 +367,12 @@
               <w14:ligatures w14:val="standardContextual"/>
             </w:rPr>
           </w:pPr>
-          <w:hyperlink w:anchor="_Toc138346129" w:history="1">
+          <w:hyperlink w:anchor="_Toc138934227" w:history="1">
             <w:r>
               <w:rPr>
                 <w:rStyle w:val="Collegamentoipertestuale"/>
+                <w:b/>
+                <w:bCs/>
               </w:rPr>
               <w:t>1.3</w:t>
             </w:r>
@@ -388,6 +388,8 @@
             <w:r>
               <w:rPr>
                 <w:rStyle w:val="Collegamentoipertestuale"/>
+                <w:b/>
+                <w:bCs/>
               </w:rPr>
               <w:t>Servizi offerti all’utente</w:t>
             </w:r>
@@ -407,7 +409,7 @@
               <w:rPr>
                 <w:webHidden/>
               </w:rPr>
-              <w:instrText xml:space="preserve"> PAGEREF _Toc138346129 \h </w:instrText>
+              <w:instrText xml:space="preserve"> PAGEREF _Toc138934227 \h </w:instrText>
             </w:r>
             <w:r>
               <w:rPr>
@@ -444,10 +446,12 @@
               <w14:ligatures w14:val="standardContextual"/>
             </w:rPr>
           </w:pPr>
-          <w:hyperlink w:anchor="_Toc138346130" w:history="1">
+          <w:hyperlink w:anchor="_Toc138934228" w:history="1">
             <w:r>
               <w:rPr>
                 <w:rStyle w:val="Collegamentoipertestuale"/>
+                <w:b/>
+                <w:bCs/>
               </w:rPr>
               <w:t>1.4</w:t>
             </w:r>
@@ -463,6 +467,8 @@
             <w:r>
               <w:rPr>
                 <w:rStyle w:val="Collegamentoipertestuale"/>
+                <w:b/>
+                <w:bCs/>
               </w:rPr>
               <w:t>Principali funzioni dell’applicazione</w:t>
             </w:r>
@@ -482,7 +488,7 @@
               <w:rPr>
                 <w:webHidden/>
               </w:rPr>
-              <w:instrText xml:space="preserve"> PAGEREF _Toc138346130 \h </w:instrText>
+              <w:instrText xml:space="preserve"> PAGEREF _Toc138934228 \h </w:instrText>
             </w:r>
             <w:r>
               <w:rPr>
@@ -519,10 +525,12 @@
               <w14:ligatures w14:val="standardContextual"/>
             </w:rPr>
           </w:pPr>
-          <w:hyperlink w:anchor="_Toc138346131" w:history="1">
+          <w:hyperlink w:anchor="_Toc138934229" w:history="1">
             <w:r>
               <w:rPr>
                 <w:rStyle w:val="Collegamentoipertestuale"/>
+                <w:b/>
+                <w:bCs/>
               </w:rPr>
               <w:t>1.5</w:t>
             </w:r>
@@ -538,6 +546,8 @@
             <w:r>
               <w:rPr>
                 <w:rStyle w:val="Collegamentoipertestuale"/>
+                <w:b/>
+                <w:bCs/>
               </w:rPr>
               <w:t>Requisiti funzionali e non funzionali</w:t>
             </w:r>
@@ -557,7 +567,7 @@
               <w:rPr>
                 <w:webHidden/>
               </w:rPr>
-              <w:instrText xml:space="preserve"> PAGEREF _Toc138346131 \h </w:instrText>
+              <w:instrText xml:space="preserve"> PAGEREF _Toc138934229 \h </w:instrText>
             </w:r>
             <w:r>
               <w:rPr>
@@ -599,7 +609,7 @@
               <w14:ligatures w14:val="standardContextual"/>
             </w:rPr>
           </w:pPr>
-          <w:hyperlink w:anchor="_Toc138346132" w:history="1">
+          <w:hyperlink w:anchor="_Toc138934230" w:history="1">
             <w:r>
               <w:rPr>
                 <w:rStyle w:val="Collegamentoipertestuale"/>
@@ -639,8 +649,6 @@
             </w:r>
             <w:r>
               <w:rPr>
-                <w:b/>
-                <w:bCs/>
                 <w:noProof/>
                 <w:webHidden/>
               </w:rPr>
@@ -648,25 +656,19 @@
             </w:r>
             <w:r>
               <w:rPr>
-                <w:b/>
-                <w:bCs/>
                 <w:noProof/>
                 <w:webHidden/>
               </w:rPr>
-              <w:instrText xml:space="preserve"> PAGEREF _Toc138346132 \h </w:instrText>
-            </w:r>
-            <w:r>
-              <w:rPr>
-                <w:b/>
-                <w:bCs/>
+              <w:instrText xml:space="preserve"> PAGEREF _Toc138934230 \h </w:instrText>
+            </w:r>
+            <w:r>
+              <w:rPr>
                 <w:noProof/>
                 <w:webHidden/>
               </w:rPr>
             </w:r>
             <w:r>
               <w:rPr>
-                <w:b/>
-                <w:bCs/>
                 <w:noProof/>
                 <w:webHidden/>
               </w:rPr>
@@ -674,8 +676,6 @@
             </w:r>
             <w:r>
               <w:rPr>
-                <w:b/>
-                <w:bCs/>
                 <w:noProof/>
                 <w:webHidden/>
               </w:rPr>
@@ -683,8 +683,6 @@
             </w:r>
             <w:r>
               <w:rPr>
-                <w:b/>
-                <w:bCs/>
                 <w:noProof/>
                 <w:webHidden/>
               </w:rPr>
@@ -702,10 +700,12 @@
               <w14:ligatures w14:val="standardContextual"/>
             </w:rPr>
           </w:pPr>
-          <w:hyperlink w:anchor="_Toc138346133" w:history="1">
+          <w:hyperlink w:anchor="_Toc138934231" w:history="1">
             <w:r>
               <w:rPr>
                 <w:rStyle w:val="Collegamentoipertestuale"/>
+                <w:b/>
+                <w:bCs/>
               </w:rPr>
               <w:t>2.1</w:t>
             </w:r>
@@ -721,6 +721,8 @@
             <w:r>
               <w:rPr>
                 <w:rStyle w:val="Collegamentoipertestuale"/>
+                <w:b/>
+                <w:bCs/>
               </w:rPr>
               <w:t>AGILE – Extreme programming</w:t>
             </w:r>
@@ -740,7 +742,7 @@
               <w:rPr>
                 <w:webHidden/>
               </w:rPr>
-              <w:instrText xml:space="preserve"> PAGEREF _Toc138346133 \h </w:instrText>
+              <w:instrText xml:space="preserve"> PAGEREF _Toc138934231 \h </w:instrText>
             </w:r>
             <w:r>
               <w:rPr>
@@ -777,10 +779,12 @@
               <w14:ligatures w14:val="standardContextual"/>
             </w:rPr>
           </w:pPr>
-          <w:hyperlink w:anchor="_Toc138346134" w:history="1">
+          <w:hyperlink w:anchor="_Toc138934232" w:history="1">
             <w:r>
               <w:rPr>
                 <w:rStyle w:val="Collegamentoipertestuale"/>
+                <w:b/>
+                <w:bCs/>
               </w:rPr>
               <w:t>2.2</w:t>
             </w:r>
@@ -796,6 +800,8 @@
             <w:r>
               <w:rPr>
                 <w:rStyle w:val="Collegamentoipertestuale"/>
+                <w:b/>
+                <w:bCs/>
               </w:rPr>
               <w:t>I principi di XP</w:t>
             </w:r>
@@ -815,7 +821,7 @@
               <w:rPr>
                 <w:webHidden/>
               </w:rPr>
-              <w:instrText xml:space="preserve"> PAGEREF _Toc138346134 \h </w:instrText>
+              <w:instrText xml:space="preserve"> PAGEREF _Toc138934232 \h </w:instrText>
             </w:r>
             <w:r>
               <w:rPr>
@@ -857,7 +863,7 @@
               <w14:ligatures w14:val="standardContextual"/>
             </w:rPr>
           </w:pPr>
-          <w:hyperlink w:anchor="_Toc138346135" w:history="1">
+          <w:hyperlink w:anchor="_Toc138934233" w:history="1">
             <w:r>
               <w:rPr>
                 <w:rStyle w:val="Collegamentoipertestuale"/>
@@ -897,8 +903,6 @@
             </w:r>
             <w:r>
               <w:rPr>
-                <w:b/>
-                <w:bCs/>
                 <w:noProof/>
                 <w:webHidden/>
               </w:rPr>
@@ -906,25 +910,19 @@
             </w:r>
             <w:r>
               <w:rPr>
-                <w:b/>
-                <w:bCs/>
                 <w:noProof/>
                 <w:webHidden/>
               </w:rPr>
-              <w:instrText xml:space="preserve"> PAGEREF _Toc138346135 \h </w:instrText>
-            </w:r>
-            <w:r>
-              <w:rPr>
-                <w:b/>
-                <w:bCs/>
+              <w:instrText xml:space="preserve"> PAGEREF _Toc138934233 \h </w:instrText>
+            </w:r>
+            <w:r>
+              <w:rPr>
                 <w:noProof/>
                 <w:webHidden/>
               </w:rPr>
             </w:r>
             <w:r>
               <w:rPr>
-                <w:b/>
-                <w:bCs/>
                 <w:noProof/>
                 <w:webHidden/>
               </w:rPr>
@@ -932,8 +930,6 @@
             </w:r>
             <w:r>
               <w:rPr>
-                <w:b/>
-                <w:bCs/>
                 <w:noProof/>
                 <w:webHidden/>
               </w:rPr>
@@ -941,8 +937,6 @@
             </w:r>
             <w:r>
               <w:rPr>
-                <w:b/>
-                <w:bCs/>
                 <w:noProof/>
                 <w:webHidden/>
               </w:rPr>
@@ -960,10 +954,12 @@
               <w14:ligatures w14:val="standardContextual"/>
             </w:rPr>
           </w:pPr>
-          <w:hyperlink w:anchor="_Toc138346136" w:history="1">
+          <w:hyperlink w:anchor="_Toc138934234" w:history="1">
             <w:r>
               <w:rPr>
                 <w:rStyle w:val="Collegamentoipertestuale"/>
+                <w:b/>
+                <w:bCs/>
               </w:rPr>
               <w:t>3.1</w:t>
             </w:r>
@@ -979,6 +975,8 @@
             <w:r>
               <w:rPr>
                 <w:rStyle w:val="Collegamentoipertestuale"/>
+                <w:b/>
+                <w:bCs/>
               </w:rPr>
               <w:t>Struttura del team</w:t>
             </w:r>
@@ -998,7 +996,7 @@
               <w:rPr>
                 <w:webHidden/>
               </w:rPr>
-              <w:instrText xml:space="preserve"> PAGEREF _Toc138346136 \h </w:instrText>
+              <w:instrText xml:space="preserve"> PAGEREF _Toc138934234 \h </w:instrText>
             </w:r>
             <w:r>
               <w:rPr>
@@ -1035,10 +1033,12 @@
               <w14:ligatures w14:val="standardContextual"/>
             </w:rPr>
           </w:pPr>
-          <w:hyperlink w:anchor="_Toc138346137" w:history="1">
+          <w:hyperlink w:anchor="_Toc138934235" w:history="1">
             <w:r>
               <w:rPr>
                 <w:rStyle w:val="Collegamentoipertestuale"/>
+                <w:b/>
+                <w:bCs/>
               </w:rPr>
               <w:t>3.2</w:t>
             </w:r>
@@ -1054,6 +1054,8 @@
             <w:r>
               <w:rPr>
                 <w:rStyle w:val="Collegamentoipertestuale"/>
+                <w:b/>
+                <w:bCs/>
               </w:rPr>
               <w:t>Suddivisione del lavoro</w:t>
             </w:r>
@@ -1073,7 +1075,7 @@
               <w:rPr>
                 <w:webHidden/>
               </w:rPr>
-              <w:instrText xml:space="preserve"> PAGEREF _Toc138346137 \h </w:instrText>
+              <w:instrText xml:space="preserve"> PAGEREF _Toc138934235 \h </w:instrText>
             </w:r>
             <w:r>
               <w:rPr>
@@ -1110,10 +1112,12 @@
               <w14:ligatures w14:val="standardContextual"/>
             </w:rPr>
           </w:pPr>
-          <w:hyperlink w:anchor="_Toc138346138" w:history="1">
+          <w:hyperlink w:anchor="_Toc138934236" w:history="1">
             <w:r>
               <w:rPr>
                 <w:rStyle w:val="Collegamentoipertestuale"/>
+                <w:b/>
+                <w:bCs/>
               </w:rPr>
               <w:t>3.3</w:t>
             </w:r>
@@ -1129,6 +1133,8 @@
             <w:r>
               <w:rPr>
                 <w:rStyle w:val="Collegamentoipertestuale"/>
+                <w:b/>
+                <w:bCs/>
               </w:rPr>
               <w:t>Comunicazione all’interno del team</w:t>
             </w:r>
@@ -1148,7 +1154,7 @@
               <w:rPr>
                 <w:webHidden/>
               </w:rPr>
-              <w:instrText xml:space="preserve"> PAGEREF _Toc138346138 \h </w:instrText>
+              <w:instrText xml:space="preserve"> PAGEREF _Toc138934236 \h </w:instrText>
             </w:r>
             <w:r>
               <w:rPr>
@@ -1185,10 +1191,12 @@
               <w14:ligatures w14:val="standardContextual"/>
             </w:rPr>
           </w:pPr>
-          <w:hyperlink w:anchor="_Toc138346139" w:history="1">
+          <w:hyperlink w:anchor="_Toc138934237" w:history="1">
             <w:r>
               <w:rPr>
                 <w:rStyle w:val="Collegamentoipertestuale"/>
+                <w:b/>
+                <w:bCs/>
               </w:rPr>
               <w:t>3.4</w:t>
             </w:r>
@@ -1204,6 +1212,8 @@
             <w:r>
               <w:rPr>
                 <w:rStyle w:val="Collegamentoipertestuale"/>
+                <w:b/>
+                <w:bCs/>
               </w:rPr>
               <w:t>Configuration Management</w:t>
             </w:r>
@@ -1223,7 +1233,7 @@
               <w:rPr>
                 <w:webHidden/>
               </w:rPr>
-              <w:instrText xml:space="preserve"> PAGEREF _Toc138346139 \h </w:instrText>
+              <w:instrText xml:space="preserve"> PAGEREF _Toc138934237 \h </w:instrText>
             </w:r>
             <w:r>
               <w:rPr>
@@ -1265,7 +1275,7 @@
               <w14:ligatures w14:val="standardContextual"/>
             </w:rPr>
           </w:pPr>
-          <w:hyperlink w:anchor="_Toc138346140" w:history="1">
+          <w:hyperlink w:anchor="_Toc138934238" w:history="1">
             <w:r>
               <w:rPr>
                 <w:rStyle w:val="Collegamentoipertestuale"/>
@@ -1304,8 +1314,6 @@
             </w:r>
             <w:r>
               <w:rPr>
-                <w:b/>
-                <w:bCs/>
                 <w:noProof/>
                 <w:webHidden/>
               </w:rPr>
@@ -1313,25 +1321,19 @@
             </w:r>
             <w:r>
               <w:rPr>
-                <w:b/>
-                <w:bCs/>
                 <w:noProof/>
                 <w:webHidden/>
               </w:rPr>
-              <w:instrText xml:space="preserve"> PAGEREF _Toc138346140 \h </w:instrText>
-            </w:r>
-            <w:r>
-              <w:rPr>
-                <w:b/>
-                <w:bCs/>
+              <w:instrText xml:space="preserve"> PAGEREF _Toc138934238 \h </w:instrText>
+            </w:r>
+            <w:r>
+              <w:rPr>
                 <w:noProof/>
                 <w:webHidden/>
               </w:rPr>
             </w:r>
             <w:r>
               <w:rPr>
-                <w:b/>
-                <w:bCs/>
                 <w:noProof/>
                 <w:webHidden/>
               </w:rPr>
@@ -1339,8 +1341,6 @@
             </w:r>
             <w:r>
               <w:rPr>
-                <w:b/>
-                <w:bCs/>
                 <w:noProof/>
                 <w:webHidden/>
               </w:rPr>
@@ -1348,8 +1348,6 @@
             </w:r>
             <w:r>
               <w:rPr>
-                <w:b/>
-                <w:bCs/>
                 <w:noProof/>
                 <w:webHidden/>
               </w:rPr>
@@ -1372,7 +1370,7 @@
               <w14:ligatures w14:val="standardContextual"/>
             </w:rPr>
           </w:pPr>
-          <w:hyperlink w:anchor="_Toc138346141" w:history="1">
+          <w:hyperlink w:anchor="_Toc138934239" w:history="1">
             <w:r>
               <w:rPr>
                 <w:rStyle w:val="Collegamentoipertestuale"/>
@@ -1411,8 +1409,6 @@
             </w:r>
             <w:r>
               <w:rPr>
-                <w:b/>
-                <w:bCs/>
                 <w:noProof/>
                 <w:webHidden/>
               </w:rPr>
@@ -1420,25 +1416,19 @@
             </w:r>
             <w:r>
               <w:rPr>
-                <w:b/>
-                <w:bCs/>
                 <w:noProof/>
                 <w:webHidden/>
               </w:rPr>
-              <w:instrText xml:space="preserve"> PAGEREF _Toc138346141 \h </w:instrText>
-            </w:r>
-            <w:r>
-              <w:rPr>
-                <w:b/>
-                <w:bCs/>
+              <w:instrText xml:space="preserve"> PAGEREF _Toc138934239 \h </w:instrText>
+            </w:r>
+            <w:r>
+              <w:rPr>
                 <w:noProof/>
                 <w:webHidden/>
               </w:rPr>
             </w:r>
             <w:r>
               <w:rPr>
-                <w:b/>
-                <w:bCs/>
                 <w:noProof/>
                 <w:webHidden/>
               </w:rPr>
@@ -1446,8 +1436,6 @@
             </w:r>
             <w:r>
               <w:rPr>
-                <w:b/>
-                <w:bCs/>
                 <w:noProof/>
                 <w:webHidden/>
               </w:rPr>
@@ -1455,8 +1443,6 @@
             </w:r>
             <w:r>
               <w:rPr>
-                <w:b/>
-                <w:bCs/>
                 <w:noProof/>
                 <w:webHidden/>
               </w:rPr>
@@ -1479,7 +1465,7 @@
               <w14:ligatures w14:val="standardContextual"/>
             </w:rPr>
           </w:pPr>
-          <w:hyperlink w:anchor="_Toc138346142" w:history="1">
+          <w:hyperlink w:anchor="_Toc138934240" w:history="1">
             <w:r>
               <w:rPr>
                 <w:rStyle w:val="Collegamentoipertestuale"/>
@@ -1518,8 +1504,6 @@
             </w:r>
             <w:r>
               <w:rPr>
-                <w:b/>
-                <w:bCs/>
                 <w:noProof/>
                 <w:webHidden/>
               </w:rPr>
@@ -1527,25 +1511,19 @@
             </w:r>
             <w:r>
               <w:rPr>
-                <w:b/>
-                <w:bCs/>
                 <w:noProof/>
                 <w:webHidden/>
               </w:rPr>
-              <w:instrText xml:space="preserve"> PAGEREF _Toc138346142 \h </w:instrText>
-            </w:r>
-            <w:r>
-              <w:rPr>
-                <w:b/>
-                <w:bCs/>
+              <w:instrText xml:space="preserve"> PAGEREF _Toc138934240 \h </w:instrText>
+            </w:r>
+            <w:r>
+              <w:rPr>
                 <w:noProof/>
                 <w:webHidden/>
               </w:rPr>
             </w:r>
             <w:r>
               <w:rPr>
-                <w:b/>
-                <w:bCs/>
                 <w:noProof/>
                 <w:webHidden/>
               </w:rPr>
@@ -1553,8 +1531,6 @@
             </w:r>
             <w:r>
               <w:rPr>
-                <w:b/>
-                <w:bCs/>
                 <w:noProof/>
                 <w:webHidden/>
               </w:rPr>
@@ -1562,8 +1538,6 @@
             </w:r>
             <w:r>
               <w:rPr>
-                <w:b/>
-                <w:bCs/>
                 <w:noProof/>
                 <w:webHidden/>
               </w:rPr>
@@ -1581,10 +1555,12 @@
               <w14:ligatures w14:val="standardContextual"/>
             </w:rPr>
           </w:pPr>
-          <w:hyperlink w:anchor="_Toc138346143" w:history="1">
+          <w:hyperlink w:anchor="_Toc138934241" w:history="1">
             <w:r>
               <w:rPr>
                 <w:rStyle w:val="Collegamentoipertestuale"/>
+                <w:b/>
+                <w:bCs/>
               </w:rPr>
               <w:t>6.1</w:t>
             </w:r>
@@ -1600,6 +1576,8 @@
             <w:r>
               <w:rPr>
                 <w:rStyle w:val="Collegamentoipertestuale"/>
+                <w:b/>
+                <w:bCs/>
               </w:rPr>
               <w:t>Tool utilizzato</w:t>
             </w:r>
@@ -1619,7 +1597,7 @@
               <w:rPr>
                 <w:webHidden/>
               </w:rPr>
-              <w:instrText xml:space="preserve"> PAGEREF _Toc138346143 \h </w:instrText>
+              <w:instrText xml:space="preserve"> PAGEREF _Toc138934241 \h </w:instrText>
             </w:r>
             <w:r>
               <w:rPr>
@@ -1636,7 +1614,7 @@
               <w:rPr>
                 <w:webHidden/>
               </w:rPr>
-              <w:t>5</w:t>
+              <w:t>6</w:t>
             </w:r>
             <w:r>
               <w:rPr>
@@ -1656,10 +1634,12 @@
               <w14:ligatures w14:val="standardContextual"/>
             </w:rPr>
           </w:pPr>
-          <w:hyperlink w:anchor="_Toc138346144" w:history="1">
+          <w:hyperlink w:anchor="_Toc138934242" w:history="1">
             <w:r>
               <w:rPr>
                 <w:rStyle w:val="Collegamentoipertestuale"/>
+                <w:b/>
+                <w:bCs/>
               </w:rPr>
               <w:t>6.2</w:t>
             </w:r>
@@ -1675,8 +1655,10 @@
             <w:r>
               <w:rPr>
                 <w:rStyle w:val="Collegamentoipertestuale"/>
-              </w:rPr>
-              <w:t>Use Case Diagram</w:t>
+                <w:b/>
+                <w:bCs/>
+              </w:rPr>
+              <w:t xml:space="preserve">Use Case Diagram  </w:t>
             </w:r>
             <w:r>
               <w:rPr>
@@ -1694,7 +1676,7 @@
               <w:rPr>
                 <w:webHidden/>
               </w:rPr>
-              <w:instrText xml:space="preserve"> PAGEREF _Toc138346144 \h </w:instrText>
+              <w:instrText xml:space="preserve"> PAGEREF _Toc138934242 \h </w:instrText>
             </w:r>
             <w:r>
               <w:rPr>
@@ -1731,10 +1713,12 @@
               <w14:ligatures w14:val="standardContextual"/>
             </w:rPr>
           </w:pPr>
-          <w:hyperlink w:anchor="_Toc138346145" w:history="1">
+          <w:hyperlink w:anchor="_Toc138934243" w:history="1">
             <w:r>
               <w:rPr>
                 <w:rStyle w:val="Collegamentoipertestuale"/>
+                <w:b/>
+                <w:bCs/>
               </w:rPr>
               <w:t>6.3</w:t>
             </w:r>
@@ -1750,6 +1734,8 @@
             <w:r>
               <w:rPr>
                 <w:rStyle w:val="Collegamentoipertestuale"/>
+                <w:b/>
+                <w:bCs/>
               </w:rPr>
               <w:t>Class Diagram</w:t>
             </w:r>
@@ -1769,7 +1755,7 @@
               <w:rPr>
                 <w:webHidden/>
               </w:rPr>
-              <w:instrText xml:space="preserve"> PAGEREF _Toc138346145 \h </w:instrText>
+              <w:instrText xml:space="preserve"> PAGEREF _Toc138934243 \h </w:instrText>
             </w:r>
             <w:r>
               <w:rPr>
@@ -1806,10 +1792,12 @@
               <w14:ligatures w14:val="standardContextual"/>
             </w:rPr>
           </w:pPr>
-          <w:hyperlink w:anchor="_Toc138346146" w:history="1">
+          <w:hyperlink w:anchor="_Toc138934244" w:history="1">
             <w:r>
               <w:rPr>
                 <w:rStyle w:val="Collegamentoipertestuale"/>
+                <w:b/>
+                <w:bCs/>
               </w:rPr>
               <w:t>6.4</w:t>
             </w:r>
@@ -1825,6 +1813,8 @@
             <w:r>
               <w:rPr>
                 <w:rStyle w:val="Collegamentoipertestuale"/>
+                <w:b/>
+                <w:bCs/>
               </w:rPr>
               <w:t>Activity Diagram</w:t>
             </w:r>
@@ -1844,7 +1834,7 @@
               <w:rPr>
                 <w:webHidden/>
               </w:rPr>
-              <w:instrText xml:space="preserve"> PAGEREF _Toc138346146 \h </w:instrText>
+              <w:instrText xml:space="preserve"> PAGEREF _Toc138934244 \h </w:instrText>
             </w:r>
             <w:r>
               <w:rPr>
@@ -1881,10 +1871,12 @@
               <w14:ligatures w14:val="standardContextual"/>
             </w:rPr>
           </w:pPr>
-          <w:hyperlink w:anchor="_Toc138346147" w:history="1">
+          <w:hyperlink w:anchor="_Toc138934245" w:history="1">
             <w:r>
               <w:rPr>
                 <w:rStyle w:val="Collegamentoipertestuale"/>
+                <w:b/>
+                <w:bCs/>
               </w:rPr>
               <w:t>6.5</w:t>
             </w:r>
@@ -1900,6 +1892,8 @@
             <w:r>
               <w:rPr>
                 <w:rStyle w:val="Collegamentoipertestuale"/>
+                <w:b/>
+                <w:bCs/>
               </w:rPr>
               <w:t>State Machine Diagram</w:t>
             </w:r>
@@ -1919,7 +1913,7 @@
               <w:rPr>
                 <w:webHidden/>
               </w:rPr>
-              <w:instrText xml:space="preserve"> PAGEREF _Toc138346147 \h </w:instrText>
+              <w:instrText xml:space="preserve"> PAGEREF _Toc138934245 \h </w:instrText>
             </w:r>
             <w:r>
               <w:rPr>
@@ -1956,10 +1950,12 @@
               <w14:ligatures w14:val="standardContextual"/>
             </w:rPr>
           </w:pPr>
-          <w:hyperlink w:anchor="_Toc138346148" w:history="1">
+          <w:hyperlink w:anchor="_Toc138934246" w:history="1">
             <w:r>
               <w:rPr>
                 <w:rStyle w:val="Collegamentoipertestuale"/>
+                <w:b/>
+                <w:bCs/>
               </w:rPr>
               <w:t>6.6</w:t>
             </w:r>
@@ -1975,8 +1971,10 @@
             <w:r>
               <w:rPr>
                 <w:rStyle w:val="Collegamentoipertestuale"/>
-              </w:rPr>
-              <w:t xml:space="preserve">Sequence Diagram </w:t>
+                <w:b/>
+                <w:bCs/>
+              </w:rPr>
+              <w:t>Sequence Diagram</w:t>
             </w:r>
             <w:r>
               <w:rPr>
@@ -1994,7 +1992,7 @@
               <w:rPr>
                 <w:webHidden/>
               </w:rPr>
-              <w:instrText xml:space="preserve"> PAGEREF _Toc138346148 \h </w:instrText>
+              <w:instrText xml:space="preserve"> PAGEREF _Toc138934246 \h </w:instrText>
             </w:r>
             <w:r>
               <w:rPr>
@@ -2036,7 +2034,7 @@
               <w14:ligatures w14:val="standardContextual"/>
             </w:rPr>
           </w:pPr>
-          <w:hyperlink w:anchor="_Toc138346149" w:history="1">
+          <w:hyperlink w:anchor="_Toc138934247" w:history="1">
             <w:r>
               <w:rPr>
                 <w:rStyle w:val="Collegamentoipertestuale"/>
@@ -2076,8 +2074,6 @@
             </w:r>
             <w:r>
               <w:rPr>
-                <w:b/>
-                <w:bCs/>
                 <w:noProof/>
                 <w:webHidden/>
               </w:rPr>
@@ -2085,25 +2081,19 @@
             </w:r>
             <w:r>
               <w:rPr>
-                <w:b/>
-                <w:bCs/>
                 <w:noProof/>
                 <w:webHidden/>
               </w:rPr>
-              <w:instrText xml:space="preserve"> PAGEREF _Toc138346149 \h </w:instrText>
-            </w:r>
-            <w:r>
-              <w:rPr>
-                <w:b/>
-                <w:bCs/>
+              <w:instrText xml:space="preserve"> PAGEREF _Toc138934247 \h </w:instrText>
+            </w:r>
+            <w:r>
+              <w:rPr>
                 <w:noProof/>
                 <w:webHidden/>
               </w:rPr>
             </w:r>
             <w:r>
               <w:rPr>
-                <w:b/>
-                <w:bCs/>
                 <w:noProof/>
                 <w:webHidden/>
               </w:rPr>
@@ -2111,17 +2101,13 @@
             </w:r>
             <w:r>
               <w:rPr>
-                <w:b/>
-                <w:bCs/>
                 <w:noProof/>
                 <w:webHidden/>
               </w:rPr>
-              <w:t>9</w:t>
-            </w:r>
-            <w:r>
-              <w:rPr>
-                <w:b/>
-                <w:bCs/>
+              <w:t>8</w:t>
+            </w:r>
+            <w:r>
+              <w:rPr>
                 <w:noProof/>
                 <w:webHidden/>
               </w:rPr>
@@ -2139,10 +2125,12 @@
               <w14:ligatures w14:val="standardContextual"/>
             </w:rPr>
           </w:pPr>
-          <w:hyperlink w:anchor="_Toc138346150" w:history="1">
+          <w:hyperlink w:anchor="_Toc138934248" w:history="1">
             <w:r>
               <w:rPr>
                 <w:rStyle w:val="Collegamentoipertestuale"/>
+                <w:b/>
+                <w:bCs/>
               </w:rPr>
               <w:t>7.1</w:t>
             </w:r>
@@ -2158,6 +2146,8 @@
             <w:r>
               <w:rPr>
                 <w:rStyle w:val="Collegamentoipertestuale"/>
+                <w:b/>
+                <w:bCs/>
               </w:rPr>
               <w:t>Design pattern utilizzati</w:t>
             </w:r>
@@ -2177,7 +2167,7 @@
               <w:rPr>
                 <w:webHidden/>
               </w:rPr>
-              <w:instrText xml:space="preserve"> PAGEREF _Toc138346150 \h </w:instrText>
+              <w:instrText xml:space="preserve"> PAGEREF _Toc138934248 \h </w:instrText>
             </w:r>
             <w:r>
               <w:rPr>
@@ -2194,7 +2184,7 @@
               <w:rPr>
                 <w:webHidden/>
               </w:rPr>
-              <w:t>9</w:t>
+              <w:t>8</w:t>
             </w:r>
             <w:r>
               <w:rPr>
@@ -2214,10 +2204,12 @@
               <w14:ligatures w14:val="standardContextual"/>
             </w:rPr>
           </w:pPr>
-          <w:hyperlink w:anchor="_Toc138346151" w:history="1">
+          <w:hyperlink w:anchor="_Toc138934249" w:history="1">
             <w:r>
               <w:rPr>
                 <w:rStyle w:val="Collegamentoipertestuale"/>
+                <w:b/>
+                <w:bCs/>
               </w:rPr>
               <w:t>7.2</w:t>
             </w:r>
@@ -2233,8 +2225,10 @@
             <w:r>
               <w:rPr>
                 <w:rStyle w:val="Collegamentoipertestuale"/>
-              </w:rPr>
-              <w:t>Complessità del software</w:t>
+                <w:b/>
+                <w:bCs/>
+              </w:rPr>
+              <w:t>Dati generali sul codice</w:t>
             </w:r>
             <w:r>
               <w:rPr>
@@ -2252,7 +2246,7 @@
               <w:rPr>
                 <w:webHidden/>
               </w:rPr>
-              <w:instrText xml:space="preserve"> PAGEREF _Toc138346151 \h </w:instrText>
+              <w:instrText xml:space="preserve"> PAGEREF _Toc138934249 \h </w:instrText>
             </w:r>
             <w:r>
               <w:rPr>
@@ -2270,6 +2264,164 @@
                 <w:webHidden/>
               </w:rPr>
               <w:t>9</w:t>
+            </w:r>
+            <w:r>
+              <w:rPr>
+                <w:webHidden/>
+              </w:rPr>
+              <w:fldChar w:fldCharType="end"/>
+            </w:r>
+          </w:hyperlink>
+        </w:p>
+        <w:p>
+          <w:pPr>
+            <w:pStyle w:val="Sommario2"/>
+            <w:rPr>
+              <w:rFonts w:asciiTheme="minorHAnsi" w:eastAsiaTheme="minorEastAsia" w:hAnsiTheme="minorHAnsi" w:cstheme="minorBidi"/>
+              <w:kern w:val="2"/>
+              <w:lang w:eastAsia="it-IT"/>
+              <w14:ligatures w14:val="standardContextual"/>
+            </w:rPr>
+          </w:pPr>
+          <w:hyperlink w:anchor="_Toc138934250" w:history="1">
+            <w:r>
+              <w:rPr>
+                <w:rStyle w:val="Collegamentoipertestuale"/>
+                <w:b/>
+                <w:bCs/>
+              </w:rPr>
+              <w:t>7.3</w:t>
+            </w:r>
+            <w:r>
+              <w:rPr>
+                <w:rFonts w:asciiTheme="minorHAnsi" w:eastAsiaTheme="minorEastAsia" w:hAnsiTheme="minorHAnsi" w:cstheme="minorBidi"/>
+                <w:kern w:val="2"/>
+                <w:lang w:eastAsia="it-IT"/>
+                <w14:ligatures w14:val="standardContextual"/>
+              </w:rPr>
+              <w:tab/>
+            </w:r>
+            <w:r>
+              <w:rPr>
+                <w:rStyle w:val="Collegamentoipertestuale"/>
+                <w:b/>
+                <w:bCs/>
+              </w:rPr>
+              <w:t>Dati relativi ai packages</w:t>
+            </w:r>
+            <w:r>
+              <w:rPr>
+                <w:webHidden/>
+              </w:rPr>
+              <w:tab/>
+            </w:r>
+            <w:r>
+              <w:rPr>
+                <w:webHidden/>
+              </w:rPr>
+              <w:fldChar w:fldCharType="begin"/>
+            </w:r>
+            <w:r>
+              <w:rPr>
+                <w:webHidden/>
+              </w:rPr>
+              <w:instrText xml:space="preserve"> PAGEREF _Toc138934250 \h </w:instrText>
+            </w:r>
+            <w:r>
+              <w:rPr>
+                <w:webHidden/>
+              </w:rPr>
+            </w:r>
+            <w:r>
+              <w:rPr>
+                <w:webHidden/>
+              </w:rPr>
+              <w:fldChar w:fldCharType="separate"/>
+            </w:r>
+            <w:r>
+              <w:rPr>
+                <w:webHidden/>
+              </w:rPr>
+              <w:t>9</w:t>
+            </w:r>
+            <w:r>
+              <w:rPr>
+                <w:webHidden/>
+              </w:rPr>
+              <w:fldChar w:fldCharType="end"/>
+            </w:r>
+          </w:hyperlink>
+        </w:p>
+        <w:p>
+          <w:pPr>
+            <w:pStyle w:val="Sommario2"/>
+            <w:rPr>
+              <w:rFonts w:asciiTheme="minorHAnsi" w:eastAsiaTheme="minorEastAsia" w:hAnsiTheme="minorHAnsi" w:cstheme="minorBidi"/>
+              <w:kern w:val="2"/>
+              <w:lang w:eastAsia="it-IT"/>
+              <w14:ligatures w14:val="standardContextual"/>
+            </w:rPr>
+          </w:pPr>
+          <w:hyperlink w:anchor="_Toc138934251" w:history="1">
+            <w:r>
+              <w:rPr>
+                <w:rStyle w:val="Collegamentoipertestuale"/>
+                <w:b/>
+                <w:bCs/>
+              </w:rPr>
+              <w:t>7.4</w:t>
+            </w:r>
+            <w:r>
+              <w:rPr>
+                <w:rFonts w:asciiTheme="minorHAnsi" w:eastAsiaTheme="minorEastAsia" w:hAnsiTheme="minorHAnsi" w:cstheme="minorBidi"/>
+                <w:kern w:val="2"/>
+                <w:lang w:eastAsia="it-IT"/>
+                <w14:ligatures w14:val="standardContextual"/>
+              </w:rPr>
+              <w:tab/>
+            </w:r>
+            <w:r>
+              <w:rPr>
+                <w:rStyle w:val="Collegamentoipertestuale"/>
+                <w:b/>
+                <w:bCs/>
+              </w:rPr>
+              <w:t>Complessità, accoppiamento e coesione</w:t>
+            </w:r>
+            <w:r>
+              <w:rPr>
+                <w:webHidden/>
+              </w:rPr>
+              <w:tab/>
+            </w:r>
+            <w:r>
+              <w:rPr>
+                <w:webHidden/>
+              </w:rPr>
+              <w:fldChar w:fldCharType="begin"/>
+            </w:r>
+            <w:r>
+              <w:rPr>
+                <w:webHidden/>
+              </w:rPr>
+              <w:instrText xml:space="preserve"> PAGEREF _Toc138934251 \h </w:instrText>
+            </w:r>
+            <w:r>
+              <w:rPr>
+                <w:webHidden/>
+              </w:rPr>
+            </w:r>
+            <w:r>
+              <w:rPr>
+                <w:webHidden/>
+              </w:rPr>
+              <w:fldChar w:fldCharType="separate"/>
+            </w:r>
+            <w:r>
+              <w:rPr>
+                <w:webHidden/>
+              </w:rPr>
+              <w:t>10</w:t>
             </w:r>
             <w:r>
               <w:rPr>
@@ -2294,7 +2446,7 @@
               <w14:ligatures w14:val="standardContextual"/>
             </w:rPr>
           </w:pPr>
-          <w:hyperlink w:anchor="_Toc138346152" w:history="1">
+          <w:hyperlink w:anchor="_Toc138934252" w:history="1">
             <w:r>
               <w:rPr>
                 <w:rStyle w:val="Collegamentoipertestuale"/>
@@ -2334,8 +2486,6 @@
             </w:r>
             <w:r>
               <w:rPr>
-                <w:b/>
-                <w:bCs/>
                 <w:noProof/>
                 <w:webHidden/>
               </w:rPr>
@@ -2343,25 +2493,19 @@
             </w:r>
             <w:r>
               <w:rPr>
-                <w:b/>
-                <w:bCs/>
                 <w:noProof/>
                 <w:webHidden/>
               </w:rPr>
-              <w:instrText xml:space="preserve"> PAGEREF _Toc138346152 \h </w:instrText>
-            </w:r>
-            <w:r>
-              <w:rPr>
-                <w:b/>
-                <w:bCs/>
+              <w:instrText xml:space="preserve"> PAGEREF _Toc138934252 \h </w:instrText>
+            </w:r>
+            <w:r>
+              <w:rPr>
                 <w:noProof/>
                 <w:webHidden/>
               </w:rPr>
             </w:r>
             <w:r>
               <w:rPr>
-                <w:b/>
-                <w:bCs/>
                 <w:noProof/>
                 <w:webHidden/>
               </w:rPr>
@@ -2369,17 +2513,13 @@
             </w:r>
             <w:r>
               <w:rPr>
-                <w:b/>
-                <w:bCs/>
                 <w:noProof/>
                 <w:webHidden/>
               </w:rPr>
-              <w:t>9</w:t>
-            </w:r>
-            <w:r>
-              <w:rPr>
-                <w:b/>
-                <w:bCs/>
+              <w:t>10</w:t>
+            </w:r>
+            <w:r>
+              <w:rPr>
                 <w:noProof/>
                 <w:webHidden/>
               </w:rPr>
@@ -2448,7 +2588,7 @@
           <w:szCs w:val="28"/>
         </w:rPr>
       </w:pPr>
-      <w:bookmarkStart w:id="0" w:name="_Toc138346126"/>
+      <w:bookmarkStart w:id="0" w:name="_Toc138934224"/>
       <w:r>
         <w:rPr>
           <w:rFonts w:ascii="Times New Roman" w:hAnsi="Times New Roman" w:cs="Times New Roman"/>
@@ -2457,7 +2597,6 @@
           <w:sz w:val="28"/>
           <w:szCs w:val="28"/>
         </w:rPr>
-        <w:lastRenderedPageBreak/>
         <w:t>Ingegneria dei Requisiti</w:t>
       </w:r>
       <w:bookmarkEnd w:id="0"/>
@@ -2479,7 +2618,7 @@
           <w:szCs w:val="24"/>
         </w:rPr>
       </w:pPr>
-      <w:bookmarkStart w:id="1" w:name="_Toc138346127"/>
+      <w:bookmarkStart w:id="1" w:name="_Toc138934225"/>
       <w:r>
         <w:rPr>
           <w:rFonts w:ascii="Times New Roman" w:hAnsi="Times New Roman" w:cs="Times New Roman"/>
@@ -2583,7 +2722,7 @@
           <w:szCs w:val="24"/>
         </w:rPr>
       </w:pPr>
-      <w:bookmarkStart w:id="2" w:name="_Toc138346128"/>
+      <w:bookmarkStart w:id="2" w:name="_Toc138934226"/>
       <w:r>
         <w:rPr>
           <w:rFonts w:ascii="Times New Roman" w:hAnsi="Times New Roman" w:cs="Times New Roman"/>
@@ -2654,7 +2793,7 @@
           <w:szCs w:val="24"/>
         </w:rPr>
       </w:pPr>
-      <w:bookmarkStart w:id="3" w:name="_Toc138346129"/>
+      <w:bookmarkStart w:id="3" w:name="_Toc138934227"/>
       <w:r>
         <w:rPr>
           <w:rFonts w:ascii="Times New Roman" w:hAnsi="Times New Roman" w:cs="Times New Roman"/>
@@ -2919,7 +3058,7 @@
           <w:szCs w:val="24"/>
         </w:rPr>
       </w:pPr>
-      <w:bookmarkStart w:id="4" w:name="_Toc138346130"/>
+      <w:bookmarkStart w:id="4" w:name="_Toc138934228"/>
       <w:r>
         <w:rPr>
           <w:rFonts w:ascii="Times New Roman" w:hAnsi="Times New Roman" w:cs="Times New Roman"/>
@@ -2988,6 +3127,7 @@
         <w:rPr>
           <w:rFonts w:ascii="Times New Roman" w:hAnsi="Times New Roman" w:cs="Times New Roman"/>
         </w:rPr>
+        <w:lastRenderedPageBreak/>
         <w:t>Simulare la creazione di un noleggio (utente non registrato)</w:t>
       </w:r>
     </w:p>
@@ -3051,7 +3191,7 @@
           <w:szCs w:val="24"/>
         </w:rPr>
       </w:pPr>
-      <w:bookmarkStart w:id="5" w:name="_Toc138346131"/>
+      <w:bookmarkStart w:id="5" w:name="_Toc138934229"/>
       <w:r>
         <w:rPr>
           <w:rFonts w:ascii="Times New Roman" w:hAnsi="Times New Roman" w:cs="Times New Roman"/>
@@ -3241,7 +3381,7 @@
           <w:szCs w:val="28"/>
         </w:rPr>
       </w:pPr>
-      <w:bookmarkStart w:id="6" w:name="_Toc138346132"/>
+      <w:bookmarkStart w:id="6" w:name="_Toc138934230"/>
       <w:r>
         <w:rPr>
           <w:rFonts w:ascii="Times New Roman" w:hAnsi="Times New Roman" w:cs="Times New Roman"/>
@@ -3282,7 +3422,7 @@
           <w:szCs w:val="24"/>
         </w:rPr>
       </w:pPr>
-      <w:bookmarkStart w:id="7" w:name="_Toc138346133"/>
+      <w:bookmarkStart w:id="7" w:name="_Toc138934231"/>
       <w:r>
         <w:rPr>
           <w:rFonts w:ascii="Times New Roman" w:hAnsi="Times New Roman" w:cs="Times New Roman"/>
@@ -3401,7 +3541,7 @@
           <w:rFonts w:ascii="Times New Roman" w:hAnsi="Times New Roman" w:cs="Times New Roman"/>
         </w:rPr>
       </w:pPr>
-      <w:bookmarkStart w:id="8" w:name="_Toc138346134"/>
+      <w:bookmarkStart w:id="8" w:name="_Toc138934232"/>
       <w:r>
         <w:rPr>
           <w:rFonts w:ascii="Times New Roman" w:hAnsi="Times New Roman" w:cs="Times New Roman"/>
@@ -3624,7 +3764,7 @@
           <w:szCs w:val="28"/>
         </w:rPr>
       </w:pPr>
-      <w:bookmarkStart w:id="9" w:name="_Toc138346135"/>
+      <w:bookmarkStart w:id="9" w:name="_Toc138934233"/>
       <w:r>
         <w:rPr>
           <w:rFonts w:ascii="Times New Roman" w:hAnsi="Times New Roman" w:cs="Times New Roman"/>
@@ -3633,7 +3773,6 @@
           <w:sz w:val="28"/>
           <w:szCs w:val="28"/>
         </w:rPr>
-        <w:lastRenderedPageBreak/>
         <w:t xml:space="preserve">Organizzazione </w:t>
       </w:r>
       <w:proofErr w:type="gramStart"/>
@@ -3677,7 +3816,7 @@
           <w:szCs w:val="24"/>
         </w:rPr>
       </w:pPr>
-      <w:bookmarkStart w:id="10" w:name="_Toc138346136"/>
+      <w:bookmarkStart w:id="10" w:name="_Toc138934234"/>
       <w:r>
         <w:rPr>
           <w:rFonts w:ascii="Times New Roman" w:hAnsi="Times New Roman" w:cs="Times New Roman"/>
@@ -3884,7 +4023,7 @@
           <w:szCs w:val="24"/>
         </w:rPr>
       </w:pPr>
-      <w:bookmarkStart w:id="11" w:name="_Toc138346137"/>
+      <w:bookmarkStart w:id="11" w:name="_Toc138934235"/>
       <w:r>
         <w:rPr>
           <w:rFonts w:ascii="Times New Roman" w:hAnsi="Times New Roman" w:cs="Times New Roman"/>
@@ -3985,7 +4124,7 @@
           <w:szCs w:val="24"/>
         </w:rPr>
       </w:pPr>
-      <w:bookmarkStart w:id="12" w:name="_Toc138346138"/>
+      <w:bookmarkStart w:id="12" w:name="_Toc138934236"/>
       <w:r>
         <w:rPr>
           <w:rFonts w:ascii="Times New Roman" w:hAnsi="Times New Roman" w:cs="Times New Roman"/>
@@ -4115,7 +4254,7 @@
           <w:szCs w:val="24"/>
         </w:rPr>
       </w:pPr>
-      <w:bookmarkStart w:id="13" w:name="_Toc138346139"/>
+      <w:bookmarkStart w:id="13" w:name="_Toc138934237"/>
       <w:proofErr w:type="spellStart"/>
       <w:r>
         <w:rPr>
@@ -4379,7 +4518,7 @@
           <w:szCs w:val="28"/>
         </w:rPr>
       </w:pPr>
-      <w:bookmarkStart w:id="14" w:name="_Toc138346140"/>
+      <w:bookmarkStart w:id="14" w:name="_Toc138934238"/>
       <w:r>
         <w:rPr>
           <w:rFonts w:ascii="Times New Roman" w:hAnsi="Times New Roman" w:cs="Times New Roman"/>
@@ -4388,7 +4527,6 @@
           <w:sz w:val="28"/>
           <w:szCs w:val="28"/>
         </w:rPr>
-        <w:lastRenderedPageBreak/>
         <w:t>Architettura del software</w:t>
       </w:r>
       <w:bookmarkEnd w:id="14"/>
@@ -4635,17 +4773,6 @@
           <w:szCs w:val="28"/>
         </w:rPr>
       </w:pPr>
-    </w:p>
-    <w:p>
-      <w:pPr>
-        <w:rPr>
-          <w:rFonts w:ascii="Times New Roman" w:hAnsi="Times New Roman" w:cs="Times New Roman"/>
-          <w:b/>
-          <w:bCs/>
-          <w:sz w:val="28"/>
-          <w:szCs w:val="28"/>
-        </w:rPr>
-      </w:pPr>
       <w:r>
         <w:rPr>
           <w:rFonts w:ascii="Times New Roman" w:hAnsi="Times New Roman" w:cs="Times New Roman"/>
@@ -4656,13 +4783,13 @@
           <w:szCs w:val="28"/>
         </w:rPr>
         <w:drawing>
-          <wp:anchor distT="0" distB="0" distL="114300" distR="114300" simplePos="0" relativeHeight="251661312" behindDoc="0" locked="0" layoutInCell="1" allowOverlap="1" wp14:anchorId="1FEC88DB" wp14:editId="5A9CD769">
+          <wp:anchor distT="0" distB="0" distL="114300" distR="114300" simplePos="0" relativeHeight="251661312" behindDoc="0" locked="0" layoutInCell="1" allowOverlap="1" wp14:anchorId="1FEC88DB" wp14:editId="4213170D">
             <wp:simplePos x="0" y="0"/>
-            <wp:positionH relativeFrom="column">
-              <wp:posOffset>1973580</wp:posOffset>
+            <wp:positionH relativeFrom="margin">
+              <wp:align>center</wp:align>
             </wp:positionH>
             <wp:positionV relativeFrom="paragraph">
-              <wp:posOffset>225829</wp:posOffset>
+              <wp:posOffset>318770</wp:posOffset>
             </wp:positionV>
             <wp:extent cx="1681091" cy="1838693"/>
             <wp:effectExtent l="0" t="0" r="0" b="9525"/>
@@ -4736,6 +4863,17 @@
     </w:p>
     <w:p>
       <w:pPr>
+        <w:rPr>
+          <w:rFonts w:ascii="Times New Roman" w:hAnsi="Times New Roman" w:cs="Times New Roman"/>
+          <w:b/>
+          <w:bCs/>
+          <w:sz w:val="28"/>
+          <w:szCs w:val="28"/>
+        </w:rPr>
+      </w:pPr>
+    </w:p>
+    <w:p>
+      <w:pPr>
         <w:pStyle w:val="Paragrafoelenco"/>
         <w:numPr>
           <w:ilvl w:val="0"/>
@@ -4751,7 +4889,7 @@
           <w:szCs w:val="28"/>
         </w:rPr>
       </w:pPr>
-      <w:bookmarkStart w:id="15" w:name="_Toc138346141"/>
+      <w:bookmarkStart w:id="15" w:name="_Toc138934239"/>
       <w:r>
         <w:rPr>
           <w:rFonts w:ascii="Times New Roman" w:hAnsi="Times New Roman" w:cs="Times New Roman"/>
@@ -5018,6 +5156,24 @@
           <w:rFonts w:ascii="Times New Roman" w:hAnsi="Times New Roman" w:cs="Times New Roman"/>
         </w:rPr>
       </w:pPr>
+      <w:r>
+        <w:rPr>
+          <w:rFonts w:ascii="Times New Roman" w:hAnsi="Times New Roman" w:cs="Times New Roman"/>
+        </w:rPr>
+        <w:br/>
+      </w:r>
+      <w:r>
+        <w:rPr>
+          <w:rFonts w:ascii="Times New Roman" w:hAnsi="Times New Roman" w:cs="Times New Roman"/>
+        </w:rPr>
+        <w:br/>
+      </w:r>
+      <w:r>
+        <w:rPr>
+          <w:rFonts w:ascii="Times New Roman" w:hAnsi="Times New Roman" w:cs="Times New Roman"/>
+        </w:rPr>
+        <w:br/>
+      </w:r>
     </w:p>
     <w:p>
       <w:pPr>
@@ -5036,7 +5192,7 @@
           <w:szCs w:val="28"/>
         </w:rPr>
       </w:pPr>
-      <w:bookmarkStart w:id="16" w:name="_Toc138346142"/>
+      <w:bookmarkStart w:id="16" w:name="_Toc138934240"/>
       <w:r>
         <w:rPr>
           <w:rFonts w:ascii="Times New Roman" w:hAnsi="Times New Roman" w:cs="Times New Roman"/>
@@ -5045,6 +5201,7 @@
           <w:sz w:val="28"/>
           <w:szCs w:val="28"/>
         </w:rPr>
+        <w:lastRenderedPageBreak/>
         <w:t>Modellazione – UML</w:t>
       </w:r>
       <w:bookmarkEnd w:id="16"/>
@@ -5066,7 +5223,7 @@
           <w:szCs w:val="24"/>
         </w:rPr>
       </w:pPr>
-      <w:bookmarkStart w:id="17" w:name="_Toc138346143"/>
+      <w:bookmarkStart w:id="17" w:name="_Toc138934241"/>
       <w:r>
         <w:rPr>
           <w:rFonts w:ascii="Times New Roman" w:hAnsi="Times New Roman" w:cs="Times New Roman"/>
@@ -5159,6 +5316,12 @@
           <w:rFonts w:ascii="Times New Roman" w:hAnsi="Times New Roman" w:cs="Times New Roman"/>
         </w:rPr>
         <w:t>Qui di seguito verranno riportate le illustrazioni dei vari diagrammi UML.</w:t>
+      </w:r>
+      <w:r>
+        <w:rPr>
+          <w:rFonts w:ascii="Times New Roman" w:hAnsi="Times New Roman" w:cs="Times New Roman"/>
+        </w:rPr>
+        <w:br/>
       </w:r>
     </w:p>
     <w:p>
@@ -5178,69 +5341,24 @@
           <w:szCs w:val="24"/>
         </w:rPr>
       </w:pPr>
-      <w:bookmarkStart w:id="18" w:name="_Toc138346144"/>
-      <w:r>
-        <w:rPr>
-          <w:rFonts w:ascii="Times New Roman" w:hAnsi="Times New Roman" w:cs="Times New Roman"/>
-          <w:b/>
-          <w:bCs/>
-          <w:color w:val="000000" w:themeColor="text1"/>
-          <w:sz w:val="24"/>
-          <w:szCs w:val="24"/>
-        </w:rPr>
-        <w:lastRenderedPageBreak/>
-        <w:t xml:space="preserve">Use Case </w:t>
-      </w:r>
-      <w:proofErr w:type="spellStart"/>
-      <w:r>
-        <w:rPr>
-          <w:rFonts w:ascii="Times New Roman" w:hAnsi="Times New Roman" w:cs="Times New Roman"/>
-          <w:b/>
-          <w:bCs/>
-          <w:color w:val="000000" w:themeColor="text1"/>
-          <w:sz w:val="24"/>
-          <w:szCs w:val="24"/>
-        </w:rPr>
-        <w:t>Diagram</w:t>
-      </w:r>
-      <w:bookmarkEnd w:id="18"/>
-      <w:proofErr w:type="spellEnd"/>
-    </w:p>
-    <w:p>
-      <w:pPr>
-        <w:rPr>
-          <w:rFonts w:ascii="Times New Roman" w:hAnsi="Times New Roman" w:cs="Times New Roman"/>
-          <w:b/>
-          <w:bCs/>
-          <w:sz w:val="24"/>
-          <w:szCs w:val="24"/>
-        </w:rPr>
-      </w:pPr>
-    </w:p>
-    <w:p>
-      <w:pPr>
-        <w:rPr>
-          <w:rFonts w:ascii="Times New Roman" w:hAnsi="Times New Roman" w:cs="Times New Roman"/>
-          <w:b/>
-          <w:bCs/>
-          <w:sz w:val="24"/>
-          <w:szCs w:val="24"/>
-        </w:rPr>
-      </w:pPr>
-      <w:r>
-        <w:rPr>
-          <w:rFonts w:ascii="Times New Roman" w:hAnsi="Times New Roman" w:cs="Times New Roman"/>
-          <w:b/>
-          <w:bCs/>
+      <w:bookmarkStart w:id="18" w:name="_Toc138934242"/>
+      <w:r>
+        <w:rPr>
           <w:noProof/>
-          <w:sz w:val="24"/>
-          <w:szCs w:val="24"/>
         </w:rPr>
         <w:drawing>
-          <wp:inline distT="0" distB="0" distL="0" distR="0" wp14:anchorId="4AFAA681" wp14:editId="6FA35FB6">
-            <wp:extent cx="6149340" cy="3772535"/>
-            <wp:effectExtent l="0" t="0" r="3810" b="0"/>
-            <wp:docPr id="1097133021" name="Immagine 2" descr="Immagine che contiene testo, diagramma, linea, Parallelo&#10;&#10;Descrizione generata automaticamente"/>
+          <wp:anchor distT="0" distB="0" distL="114300" distR="114300" simplePos="0" relativeHeight="251665408" behindDoc="0" locked="0" layoutInCell="1" allowOverlap="1" wp14:anchorId="4AFAA681" wp14:editId="39DCE47B">
+            <wp:simplePos x="0" y="0"/>
+            <wp:positionH relativeFrom="margin">
+              <wp:align>center</wp:align>
+            </wp:positionH>
+            <wp:positionV relativeFrom="paragraph">
+              <wp:posOffset>483870</wp:posOffset>
+            </wp:positionV>
+            <wp:extent cx="4517390" cy="2941320"/>
+            <wp:effectExtent l="0" t="0" r="0" b="0"/>
+            <wp:wrapTopAndBottom/>
+            <wp:docPr id="1097133021" name="Immagine 2"/>
             <wp:cNvGraphicFramePr>
               <a:graphicFrameLocks xmlns:a="http://schemas.openxmlformats.org/drawingml/2006/main" noChangeAspect="1"/>
             </wp:cNvGraphicFramePr>
@@ -5248,11 +5366,11 @@
               <a:graphicData uri="http://schemas.openxmlformats.org/drawingml/2006/picture">
                 <pic:pic xmlns:pic="http://schemas.openxmlformats.org/drawingml/2006/picture">
                   <pic:nvPicPr>
-                    <pic:cNvPr id="1097133021" name="Immagine 2" descr="Immagine che contiene testo, diagramma, linea, Parallelo&#10;&#10;Descrizione generata automaticamente"/>
+                    <pic:cNvPr id="1097133021" name="Immagine 2"/>
                     <pic:cNvPicPr/>
                   </pic:nvPicPr>
                   <pic:blipFill>
-                    <a:blip r:embed="rId9">
+                    <a:blip r:embed="rId9" cstate="print">
                       <a:extLst>
                         <a:ext uri="{28A0092B-C50C-407E-A947-70E740481C1C}">
                           <a14:useLocalDpi xmlns:a14="http://schemas.microsoft.com/office/drawing/2010/main" val="0"/>
@@ -5266,96 +5384,7 @@
                   <pic:spPr>
                     <a:xfrm>
                       <a:off x="0" y="0"/>
-                      <a:ext cx="6149340" cy="3772535"/>
-                    </a:xfrm>
-                    <a:prstGeom prst="rect">
-                      <a:avLst/>
-                    </a:prstGeom>
-                  </pic:spPr>
-                </pic:pic>
-              </a:graphicData>
-            </a:graphic>
-          </wp:inline>
-        </w:drawing>
-      </w:r>
-    </w:p>
-    <w:p>
-      <w:pPr>
-        <w:rPr>
-          <w:rFonts w:ascii="Times New Roman" w:hAnsi="Times New Roman" w:cs="Times New Roman"/>
-          <w:b/>
-          <w:bCs/>
-          <w:sz w:val="24"/>
-          <w:szCs w:val="24"/>
-        </w:rPr>
-      </w:pPr>
-    </w:p>
-    <w:p>
-      <w:pPr>
-        <w:pStyle w:val="Titolo2"/>
-        <w:numPr>
-          <w:ilvl w:val="1"/>
-          <w:numId w:val="58"/>
-        </w:numPr>
-        <w:ind w:left="709" w:hanging="425"/>
-        <w:rPr>
-          <w:rFonts w:ascii="Times New Roman" w:hAnsi="Times New Roman" w:cs="Times New Roman"/>
-          <w:b/>
-          <w:bCs/>
-          <w:sz w:val="24"/>
-          <w:szCs w:val="24"/>
-        </w:rPr>
-      </w:pPr>
-      <w:bookmarkStart w:id="19" w:name="_Toc138346145"/>
-      <w:r>
-        <w:rPr>
-          <w:rFonts w:ascii="Times New Roman" w:hAnsi="Times New Roman" w:cs="Times New Roman"/>
-          <w:b/>
-          <w:bCs/>
-          <w:noProof/>
-          <w:color w:val="000000" w:themeColor="text1"/>
-          <w:sz w:val="24"/>
-          <w:szCs w:val="24"/>
-        </w:rPr>
-        <w:drawing>
-          <wp:anchor distT="0" distB="0" distL="114300" distR="114300" simplePos="0" relativeHeight="251658240" behindDoc="0" locked="0" layoutInCell="1" allowOverlap="1" wp14:anchorId="7E77AE42" wp14:editId="037381B5">
-            <wp:simplePos x="0" y="0"/>
-            <wp:positionH relativeFrom="margin">
-              <wp:align>center</wp:align>
-            </wp:positionH>
-            <wp:positionV relativeFrom="paragraph">
-              <wp:posOffset>368588</wp:posOffset>
-            </wp:positionV>
-            <wp:extent cx="6120130" cy="3767455"/>
-            <wp:effectExtent l="0" t="0" r="0" b="0"/>
-            <wp:wrapTopAndBottom/>
-            <wp:docPr id="241668115" name="Immagine 3" descr="Immagine che contiene testo, schermata, bianco e nero, Rettangolo&#10;&#10;Descrizione generata automaticamente"/>
-            <wp:cNvGraphicFramePr>
-              <a:graphicFrameLocks xmlns:a="http://schemas.openxmlformats.org/drawingml/2006/main" noChangeAspect="1"/>
-            </wp:cNvGraphicFramePr>
-            <a:graphic xmlns:a="http://schemas.openxmlformats.org/drawingml/2006/main">
-              <a:graphicData uri="http://schemas.openxmlformats.org/drawingml/2006/picture">
-                <pic:pic xmlns:pic="http://schemas.openxmlformats.org/drawingml/2006/picture">
-                  <pic:nvPicPr>
-                    <pic:cNvPr id="241668115" name="Immagine 3" descr="Immagine che contiene testo, schermata, bianco e nero, Rettangolo&#10;&#10;Descrizione generata automaticamente"/>
-                    <pic:cNvPicPr/>
-                  </pic:nvPicPr>
-                  <pic:blipFill>
-                    <a:blip r:embed="rId10">
-                      <a:extLst>
-                        <a:ext uri="{28A0092B-C50C-407E-A947-70E740481C1C}">
-                          <a14:useLocalDpi xmlns:a14="http://schemas.microsoft.com/office/drawing/2010/main" val="0"/>
-                        </a:ext>
-                      </a:extLst>
-                    </a:blip>
-                    <a:stretch>
-                      <a:fillRect/>
-                    </a:stretch>
-                  </pic:blipFill>
-                  <pic:spPr>
-                    <a:xfrm>
-                      <a:off x="0" y="0"/>
-                      <a:ext cx="6120130" cy="3767455"/>
+                      <a:ext cx="4517390" cy="2941320"/>
                     </a:xfrm>
                     <a:prstGeom prst="rect">
                       <a:avLst/>
@@ -5382,7 +5411,7 @@
           <w:sz w:val="24"/>
           <w:szCs w:val="24"/>
         </w:rPr>
-        <w:t xml:space="preserve">Class </w:t>
+        <w:t xml:space="preserve">Use Case </w:t>
       </w:r>
       <w:proofErr w:type="spellStart"/>
       <w:r>
@@ -5396,38 +5425,50 @@
         </w:rPr>
         <w:t>Diagram</w:t>
       </w:r>
-      <w:bookmarkEnd w:id="19"/>
       <w:proofErr w:type="spellEnd"/>
       <w:r>
         <w:rPr>
           <w:rFonts w:ascii="Times New Roman" w:hAnsi="Times New Roman" w:cs="Times New Roman"/>
           <w:b/>
           <w:bCs/>
+          <w:color w:val="000000" w:themeColor="text1"/>
           <w:sz w:val="24"/>
           <w:szCs w:val="24"/>
         </w:rPr>
         <w:br/>
       </w:r>
+      <w:r>
+        <w:rPr>
+          <w:rFonts w:ascii="Times New Roman" w:hAnsi="Times New Roman" w:cs="Times New Roman"/>
+          <w:b/>
+          <w:bCs/>
+          <w:color w:val="000000" w:themeColor="text1"/>
+          <w:sz w:val="24"/>
+          <w:szCs w:val="24"/>
+        </w:rPr>
+        <w:br/>
+      </w:r>
+      <w:r>
+        <w:rPr>
+          <w:rFonts w:ascii="Times New Roman" w:hAnsi="Times New Roman" w:cs="Times New Roman"/>
+          <w:b/>
+          <w:bCs/>
+          <w:color w:val="000000" w:themeColor="text1"/>
+          <w:sz w:val="24"/>
+          <w:szCs w:val="24"/>
+        </w:rPr>
+        <w:br/>
+      </w:r>
+      <w:bookmarkEnd w:id="18"/>
     </w:p>
     <w:p>
       <w:pPr>
-        <w:rPr>
-          <w:b/>
-          <w:bCs/>
-          <w:sz w:val="28"/>
-          <w:szCs w:val="28"/>
-        </w:rPr>
-      </w:pPr>
-    </w:p>
-    <w:p>
-      <w:pPr>
-        <w:pStyle w:val="Paragrafoelenco"/>
+        <w:pStyle w:val="Titolo2"/>
         <w:numPr>
           <w:ilvl w:val="1"/>
           <w:numId w:val="58"/>
         </w:numPr>
         <w:ind w:left="709" w:hanging="425"/>
-        <w:outlineLvl w:val="1"/>
         <w:rPr>
           <w:rFonts w:ascii="Times New Roman" w:hAnsi="Times New Roman" w:cs="Times New Roman"/>
           <w:b/>
@@ -5436,25 +5477,30 @@
           <w:szCs w:val="24"/>
         </w:rPr>
       </w:pPr>
-      <w:bookmarkStart w:id="20" w:name="_Toc138346146"/>
-      <w:r>
-        <w:rPr>
+      <w:bookmarkStart w:id="19" w:name="_Toc138934243"/>
+      <w:r>
+        <w:rPr>
+          <w:rFonts w:ascii="Times New Roman" w:hAnsi="Times New Roman" w:cs="Times New Roman"/>
+          <w:b/>
+          <w:bCs/>
           <w:noProof/>
-        </w:rPr>
-        <w:lastRenderedPageBreak/>
+          <w:color w:val="000000" w:themeColor="text1"/>
+          <w:sz w:val="24"/>
+          <w:szCs w:val="24"/>
+        </w:rPr>
         <w:drawing>
-          <wp:anchor distT="0" distB="0" distL="114300" distR="114300" simplePos="0" relativeHeight="251659264" behindDoc="0" locked="0" layoutInCell="1" allowOverlap="1" wp14:anchorId="43B36836" wp14:editId="32C1B4FF">
+          <wp:anchor distT="0" distB="0" distL="114300" distR="114300" simplePos="0" relativeHeight="251658240" behindDoc="0" locked="0" layoutInCell="1" allowOverlap="1" wp14:anchorId="7E77AE42" wp14:editId="1B96CBDD">
             <wp:simplePos x="0" y="0"/>
             <wp:positionH relativeFrom="margin">
-              <wp:posOffset>-194137</wp:posOffset>
+              <wp:align>center</wp:align>
             </wp:positionH>
             <wp:positionV relativeFrom="paragraph">
-              <wp:posOffset>398665</wp:posOffset>
+              <wp:posOffset>520700</wp:posOffset>
             </wp:positionV>
-            <wp:extent cx="6698615" cy="1904365"/>
-            <wp:effectExtent l="0" t="0" r="6985" b="635"/>
+            <wp:extent cx="4952365" cy="3048000"/>
+            <wp:effectExtent l="0" t="0" r="635" b="0"/>
             <wp:wrapTopAndBottom/>
-            <wp:docPr id="1382022604" name="Immagine 4" descr="Immagine che contiene modello, schermata, tessuto, nero&#10;&#10;Descrizione generata automaticamente"/>
+            <wp:docPr id="241668115" name="Immagine 3" descr="Immagine che contiene testo, schermata, bianco e nero, Rettangolo&#10;&#10;Descrizione generata automaticamente"/>
             <wp:cNvGraphicFramePr>
               <a:graphicFrameLocks xmlns:a="http://schemas.openxmlformats.org/drawingml/2006/main" noChangeAspect="1"/>
             </wp:cNvGraphicFramePr>
@@ -5462,12 +5508,11 @@
               <a:graphicData uri="http://schemas.openxmlformats.org/drawingml/2006/picture">
                 <pic:pic xmlns:pic="http://schemas.openxmlformats.org/drawingml/2006/picture">
                   <pic:nvPicPr>
-                    <pic:cNvPr id="1382022604" name="Immagine 4" descr="Immagine che contiene modello, schermata, tessuto, nero&#10;&#10;Descrizione generata automaticamente"/>
+                    <pic:cNvPr id="241668115" name="Immagine 3" descr="Immagine che contiene testo, schermata, bianco e nero, Rettangolo&#10;&#10;Descrizione generata automaticamente"/>
                     <pic:cNvPicPr/>
                   </pic:nvPicPr>
                   <pic:blipFill>
-                    <a:blip r:embed="rId11" cstate="print">
-                      <a:alphaModFix/>
+                    <a:blip r:embed="rId10" cstate="print">
                       <a:extLst>
                         <a:ext uri="{28A0092B-C50C-407E-A947-70E740481C1C}">
                           <a14:useLocalDpi xmlns:a14="http://schemas.microsoft.com/office/drawing/2010/main" val="0"/>
@@ -5481,7 +5526,7 @@
                   <pic:spPr>
                     <a:xfrm>
                       <a:off x="0" y="0"/>
-                      <a:ext cx="6698615" cy="1904365"/>
+                      <a:ext cx="4952365" cy="3048000"/>
                     </a:xfrm>
                     <a:prstGeom prst="rect">
                       <a:avLst/>
@@ -5504,12 +5549,26 @@
           <w:rFonts w:ascii="Times New Roman" w:hAnsi="Times New Roman" w:cs="Times New Roman"/>
           <w:b/>
           <w:bCs/>
+          <w:color w:val="000000" w:themeColor="text1"/>
           <w:sz w:val="24"/>
           <w:szCs w:val="24"/>
         </w:rPr>
-        <w:t xml:space="preserve">Activity </w:t>
+        <w:t xml:space="preserve">Class </w:t>
       </w:r>
       <w:proofErr w:type="spellStart"/>
+      <w:r>
+        <w:rPr>
+          <w:rFonts w:ascii="Times New Roman" w:hAnsi="Times New Roman" w:cs="Times New Roman"/>
+          <w:b/>
+          <w:bCs/>
+          <w:color w:val="000000" w:themeColor="text1"/>
+          <w:sz w:val="24"/>
+          <w:szCs w:val="24"/>
+        </w:rPr>
+        <w:t>Diagram</w:t>
+      </w:r>
+      <w:bookmarkEnd w:id="19"/>
+      <w:proofErr w:type="spellEnd"/>
       <w:r>
         <w:rPr>
           <w:rFonts w:ascii="Times New Roman" w:hAnsi="Times New Roman" w:cs="Times New Roman"/>
@@ -5518,29 +5577,16 @@
           <w:sz w:val="24"/>
           <w:szCs w:val="24"/>
         </w:rPr>
-        <w:t>Diagram</w:t>
-      </w:r>
-      <w:bookmarkEnd w:id="20"/>
-      <w:proofErr w:type="spellEnd"/>
-      <w:r>
-        <w:rPr>
-          <w:rFonts w:ascii="Times New Roman" w:hAnsi="Times New Roman" w:cs="Times New Roman"/>
+        <w:br/>
+      </w:r>
+    </w:p>
+    <w:p>
+      <w:pPr>
+        <w:rPr>
           <w:b/>
           <w:bCs/>
-          <w:sz w:val="24"/>
-          <w:szCs w:val="24"/>
-        </w:rPr>
-        <w:br/>
-      </w:r>
-    </w:p>
-    <w:p>
-      <w:pPr>
-        <w:rPr>
-          <w:rFonts w:ascii="Times New Roman" w:hAnsi="Times New Roman" w:cs="Times New Roman"/>
-          <w:b/>
-          <w:bCs/>
-          <w:sz w:val="24"/>
-          <w:szCs w:val="24"/>
+          <w:sz w:val="28"/>
+          <w:szCs w:val="28"/>
         </w:rPr>
       </w:pPr>
     </w:p>
@@ -5561,24 +5607,25 @@
           <w:szCs w:val="24"/>
         </w:rPr>
       </w:pPr>
-      <w:bookmarkStart w:id="21" w:name="_Toc138346147"/>
+      <w:bookmarkStart w:id="20" w:name="_Toc138934244"/>
       <w:r>
         <w:rPr>
           <w:noProof/>
         </w:rPr>
+        <w:lastRenderedPageBreak/>
         <w:drawing>
-          <wp:anchor distT="0" distB="0" distL="114300" distR="114300" simplePos="0" relativeHeight="251660288" behindDoc="0" locked="0" layoutInCell="1" allowOverlap="1" wp14:anchorId="08E38B20" wp14:editId="2CE7E0D0">
+          <wp:anchor distT="0" distB="0" distL="114300" distR="114300" simplePos="0" relativeHeight="251659264" behindDoc="0" locked="0" layoutInCell="1" allowOverlap="1" wp14:anchorId="43B36836" wp14:editId="06E8A611">
             <wp:simplePos x="0" y="0"/>
             <wp:positionH relativeFrom="margin">
-              <wp:posOffset>-270163</wp:posOffset>
+              <wp:align>center</wp:align>
             </wp:positionH>
             <wp:positionV relativeFrom="paragraph">
-              <wp:posOffset>444616</wp:posOffset>
+              <wp:posOffset>483870</wp:posOffset>
             </wp:positionV>
-            <wp:extent cx="6725920" cy="1517015"/>
+            <wp:extent cx="5029200" cy="2393315"/>
             <wp:effectExtent l="0" t="0" r="0" b="6985"/>
             <wp:wrapTopAndBottom/>
-            <wp:docPr id="69182873" name="Immagine 5" descr="Immagine che contiene diagramma, testo, linea, bianco&#10;&#10;Descrizione generata automaticamente"/>
+            <wp:docPr id="1382022604" name="Immagine 4"/>
             <wp:cNvGraphicFramePr>
               <a:graphicFrameLocks xmlns:a="http://schemas.openxmlformats.org/drawingml/2006/main" noChangeAspect="1"/>
             </wp:cNvGraphicFramePr>
@@ -5586,11 +5633,11 @@
               <a:graphicData uri="http://schemas.openxmlformats.org/drawingml/2006/picture">
                 <pic:pic xmlns:pic="http://schemas.openxmlformats.org/drawingml/2006/picture">
                   <pic:nvPicPr>
-                    <pic:cNvPr id="69182873" name="Immagine 5" descr="Immagine che contiene diagramma, testo, linea, bianco&#10;&#10;Descrizione generata automaticamente"/>
+                    <pic:cNvPr id="1382022604" name="Immagine 4"/>
                     <pic:cNvPicPr/>
                   </pic:nvPicPr>
                   <pic:blipFill>
-                    <a:blip r:embed="rId12">
+                    <a:blip r:embed="rId11" cstate="print">
                       <a:extLst>
                         <a:ext uri="{28A0092B-C50C-407E-A947-70E740481C1C}">
                           <a14:useLocalDpi xmlns:a14="http://schemas.microsoft.com/office/drawing/2010/main" val="0"/>
@@ -5604,7 +5651,7 @@
                   <pic:spPr>
                     <a:xfrm>
                       <a:off x="0" y="0"/>
-                      <a:ext cx="6725920" cy="1517015"/>
+                      <a:ext cx="5029200" cy="2393315"/>
                     </a:xfrm>
                     <a:prstGeom prst="rect">
                       <a:avLst/>
@@ -5630,7 +5677,7 @@
           <w:sz w:val="24"/>
           <w:szCs w:val="24"/>
         </w:rPr>
-        <w:t xml:space="preserve">State Machine </w:t>
+        <w:t xml:space="preserve">Activity </w:t>
       </w:r>
       <w:proofErr w:type="spellStart"/>
       <w:r>
@@ -5643,7 +5690,7 @@
         </w:rPr>
         <w:t>Diagram</w:t>
       </w:r>
-      <w:bookmarkEnd w:id="21"/>
+      <w:bookmarkEnd w:id="20"/>
       <w:proofErr w:type="spellEnd"/>
       <w:r>
         <w:rPr>
@@ -5658,7 +5705,6 @@
     </w:p>
     <w:p>
       <w:pPr>
-        <w:pStyle w:val="Paragrafoelenco"/>
         <w:rPr>
           <w:rFonts w:ascii="Times New Roman" w:hAnsi="Times New Roman" w:cs="Times New Roman"/>
           <w:b/>
@@ -5685,69 +5731,24 @@
           <w:szCs w:val="24"/>
         </w:rPr>
       </w:pPr>
-      <w:bookmarkStart w:id="22" w:name="_Toc138346148"/>
-      <w:proofErr w:type="spellStart"/>
-      <w:r>
-        <w:rPr>
-          <w:rFonts w:ascii="Times New Roman" w:hAnsi="Times New Roman" w:cs="Times New Roman"/>
-          <w:b/>
-          <w:bCs/>
-          <w:sz w:val="24"/>
-          <w:szCs w:val="24"/>
-        </w:rPr>
-        <w:lastRenderedPageBreak/>
-        <w:t>Sequence</w:t>
-      </w:r>
-      <w:proofErr w:type="spellEnd"/>
-      <w:r>
-        <w:rPr>
-          <w:rFonts w:ascii="Times New Roman" w:hAnsi="Times New Roman" w:cs="Times New Roman"/>
-          <w:b/>
-          <w:bCs/>
-          <w:sz w:val="24"/>
-          <w:szCs w:val="24"/>
-        </w:rPr>
-        <w:t xml:space="preserve"> </w:t>
-      </w:r>
-      <w:proofErr w:type="spellStart"/>
-      <w:r>
-        <w:rPr>
-          <w:rFonts w:ascii="Times New Roman" w:hAnsi="Times New Roman" w:cs="Times New Roman"/>
-          <w:b/>
-          <w:bCs/>
-          <w:sz w:val="24"/>
-          <w:szCs w:val="24"/>
-        </w:rPr>
-        <w:t>Diagram</w:t>
-      </w:r>
-      <w:proofErr w:type="spellEnd"/>
-      <w:r>
-        <w:rPr>
-          <w:rFonts w:ascii="Times New Roman" w:hAnsi="Times New Roman" w:cs="Times New Roman"/>
-          <w:b/>
-          <w:bCs/>
-          <w:sz w:val="24"/>
-          <w:szCs w:val="24"/>
-        </w:rPr>
-        <w:br/>
-      </w:r>
+      <w:bookmarkStart w:id="21" w:name="_Toc138934245"/>
       <w:r>
         <w:rPr>
           <w:noProof/>
         </w:rPr>
         <w:drawing>
-          <wp:anchor distT="0" distB="0" distL="114300" distR="114300" simplePos="0" relativeHeight="251659775" behindDoc="0" locked="0" layoutInCell="1" allowOverlap="1" wp14:anchorId="2AF53CB1" wp14:editId="15B71C7D">
+          <wp:anchor distT="0" distB="0" distL="114300" distR="114300" simplePos="0" relativeHeight="251660288" behindDoc="0" locked="0" layoutInCell="1" allowOverlap="1" wp14:anchorId="08E38B20" wp14:editId="6A9FBEF3">
             <wp:simplePos x="0" y="0"/>
-            <wp:positionH relativeFrom="column">
-              <wp:posOffset>394970</wp:posOffset>
+            <wp:positionH relativeFrom="margin">
+              <wp:align>center</wp:align>
             </wp:positionH>
             <wp:positionV relativeFrom="paragraph">
-              <wp:posOffset>268605</wp:posOffset>
+              <wp:posOffset>512445</wp:posOffset>
             </wp:positionV>
-            <wp:extent cx="4980305" cy="8136255"/>
-            <wp:effectExtent l="0" t="0" r="0" b="0"/>
+            <wp:extent cx="5702935" cy="2240280"/>
+            <wp:effectExtent l="0" t="0" r="0" b="7620"/>
             <wp:wrapTopAndBottom/>
-            <wp:docPr id="1634190488" name="Immagine 6" descr="Immagine che contiene bianco e nero, modello, nero, monocromatico&#10;&#10;Descrizione generata automaticamente"/>
+            <wp:docPr id="69182873" name="Immagine 5"/>
             <wp:cNvGraphicFramePr>
               <a:graphicFrameLocks xmlns:a="http://schemas.openxmlformats.org/drawingml/2006/main" noChangeAspect="1"/>
             </wp:cNvGraphicFramePr>
@@ -5755,12 +5756,11 @@
               <a:graphicData uri="http://schemas.openxmlformats.org/drawingml/2006/picture">
                 <pic:pic xmlns:pic="http://schemas.openxmlformats.org/drawingml/2006/picture">
                   <pic:nvPicPr>
-                    <pic:cNvPr id="1634190488" name="Immagine 6" descr="Immagine che contiene bianco e nero, modello, nero, monocromatico&#10;&#10;Descrizione generata automaticamente"/>
+                    <pic:cNvPr id="69182873" name="Immagine 5"/>
                     <pic:cNvPicPr/>
                   </pic:nvPicPr>
                   <pic:blipFill>
-                    <a:blip r:embed="rId13" cstate="print">
-                      <a:alphaModFix/>
+                    <a:blip r:embed="rId12" cstate="print">
                       <a:extLst>
                         <a:ext uri="{28A0092B-C50C-407E-A947-70E740481C1C}">
                           <a14:useLocalDpi xmlns:a14="http://schemas.microsoft.com/office/drawing/2010/main" val="0"/>
@@ -5774,7 +5774,7 @@
                   <pic:spPr>
                     <a:xfrm>
                       <a:off x="0" y="0"/>
-                      <a:ext cx="4980305" cy="8136255"/>
+                      <a:ext cx="5702935" cy="2240280"/>
                     </a:xfrm>
                     <a:prstGeom prst="rect">
                       <a:avLst/>
@@ -5792,7 +5792,176 @@
           </wp:anchor>
         </w:drawing>
       </w:r>
+      <w:r>
+        <w:rPr>
+          <w:rFonts w:ascii="Times New Roman" w:hAnsi="Times New Roman" w:cs="Times New Roman"/>
+          <w:b/>
+          <w:bCs/>
+          <w:sz w:val="24"/>
+          <w:szCs w:val="24"/>
+        </w:rPr>
+        <w:t xml:space="preserve">State Machine </w:t>
+      </w:r>
+      <w:proofErr w:type="spellStart"/>
+      <w:r>
+        <w:rPr>
+          <w:rFonts w:ascii="Times New Roman" w:hAnsi="Times New Roman" w:cs="Times New Roman"/>
+          <w:b/>
+          <w:bCs/>
+          <w:sz w:val="24"/>
+          <w:szCs w:val="24"/>
+        </w:rPr>
+        <w:t>Diagram</w:t>
+      </w:r>
+      <w:bookmarkEnd w:id="21"/>
+      <w:proofErr w:type="spellEnd"/>
+      <w:r>
+        <w:rPr>
+          <w:rFonts w:ascii="Times New Roman" w:hAnsi="Times New Roman" w:cs="Times New Roman"/>
+          <w:b/>
+          <w:bCs/>
+          <w:sz w:val="24"/>
+          <w:szCs w:val="24"/>
+        </w:rPr>
+        <w:br/>
+      </w:r>
+    </w:p>
+    <w:p>
+      <w:pPr>
+        <w:pStyle w:val="Paragrafoelenco"/>
+        <w:rPr>
+          <w:rFonts w:ascii="Times New Roman" w:hAnsi="Times New Roman" w:cs="Times New Roman"/>
+          <w:b/>
+          <w:bCs/>
+          <w:sz w:val="24"/>
+          <w:szCs w:val="24"/>
+        </w:rPr>
+      </w:pPr>
+    </w:p>
+    <w:p>
+      <w:pPr>
+        <w:pStyle w:val="Paragrafoelenco"/>
+        <w:numPr>
+          <w:ilvl w:val="1"/>
+          <w:numId w:val="58"/>
+        </w:numPr>
+        <w:ind w:left="709" w:hanging="425"/>
+        <w:outlineLvl w:val="1"/>
+        <w:rPr>
+          <w:rFonts w:ascii="Times New Roman" w:hAnsi="Times New Roman" w:cs="Times New Roman"/>
+          <w:b/>
+          <w:bCs/>
+          <w:sz w:val="24"/>
+          <w:szCs w:val="24"/>
+        </w:rPr>
+      </w:pPr>
+      <w:bookmarkStart w:id="22" w:name="_Toc138934246"/>
+      <w:r>
+        <w:rPr>
+          <w:noProof/>
+        </w:rPr>
+        <w:lastRenderedPageBreak/>
+        <w:drawing>
+          <wp:anchor distT="0" distB="0" distL="114300" distR="114300" simplePos="0" relativeHeight="251659775" behindDoc="0" locked="0" layoutInCell="1" allowOverlap="1" wp14:anchorId="2AF53CB1" wp14:editId="7C591578">
+            <wp:simplePos x="0" y="0"/>
+            <wp:positionH relativeFrom="margin">
+              <wp:align>center</wp:align>
+            </wp:positionH>
+            <wp:positionV relativeFrom="paragraph">
+              <wp:posOffset>387350</wp:posOffset>
+            </wp:positionV>
+            <wp:extent cx="4980305" cy="3635375"/>
+            <wp:effectExtent l="0" t="0" r="0" b="0"/>
+            <wp:wrapTopAndBottom/>
+            <wp:docPr id="1634190488" name="Immagine 6"/>
+            <wp:cNvGraphicFramePr>
+              <a:graphicFrameLocks xmlns:a="http://schemas.openxmlformats.org/drawingml/2006/main" noChangeAspect="1"/>
+            </wp:cNvGraphicFramePr>
+            <a:graphic xmlns:a="http://schemas.openxmlformats.org/drawingml/2006/main">
+              <a:graphicData uri="http://schemas.openxmlformats.org/drawingml/2006/picture">
+                <pic:pic xmlns:pic="http://schemas.openxmlformats.org/drawingml/2006/picture">
+                  <pic:nvPicPr>
+                    <pic:cNvPr id="1634190488" name="Immagine 6"/>
+                    <pic:cNvPicPr/>
+                  </pic:nvPicPr>
+                  <pic:blipFill>
+                    <a:blip r:embed="rId13" cstate="print">
+                      <a:extLst>
+                        <a:ext uri="{28A0092B-C50C-407E-A947-70E740481C1C}">
+                          <a14:useLocalDpi xmlns:a14="http://schemas.microsoft.com/office/drawing/2010/main" val="0"/>
+                        </a:ext>
+                      </a:extLst>
+                    </a:blip>
+                    <a:stretch>
+                      <a:fillRect/>
+                    </a:stretch>
+                  </pic:blipFill>
+                  <pic:spPr>
+                    <a:xfrm>
+                      <a:off x="0" y="0"/>
+                      <a:ext cx="4980305" cy="3635375"/>
+                    </a:xfrm>
+                    <a:prstGeom prst="rect">
+                      <a:avLst/>
+                    </a:prstGeom>
+                  </pic:spPr>
+                </pic:pic>
+              </a:graphicData>
+            </a:graphic>
+            <wp14:sizeRelH relativeFrom="page">
+              <wp14:pctWidth>0</wp14:pctWidth>
+            </wp14:sizeRelH>
+            <wp14:sizeRelV relativeFrom="page">
+              <wp14:pctHeight>0</wp14:pctHeight>
+            </wp14:sizeRelV>
+          </wp:anchor>
+        </w:drawing>
+      </w:r>
+      <w:proofErr w:type="spellStart"/>
+      <w:r>
+        <w:rPr>
+          <w:rFonts w:ascii="Times New Roman" w:hAnsi="Times New Roman" w:cs="Times New Roman"/>
+          <w:b/>
+          <w:bCs/>
+          <w:sz w:val="24"/>
+          <w:szCs w:val="24"/>
+        </w:rPr>
+        <w:t>Sequence</w:t>
+      </w:r>
+      <w:proofErr w:type="spellEnd"/>
+      <w:r>
+        <w:rPr>
+          <w:rFonts w:ascii="Times New Roman" w:hAnsi="Times New Roman" w:cs="Times New Roman"/>
+          <w:b/>
+          <w:bCs/>
+          <w:sz w:val="24"/>
+          <w:szCs w:val="24"/>
+        </w:rPr>
+        <w:t xml:space="preserve"> </w:t>
+      </w:r>
+      <w:proofErr w:type="spellStart"/>
+      <w:r>
+        <w:rPr>
+          <w:rFonts w:ascii="Times New Roman" w:hAnsi="Times New Roman" w:cs="Times New Roman"/>
+          <w:b/>
+          <w:bCs/>
+          <w:sz w:val="24"/>
+          <w:szCs w:val="24"/>
+        </w:rPr>
+        <w:t>Diagram</w:t>
+      </w:r>
       <w:bookmarkEnd w:id="22"/>
+      <w:proofErr w:type="spellEnd"/>
+      <w:r>
+        <w:rPr>
+          <w:rFonts w:ascii="Times New Roman" w:hAnsi="Times New Roman" w:cs="Times New Roman"/>
+          <w:b/>
+          <w:bCs/>
+          <w:sz w:val="24"/>
+          <w:szCs w:val="24"/>
+        </w:rPr>
+        <w:br/>
+      </w:r>
     </w:p>
     <w:p>
       <w:pPr>
@@ -5803,6 +5972,15 @@
           <w:szCs w:val="28"/>
         </w:rPr>
       </w:pPr>
+      <w:r>
+        <w:rPr>
+          <w:b/>
+          <w:bCs/>
+          <w:sz w:val="28"/>
+          <w:szCs w:val="28"/>
+        </w:rPr>
+        <w:br/>
+      </w:r>
     </w:p>
     <w:p>
       <w:pPr>
@@ -5821,7 +5999,7 @@
           <w:szCs w:val="28"/>
         </w:rPr>
       </w:pPr>
-      <w:bookmarkStart w:id="23" w:name="_Toc138346149"/>
+      <w:bookmarkStart w:id="23" w:name="_Toc138934247"/>
       <w:r>
         <w:rPr>
           <w:rFonts w:ascii="Times New Roman" w:hAnsi="Times New Roman" w:cs="Times New Roman"/>
@@ -5830,7 +6008,6 @@
           <w:sz w:val="28"/>
           <w:szCs w:val="28"/>
         </w:rPr>
-        <w:lastRenderedPageBreak/>
         <w:t>Design del software</w:t>
       </w:r>
       <w:bookmarkEnd w:id="23"/>
@@ -5852,7 +6029,7 @@
           <w:szCs w:val="24"/>
         </w:rPr>
       </w:pPr>
-      <w:bookmarkStart w:id="24" w:name="_Toc138346150"/>
+      <w:bookmarkStart w:id="24" w:name="_Toc138934248"/>
       <w:r>
         <w:rPr>
           <w:rFonts w:ascii="Times New Roman" w:hAnsi="Times New Roman" w:cs="Times New Roman"/>
@@ -5862,9 +6039,34 @@
           <w:sz w:val="24"/>
           <w:szCs w:val="24"/>
         </w:rPr>
-        <w:t>Design pattern utilizzati</w:t>
+        <w:t>D</w:t>
+      </w:r>
+      <w:r>
+        <w:rPr>
+          <w:rFonts w:ascii="Times New Roman" w:hAnsi="Times New Roman" w:cs="Times New Roman"/>
+          <w:b/>
+          <w:bCs/>
+          <w:color w:val="000000" w:themeColor="text1"/>
+          <w:sz w:val="24"/>
+          <w:szCs w:val="24"/>
+        </w:rPr>
+        <w:t>esign pattern utilizzati</w:t>
       </w:r>
       <w:bookmarkEnd w:id="24"/>
+    </w:p>
+    <w:p>
+      <w:pPr>
+        <w:pStyle w:val="Paragrafoelenco"/>
+        <w:ind w:left="567"/>
+        <w:outlineLvl w:val="0"/>
+        <w:rPr>
+          <w:rFonts w:ascii="Times New Roman" w:hAnsi="Times New Roman" w:cs="Times New Roman"/>
+          <w:b/>
+          <w:bCs/>
+          <w:sz w:val="28"/>
+          <w:szCs w:val="28"/>
+        </w:rPr>
+      </w:pPr>
     </w:p>
     <w:p>
       <w:pPr>
@@ -5878,11 +6080,12 @@
           <w:rFonts w:ascii="Times New Roman" w:hAnsi="Times New Roman" w:cs="Times New Roman"/>
           <w:b/>
           <w:bCs/>
+          <w:color w:val="000000" w:themeColor="text1"/>
           <w:sz w:val="24"/>
           <w:szCs w:val="24"/>
         </w:rPr>
       </w:pPr>
-      <w:bookmarkStart w:id="25" w:name="_Toc138346151"/>
+      <w:bookmarkStart w:id="25" w:name="_Toc138934249"/>
       <w:r>
         <w:rPr>
           <w:rFonts w:ascii="Times New Roman" w:hAnsi="Times New Roman" w:cs="Times New Roman"/>
@@ -5892,10 +6095,95 @@
           <w:sz w:val="24"/>
           <w:szCs w:val="24"/>
         </w:rPr>
-        <w:t>Complessità del software</w:t>
+        <w:lastRenderedPageBreak/>
+        <w:t>Dati generali sul codice</w:t>
       </w:r>
       <w:bookmarkEnd w:id="25"/>
-      <w:r>
+    </w:p>
+    <w:p>
+      <w:r>
+        <w:rPr>
+          <w:noProof/>
+        </w:rPr>
+        <w:drawing>
+          <wp:anchor distT="0" distB="0" distL="114300" distR="114300" simplePos="0" relativeHeight="251663360" behindDoc="0" locked="0" layoutInCell="1" allowOverlap="1" wp14:anchorId="57331FF1" wp14:editId="385B0A6E">
+            <wp:simplePos x="0" y="0"/>
+            <wp:positionH relativeFrom="margin">
+              <wp:align>center</wp:align>
+            </wp:positionH>
+            <wp:positionV relativeFrom="paragraph">
+              <wp:posOffset>733425</wp:posOffset>
+            </wp:positionV>
+            <wp:extent cx="2100580" cy="3564890"/>
+            <wp:effectExtent l="0" t="0" r="0" b="0"/>
+            <wp:wrapTopAndBottom/>
+            <wp:docPr id="21304265" name="Immagine 3" descr="Immagine che contiene testo, schermata, cerchio, Carattere&#10;&#10;Descrizione generata automaticamente"/>
+            <wp:cNvGraphicFramePr>
+              <a:graphicFrameLocks xmlns:a="http://schemas.openxmlformats.org/drawingml/2006/main" noChangeAspect="1"/>
+            </wp:cNvGraphicFramePr>
+            <a:graphic xmlns:a="http://schemas.openxmlformats.org/drawingml/2006/main">
+              <a:graphicData uri="http://schemas.openxmlformats.org/drawingml/2006/picture">
+                <pic:pic xmlns:pic="http://schemas.openxmlformats.org/drawingml/2006/picture">
+                  <pic:nvPicPr>
+                    <pic:cNvPr id="21304265" name="Immagine 3" descr="Immagine che contiene testo, schermata, cerchio, Carattere&#10;&#10;Descrizione generata automaticamente"/>
+                    <pic:cNvPicPr/>
+                  </pic:nvPicPr>
+                  <pic:blipFill>
+                    <a:blip r:embed="rId14">
+                      <a:extLst>
+                        <a:ext uri="{28A0092B-C50C-407E-A947-70E740481C1C}">
+                          <a14:useLocalDpi xmlns:a14="http://schemas.microsoft.com/office/drawing/2010/main" val="0"/>
+                        </a:ext>
+                      </a:extLst>
+                    </a:blip>
+                    <a:stretch>
+                      <a:fillRect/>
+                    </a:stretch>
+                  </pic:blipFill>
+                  <pic:spPr>
+                    <a:xfrm>
+                      <a:off x="0" y="0"/>
+                      <a:ext cx="2100580" cy="3564890"/>
+                    </a:xfrm>
+                    <a:prstGeom prst="rect">
+                      <a:avLst/>
+                    </a:prstGeom>
+                  </pic:spPr>
+                </pic:pic>
+              </a:graphicData>
+            </a:graphic>
+            <wp14:sizeRelH relativeFrom="page">
+              <wp14:pctWidth>0</wp14:pctWidth>
+            </wp14:sizeRelH>
+            <wp14:sizeRelV relativeFrom="page">
+              <wp14:pctHeight>0</wp14:pctHeight>
+            </wp14:sizeRelV>
+          </wp:anchor>
+        </w:drawing>
+      </w:r>
+      <w:r>
+        <w:t>La figura riportata qui sotto ci indica i dati relativi al numero di classi e numero di packages, sia interni che esterni presenti all’interno del progetto.</w:t>
+      </w:r>
+      <w:r>
+        <w:br/>
+      </w:r>
+      <w:r>
+        <w:br/>
+      </w:r>
+    </w:p>
+    <w:p>
+      <w:r>
+        <w:br/>
+      </w:r>
+    </w:p>
+    <w:p>
+      <w:pPr>
+        <w:pStyle w:val="Titolo2"/>
+        <w:numPr>
+          <w:ilvl w:val="1"/>
+          <w:numId w:val="61"/>
+        </w:numPr>
+        <w:ind w:left="709" w:hanging="425"/>
         <w:rPr>
           <w:rFonts w:ascii="Times New Roman" w:hAnsi="Times New Roman" w:cs="Times New Roman"/>
           <w:b/>
@@ -5903,9 +6191,96 @@
           <w:sz w:val="24"/>
           <w:szCs w:val="24"/>
         </w:rPr>
-        <w:br/>
-      </w:r>
-      <w:r>
+      </w:pPr>
+      <w:bookmarkStart w:id="26" w:name="_Toc138934250"/>
+      <w:r>
+        <w:rPr>
+          <w:rFonts w:ascii="Times New Roman" w:hAnsi="Times New Roman" w:cs="Times New Roman"/>
+          <w:b/>
+          <w:bCs/>
+          <w:color w:val="000000" w:themeColor="text1"/>
+          <w:sz w:val="24"/>
+          <w:szCs w:val="24"/>
+        </w:rPr>
+        <w:t>Dati relativi ai packages</w:t>
+      </w:r>
+      <w:bookmarkEnd w:id="26"/>
+    </w:p>
+    <w:p>
+      <w:r>
+        <w:t>La figura riportata di seguito riporta invece le dipendenze dei vari packages presenti all’interno del progetto.</w:t>
+      </w:r>
+    </w:p>
+    <w:p>
+      <w:r>
+        <w:rPr>
+          <w:noProof/>
+        </w:rPr>
+        <w:drawing>
+          <wp:anchor distT="0" distB="0" distL="114300" distR="114300" simplePos="0" relativeHeight="251664384" behindDoc="0" locked="0" layoutInCell="1" allowOverlap="1" wp14:anchorId="06463AB5" wp14:editId="7988AD62">
+            <wp:simplePos x="0" y="0"/>
+            <wp:positionH relativeFrom="margin">
+              <wp:align>center</wp:align>
+            </wp:positionH>
+            <wp:positionV relativeFrom="paragraph">
+              <wp:posOffset>575598</wp:posOffset>
+            </wp:positionV>
+            <wp:extent cx="2985265" cy="2460567"/>
+            <wp:effectExtent l="0" t="0" r="5715" b="0"/>
+            <wp:wrapTopAndBottom/>
+            <wp:docPr id="310576102" name="Immagine 4" descr="Immagine che contiene diagramma, cerchio, illustrazione&#10;&#10;Descrizione generata automaticamente"/>
+            <wp:cNvGraphicFramePr>
+              <a:graphicFrameLocks xmlns:a="http://schemas.openxmlformats.org/drawingml/2006/main" noChangeAspect="1"/>
+            </wp:cNvGraphicFramePr>
+            <a:graphic xmlns:a="http://schemas.openxmlformats.org/drawingml/2006/main">
+              <a:graphicData uri="http://schemas.openxmlformats.org/drawingml/2006/picture">
+                <pic:pic xmlns:pic="http://schemas.openxmlformats.org/drawingml/2006/picture">
+                  <pic:nvPicPr>
+                    <pic:cNvPr id="310576102" name="Immagine 4" descr="Immagine che contiene diagramma, cerchio, illustrazione&#10;&#10;Descrizione generata automaticamente"/>
+                    <pic:cNvPicPr/>
+                  </pic:nvPicPr>
+                  <pic:blipFill>
+                    <a:blip r:embed="rId15" cstate="print">
+                      <a:extLst>
+                        <a:ext uri="{28A0092B-C50C-407E-A947-70E740481C1C}">
+                          <a14:useLocalDpi xmlns:a14="http://schemas.microsoft.com/office/drawing/2010/main" val="0"/>
+                        </a:ext>
+                      </a:extLst>
+                    </a:blip>
+                    <a:stretch>
+                      <a:fillRect/>
+                    </a:stretch>
+                  </pic:blipFill>
+                  <pic:spPr>
+                    <a:xfrm>
+                      <a:off x="0" y="0"/>
+                      <a:ext cx="2985265" cy="2460567"/>
+                    </a:xfrm>
+                    <a:prstGeom prst="rect">
+                      <a:avLst/>
+                    </a:prstGeom>
+                  </pic:spPr>
+                </pic:pic>
+              </a:graphicData>
+            </a:graphic>
+            <wp14:sizeRelH relativeFrom="page">
+              <wp14:pctWidth>0</wp14:pctWidth>
+            </wp14:sizeRelH>
+            <wp14:sizeRelV relativeFrom="page">
+              <wp14:pctHeight>0</wp14:pctHeight>
+            </wp14:sizeRelV>
+          </wp:anchor>
+        </w:drawing>
+      </w:r>
+    </w:p>
+    <w:p>
+      <w:pPr>
+        <w:pStyle w:val="Titolo2"/>
+        <w:numPr>
+          <w:ilvl w:val="1"/>
+          <w:numId w:val="61"/>
+        </w:numPr>
+        <w:ind w:left="709" w:hanging="425"/>
         <w:rPr>
           <w:rFonts w:ascii="Times New Roman" w:hAnsi="Times New Roman" w:cs="Times New Roman"/>
           <w:b/>
@@ -5913,8 +6288,155 @@
           <w:sz w:val="24"/>
           <w:szCs w:val="24"/>
         </w:rPr>
+      </w:pPr>
+      <w:bookmarkStart w:id="27" w:name="_Toc138934251"/>
+      <w:r>
+        <w:rPr>
+          <w:rFonts w:ascii="Times New Roman" w:hAnsi="Times New Roman" w:cs="Times New Roman"/>
+          <w:b/>
+          <w:bCs/>
+          <w:color w:val="000000" w:themeColor="text1"/>
+          <w:sz w:val="24"/>
+          <w:szCs w:val="24"/>
+        </w:rPr>
+        <w:lastRenderedPageBreak/>
+        <w:t>Complessità</w:t>
+      </w:r>
+      <w:r>
+        <w:rPr>
+          <w:rFonts w:ascii="Times New Roman" w:hAnsi="Times New Roman" w:cs="Times New Roman"/>
+          <w:b/>
+          <w:bCs/>
+          <w:color w:val="000000" w:themeColor="text1"/>
+          <w:sz w:val="24"/>
+          <w:szCs w:val="24"/>
+        </w:rPr>
+        <w:t>, accoppiamento e coesione</w:t>
+      </w:r>
+      <w:bookmarkEnd w:id="27"/>
+      <w:r>
+        <w:rPr>
+          <w:rFonts w:ascii="Times New Roman" w:hAnsi="Times New Roman" w:cs="Times New Roman"/>
+          <w:b/>
+          <w:bCs/>
+          <w:color w:val="000000" w:themeColor="text1"/>
+          <w:sz w:val="24"/>
+          <w:szCs w:val="24"/>
+        </w:rPr>
+        <w:t xml:space="preserve"> </w:t>
+      </w:r>
+    </w:p>
+    <w:p>
+      <w:pPr>
+        <w:rPr>
+          <w:rFonts w:ascii="Times New Roman" w:hAnsi="Times New Roman" w:cs="Times New Roman"/>
+        </w:rPr>
+      </w:pPr>
+      <w:r>
+        <w:rPr>
+          <w:noProof/>
+        </w:rPr>
+        <w:drawing>
+          <wp:anchor distT="0" distB="0" distL="114300" distR="114300" simplePos="0" relativeHeight="251662336" behindDoc="0" locked="0" layoutInCell="1" allowOverlap="1" wp14:anchorId="1E8E3FF7" wp14:editId="31C712C5">
+            <wp:simplePos x="0" y="0"/>
+            <wp:positionH relativeFrom="margin">
+              <wp:align>center</wp:align>
+            </wp:positionH>
+            <wp:positionV relativeFrom="paragraph">
+              <wp:posOffset>1116965</wp:posOffset>
+            </wp:positionV>
+            <wp:extent cx="4177030" cy="3829685"/>
+            <wp:effectExtent l="0" t="0" r="0" b="0"/>
+            <wp:wrapTopAndBottom/>
+            <wp:docPr id="1877926605" name="Immagine 2" descr="Immagine che contiene testo, cerchio, schermata, Policromia&#10;&#10;Descrizione generata automaticamente"/>
+            <wp:cNvGraphicFramePr>
+              <a:graphicFrameLocks xmlns:a="http://schemas.openxmlformats.org/drawingml/2006/main" noChangeAspect="1"/>
+            </wp:cNvGraphicFramePr>
+            <a:graphic xmlns:a="http://schemas.openxmlformats.org/drawingml/2006/main">
+              <a:graphicData uri="http://schemas.openxmlformats.org/drawingml/2006/picture">
+                <pic:pic xmlns:pic="http://schemas.openxmlformats.org/drawingml/2006/picture">
+                  <pic:nvPicPr>
+                    <pic:cNvPr id="1877926605" name="Immagine 2" descr="Immagine che contiene testo, cerchio, schermata, Policromia&#10;&#10;Descrizione generata automaticamente"/>
+                    <pic:cNvPicPr/>
+                  </pic:nvPicPr>
+                  <pic:blipFill>
+                    <a:blip r:embed="rId16">
+                      <a:extLst>
+                        <a:ext uri="{28A0092B-C50C-407E-A947-70E740481C1C}">
+                          <a14:useLocalDpi xmlns:a14="http://schemas.microsoft.com/office/drawing/2010/main" val="0"/>
+                        </a:ext>
+                      </a:extLst>
+                    </a:blip>
+                    <a:stretch>
+                      <a:fillRect/>
+                    </a:stretch>
+                  </pic:blipFill>
+                  <pic:spPr>
+                    <a:xfrm>
+                      <a:off x="0" y="0"/>
+                      <a:ext cx="4177030" cy="3829685"/>
+                    </a:xfrm>
+                    <a:prstGeom prst="rect">
+                      <a:avLst/>
+                    </a:prstGeom>
+                  </pic:spPr>
+                </pic:pic>
+              </a:graphicData>
+            </a:graphic>
+            <wp14:sizeRelH relativeFrom="page">
+              <wp14:pctWidth>0</wp14:pctWidth>
+            </wp14:sizeRelH>
+            <wp14:sizeRelV relativeFrom="page">
+              <wp14:pctHeight>0</wp14:pctHeight>
+            </wp14:sizeRelV>
+          </wp:anchor>
+        </w:drawing>
+      </w:r>
+      <w:r>
+        <w:rPr>
+          <w:rFonts w:ascii="Times New Roman" w:hAnsi="Times New Roman" w:cs="Times New Roman"/>
+        </w:rPr>
+        <w:t>Si è cercato di sviluppare il progetto cercando di attribuire ad esso delle caratteristiche importanti. Di fatto</w:t>
+      </w:r>
+      <w:r>
+        <w:rPr>
+          <w:rFonts w:ascii="Times New Roman" w:hAnsi="Times New Roman" w:cs="Times New Roman"/>
+        </w:rPr>
+        <w:t xml:space="preserve"> </w:t>
+      </w:r>
+      <w:r>
+        <w:rPr>
+          <w:rFonts w:ascii="Times New Roman" w:hAnsi="Times New Roman" w:cs="Times New Roman"/>
+        </w:rPr>
+        <w:t>l’obiettivo era quello di mantenere un alto livello di coesione ed un basso livello di accoppiamento. Come riportato dai dati seguenti l’80% delle classi presentano un valore basso di “</w:t>
+      </w:r>
+      <w:proofErr w:type="spellStart"/>
+      <w:r>
+        <w:rPr>
+          <w:rFonts w:ascii="Times New Roman" w:hAnsi="Times New Roman" w:cs="Times New Roman"/>
+        </w:rPr>
+        <w:t>mancaza</w:t>
+      </w:r>
+      <w:proofErr w:type="spellEnd"/>
+      <w:r>
+        <w:rPr>
+          <w:rFonts w:ascii="Times New Roman" w:hAnsi="Times New Roman" w:cs="Times New Roman"/>
+        </w:rPr>
+        <w:t xml:space="preserve"> di coesione”. Il livello di complessità invece risulta essere basso per il 70% delle classi.</w:t>
+      </w:r>
+      <w:r>
+        <w:rPr>
+          <w:rFonts w:ascii="Times New Roman" w:hAnsi="Times New Roman" w:cs="Times New Roman"/>
+        </w:rPr>
         <w:br/>
       </w:r>
+    </w:p>
+    <w:p>
+      <w:pPr>
+        <w:rPr>
+          <w:rFonts w:ascii="Times New Roman" w:hAnsi="Times New Roman" w:cs="Times New Roman"/>
+        </w:rPr>
+      </w:pPr>
     </w:p>
     <w:p/>
     <w:p>
@@ -5934,7 +6456,7 @@
           <w:szCs w:val="28"/>
         </w:rPr>
       </w:pPr>
-      <w:bookmarkStart w:id="26" w:name="_Toc138346152"/>
+      <w:bookmarkStart w:id="28" w:name="_Toc138934252"/>
       <w:r>
         <w:rPr>
           <w:rFonts w:ascii="Times New Roman" w:hAnsi="Times New Roman" w:cs="Times New Roman"/>
@@ -5945,7 +6467,7 @@
         </w:rPr>
         <w:t>Testing</w:t>
       </w:r>
-      <w:bookmarkEnd w:id="26"/>
+      <w:bookmarkEnd w:id="28"/>
     </w:p>
     <w:p>
       <w:pPr>
@@ -6031,25 +6553,6 @@
         <w:rPr>
           <w:sz w:val="20"/>
           <w:szCs w:val="20"/>
-        </w:rPr>
-      </w:pPr>
-    </w:p>
-    <w:p>
-      <w:pPr>
-        <w:rPr>
-          <w:sz w:val="24"/>
-          <w:szCs w:val="24"/>
-        </w:rPr>
-      </w:pPr>
-    </w:p>
-    <w:p>
-      <w:pPr>
-        <w:ind w:left="360"/>
-        <w:rPr>
-          <w:b/>
-          <w:bCs/>
-          <w:sz w:val="44"/>
-          <w:szCs w:val="44"/>
         </w:rPr>
       </w:pPr>
     </w:p>
@@ -6743,6 +7246,120 @@
     </w:lvl>
   </w:abstractNum>
   <w:abstractNum w:abstractNumId="6" w15:restartNumberingAfterBreak="0">
+    <w:nsid w:val="15144D3E"/>
+    <w:multiLevelType w:val="multilevel"/>
+    <w:tmpl w:val="48B48842"/>
+    <w:lvl w:ilvl="0">
+      <w:start w:val="7"/>
+      <w:numFmt w:val="decimal"/>
+      <w:lvlText w:val="%1"/>
+      <w:lvlJc w:val="left"/>
+      <w:pPr>
+        <w:ind w:left="360" w:hanging="360"/>
+      </w:pPr>
+      <w:rPr>
+        <w:rFonts w:hint="default"/>
+      </w:rPr>
+    </w:lvl>
+    <w:lvl w:ilvl="1">
+      <w:start w:val="1"/>
+      <w:numFmt w:val="decimal"/>
+      <w:lvlText w:val="%1.%2"/>
+      <w:lvlJc w:val="left"/>
+      <w:pPr>
+        <w:ind w:left="360" w:hanging="360"/>
+      </w:pPr>
+      <w:rPr>
+        <w:rFonts w:hint="default"/>
+        <w:color w:val="000000" w:themeColor="text1"/>
+      </w:rPr>
+    </w:lvl>
+    <w:lvl w:ilvl="2">
+      <w:start w:val="1"/>
+      <w:numFmt w:val="decimal"/>
+      <w:lvlText w:val="%1.%2.%3"/>
+      <w:lvlJc w:val="left"/>
+      <w:pPr>
+        <w:ind w:left="720" w:hanging="720"/>
+      </w:pPr>
+      <w:rPr>
+        <w:rFonts w:hint="default"/>
+      </w:rPr>
+    </w:lvl>
+    <w:lvl w:ilvl="3">
+      <w:start w:val="1"/>
+      <w:numFmt w:val="decimal"/>
+      <w:lvlText w:val="%1.%2.%3.%4"/>
+      <w:lvlJc w:val="left"/>
+      <w:pPr>
+        <w:ind w:left="720" w:hanging="720"/>
+      </w:pPr>
+      <w:rPr>
+        <w:rFonts w:hint="default"/>
+      </w:rPr>
+    </w:lvl>
+    <w:lvl w:ilvl="4">
+      <w:start w:val="1"/>
+      <w:numFmt w:val="decimal"/>
+      <w:lvlText w:val="%1.%2.%3.%4.%5"/>
+      <w:lvlJc w:val="left"/>
+      <w:pPr>
+        <w:ind w:left="1080" w:hanging="1080"/>
+      </w:pPr>
+      <w:rPr>
+        <w:rFonts w:hint="default"/>
+      </w:rPr>
+    </w:lvl>
+    <w:lvl w:ilvl="5">
+      <w:start w:val="1"/>
+      <w:numFmt w:val="decimal"/>
+      <w:lvlText w:val="%1.%2.%3.%4.%5.%6"/>
+      <w:lvlJc w:val="left"/>
+      <w:pPr>
+        <w:ind w:left="1080" w:hanging="1080"/>
+      </w:pPr>
+      <w:rPr>
+        <w:rFonts w:hint="default"/>
+      </w:rPr>
+    </w:lvl>
+    <w:lvl w:ilvl="6">
+      <w:start w:val="1"/>
+      <w:numFmt w:val="decimal"/>
+      <w:lvlText w:val="%1.%2.%3.%4.%5.%6.%7"/>
+      <w:lvlJc w:val="left"/>
+      <w:pPr>
+        <w:ind w:left="1440" w:hanging="1440"/>
+      </w:pPr>
+      <w:rPr>
+        <w:rFonts w:hint="default"/>
+      </w:rPr>
+    </w:lvl>
+    <w:lvl w:ilvl="7">
+      <w:start w:val="1"/>
+      <w:numFmt w:val="decimal"/>
+      <w:lvlText w:val="%1.%2.%3.%4.%5.%6.%7.%8"/>
+      <w:lvlJc w:val="left"/>
+      <w:pPr>
+        <w:ind w:left="1440" w:hanging="1440"/>
+      </w:pPr>
+      <w:rPr>
+        <w:rFonts w:hint="default"/>
+      </w:rPr>
+    </w:lvl>
+    <w:lvl w:ilvl="8">
+      <w:start w:val="1"/>
+      <w:numFmt w:val="decimal"/>
+      <w:lvlText w:val="%1.%2.%3.%4.%5.%6.%7.%8.%9"/>
+      <w:lvlJc w:val="left"/>
+      <w:pPr>
+        <w:ind w:left="1800" w:hanging="1800"/>
+      </w:pPr>
+      <w:rPr>
+        <w:rFonts w:hint="default"/>
+      </w:rPr>
+    </w:lvl>
+  </w:abstractNum>
+  <w:abstractNum w:abstractNumId="7" w15:restartNumberingAfterBreak="0">
     <w:nsid w:val="15947C68"/>
     <w:multiLevelType w:val="multilevel"/>
     <w:tmpl w:val="0D606752"/>
@@ -6855,7 +7472,7 @@
       </w:rPr>
     </w:lvl>
   </w:abstractNum>
-  <w:abstractNum w:abstractNumId="7" w15:restartNumberingAfterBreak="0">
+  <w:abstractNum w:abstractNumId="8" w15:restartNumberingAfterBreak="0">
     <w:nsid w:val="169B6E1C"/>
     <w:multiLevelType w:val="hybridMultilevel"/>
     <w:tmpl w:val="0F3CED74"/>
@@ -6968,7 +7585,7 @@
       </w:rPr>
     </w:lvl>
   </w:abstractNum>
-  <w:abstractNum w:abstractNumId="8" w15:restartNumberingAfterBreak="0">
+  <w:abstractNum w:abstractNumId="9" w15:restartNumberingAfterBreak="0">
     <w:nsid w:val="1A2F315F"/>
     <w:multiLevelType w:val="multilevel"/>
     <w:tmpl w:val="48B48842"/>
@@ -7082,7 +7699,7 @@
       </w:rPr>
     </w:lvl>
   </w:abstractNum>
-  <w:abstractNum w:abstractNumId="9" w15:restartNumberingAfterBreak="0">
+  <w:abstractNum w:abstractNumId="10" w15:restartNumberingAfterBreak="0">
     <w:nsid w:val="1A6C5375"/>
     <w:multiLevelType w:val="hybridMultilevel"/>
     <w:tmpl w:val="2DB03774"/>
@@ -7171,7 +7788,7 @@
       </w:pPr>
     </w:lvl>
   </w:abstractNum>
-  <w:abstractNum w:abstractNumId="10" w15:restartNumberingAfterBreak="0">
+  <w:abstractNum w:abstractNumId="11" w15:restartNumberingAfterBreak="0">
     <w:nsid w:val="1ACB15DE"/>
     <w:multiLevelType w:val="hybridMultilevel"/>
     <w:tmpl w:val="6D9684FE"/>
@@ -7260,7 +7877,7 @@
       </w:pPr>
     </w:lvl>
   </w:abstractNum>
-  <w:abstractNum w:abstractNumId="11" w15:restartNumberingAfterBreak="0">
+  <w:abstractNum w:abstractNumId="12" w15:restartNumberingAfterBreak="0">
     <w:nsid w:val="1B4900CE"/>
     <w:multiLevelType w:val="multilevel"/>
     <w:tmpl w:val="64D222BC"/>
@@ -7377,7 +7994,7 @@
       </w:rPr>
     </w:lvl>
   </w:abstractNum>
-  <w:abstractNum w:abstractNumId="12" w15:restartNumberingAfterBreak="0">
+  <w:abstractNum w:abstractNumId="13" w15:restartNumberingAfterBreak="0">
     <w:nsid w:val="1B583781"/>
     <w:multiLevelType w:val="multilevel"/>
     <w:tmpl w:val="1AA489B8"/>
@@ -7502,7 +8119,7 @@
       </w:rPr>
     </w:lvl>
   </w:abstractNum>
-  <w:abstractNum w:abstractNumId="13" w15:restartNumberingAfterBreak="0">
+  <w:abstractNum w:abstractNumId="14" w15:restartNumberingAfterBreak="0">
     <w:nsid w:val="218769F1"/>
     <w:multiLevelType w:val="hybridMultilevel"/>
     <w:tmpl w:val="92821C28"/>
@@ -7615,7 +8232,7 @@
       </w:rPr>
     </w:lvl>
   </w:abstractNum>
-  <w:abstractNum w:abstractNumId="14" w15:restartNumberingAfterBreak="0">
+  <w:abstractNum w:abstractNumId="15" w15:restartNumberingAfterBreak="0">
     <w:nsid w:val="22EB56C5"/>
     <w:multiLevelType w:val="multilevel"/>
     <w:tmpl w:val="9A80A64A"/>
@@ -7737,7 +8354,7 @@
       </w:rPr>
     </w:lvl>
   </w:abstractNum>
-  <w:abstractNum w:abstractNumId="15" w15:restartNumberingAfterBreak="0">
+  <w:abstractNum w:abstractNumId="16" w15:restartNumberingAfterBreak="0">
     <w:nsid w:val="241D1D5F"/>
     <w:multiLevelType w:val="multilevel"/>
     <w:tmpl w:val="0CF8EE80"/>
@@ -7850,7 +8467,7 @@
       </w:rPr>
     </w:lvl>
   </w:abstractNum>
-  <w:abstractNum w:abstractNumId="16" w15:restartNumberingAfterBreak="0">
+  <w:abstractNum w:abstractNumId="17" w15:restartNumberingAfterBreak="0">
     <w:nsid w:val="2A5C3ACA"/>
     <w:multiLevelType w:val="multilevel"/>
     <w:tmpl w:val="08D2CEBE"/>
@@ -7966,7 +8583,7 @@
       </w:rPr>
     </w:lvl>
   </w:abstractNum>
-  <w:abstractNum w:abstractNumId="17" w15:restartNumberingAfterBreak="0">
+  <w:abstractNum w:abstractNumId="18" w15:restartNumberingAfterBreak="0">
     <w:nsid w:val="2AE30857"/>
     <w:multiLevelType w:val="hybridMultilevel"/>
     <w:tmpl w:val="E706788E"/>
@@ -8079,7 +8696,7 @@
       </w:rPr>
     </w:lvl>
   </w:abstractNum>
-  <w:abstractNum w:abstractNumId="18" w15:restartNumberingAfterBreak="0">
+  <w:abstractNum w:abstractNumId="19" w15:restartNumberingAfterBreak="0">
     <w:nsid w:val="2B080A1C"/>
     <w:multiLevelType w:val="multilevel"/>
     <w:tmpl w:val="237A7ED4"/>
@@ -8192,7 +8809,7 @@
       </w:rPr>
     </w:lvl>
   </w:abstractNum>
-  <w:abstractNum w:abstractNumId="19" w15:restartNumberingAfterBreak="0">
+  <w:abstractNum w:abstractNumId="20" w15:restartNumberingAfterBreak="0">
     <w:nsid w:val="2B767F61"/>
     <w:multiLevelType w:val="hybridMultilevel"/>
     <w:tmpl w:val="F6ACB494"/>
@@ -8281,7 +8898,7 @@
       </w:pPr>
     </w:lvl>
   </w:abstractNum>
-  <w:abstractNum w:abstractNumId="20" w15:restartNumberingAfterBreak="0">
+  <w:abstractNum w:abstractNumId="21" w15:restartNumberingAfterBreak="0">
     <w:nsid w:val="2C770BA3"/>
     <w:multiLevelType w:val="hybridMultilevel"/>
     <w:tmpl w:val="3D74FA3A"/>
@@ -8373,7 +8990,7 @@
       </w:pPr>
     </w:lvl>
   </w:abstractNum>
-  <w:abstractNum w:abstractNumId="21" w15:restartNumberingAfterBreak="0">
+  <w:abstractNum w:abstractNumId="22" w15:restartNumberingAfterBreak="0">
     <w:nsid w:val="2CFA21EB"/>
     <w:multiLevelType w:val="hybridMultilevel"/>
     <w:tmpl w:val="8BF608BE"/>
@@ -8462,7 +9079,7 @@
       </w:pPr>
     </w:lvl>
   </w:abstractNum>
-  <w:abstractNum w:abstractNumId="22" w15:restartNumberingAfterBreak="0">
+  <w:abstractNum w:abstractNumId="23" w15:restartNumberingAfterBreak="0">
     <w:nsid w:val="2E6642C2"/>
     <w:multiLevelType w:val="hybridMultilevel"/>
     <w:tmpl w:val="7F2C1EE6"/>
@@ -8575,7 +9192,7 @@
       </w:rPr>
     </w:lvl>
   </w:abstractNum>
-  <w:abstractNum w:abstractNumId="23" w15:restartNumberingAfterBreak="0">
+  <w:abstractNum w:abstractNumId="24" w15:restartNumberingAfterBreak="0">
     <w:nsid w:val="32DF4FCF"/>
     <w:multiLevelType w:val="hybridMultilevel"/>
     <w:tmpl w:val="7A5ECD74"/>
@@ -8664,7 +9281,7 @@
       </w:pPr>
     </w:lvl>
   </w:abstractNum>
-  <w:abstractNum w:abstractNumId="24" w15:restartNumberingAfterBreak="0">
+  <w:abstractNum w:abstractNumId="25" w15:restartNumberingAfterBreak="0">
     <w:nsid w:val="34624E20"/>
     <w:multiLevelType w:val="hybridMultilevel"/>
     <w:tmpl w:val="CE7865F6"/>
@@ -8750,7 +9367,7 @@
       </w:pPr>
     </w:lvl>
   </w:abstractNum>
-  <w:abstractNum w:abstractNumId="25" w15:restartNumberingAfterBreak="0">
+  <w:abstractNum w:abstractNumId="26" w15:restartNumberingAfterBreak="0">
     <w:nsid w:val="34D176F1"/>
     <w:multiLevelType w:val="multilevel"/>
     <w:tmpl w:val="8436A7E6"/>
@@ -8863,7 +9480,7 @@
       </w:rPr>
     </w:lvl>
   </w:abstractNum>
-  <w:abstractNum w:abstractNumId="26" w15:restartNumberingAfterBreak="0">
+  <w:abstractNum w:abstractNumId="27" w15:restartNumberingAfterBreak="0">
     <w:nsid w:val="35357A0E"/>
     <w:multiLevelType w:val="hybridMultilevel"/>
     <w:tmpl w:val="50FAEA02"/>
@@ -8961,7 +9578,7 @@
       </w:pPr>
     </w:lvl>
   </w:abstractNum>
-  <w:abstractNum w:abstractNumId="27" w15:restartNumberingAfterBreak="0">
+  <w:abstractNum w:abstractNumId="28" w15:restartNumberingAfterBreak="0">
     <w:nsid w:val="3546006E"/>
     <w:multiLevelType w:val="hybridMultilevel"/>
     <w:tmpl w:val="6870288E"/>
@@ -9053,7 +9670,7 @@
       </w:pPr>
     </w:lvl>
   </w:abstractNum>
-  <w:abstractNum w:abstractNumId="28" w15:restartNumberingAfterBreak="0">
+  <w:abstractNum w:abstractNumId="29" w15:restartNumberingAfterBreak="0">
     <w:nsid w:val="3A4C4071"/>
     <w:multiLevelType w:val="hybridMultilevel"/>
     <w:tmpl w:val="40E86952"/>
@@ -9142,7 +9759,7 @@
       </w:pPr>
     </w:lvl>
   </w:abstractNum>
-  <w:abstractNum w:abstractNumId="29" w15:restartNumberingAfterBreak="0">
+  <w:abstractNum w:abstractNumId="30" w15:restartNumberingAfterBreak="0">
     <w:nsid w:val="3ED77A15"/>
     <w:multiLevelType w:val="multilevel"/>
     <w:tmpl w:val="7E447F24"/>
@@ -9273,7 +9890,7 @@
       </w:rPr>
     </w:lvl>
   </w:abstractNum>
-  <w:abstractNum w:abstractNumId="30" w15:restartNumberingAfterBreak="0">
+  <w:abstractNum w:abstractNumId="31" w15:restartNumberingAfterBreak="0">
     <w:nsid w:val="41D8413C"/>
     <w:multiLevelType w:val="hybridMultilevel"/>
     <w:tmpl w:val="A954AA02"/>
@@ -9386,7 +10003,7 @@
       </w:rPr>
     </w:lvl>
   </w:abstractNum>
-  <w:abstractNum w:abstractNumId="31" w15:restartNumberingAfterBreak="0">
+  <w:abstractNum w:abstractNumId="32" w15:restartNumberingAfterBreak="0">
     <w:nsid w:val="45702281"/>
     <w:multiLevelType w:val="multilevel"/>
     <w:tmpl w:val="1AE4DC0E"/>
@@ -9507,7 +10124,7 @@
       </w:rPr>
     </w:lvl>
   </w:abstractNum>
-  <w:abstractNum w:abstractNumId="32" w15:restartNumberingAfterBreak="0">
+  <w:abstractNum w:abstractNumId="33" w15:restartNumberingAfterBreak="0">
     <w:nsid w:val="49686B09"/>
     <w:multiLevelType w:val="hybridMultilevel"/>
     <w:tmpl w:val="FE36FA42"/>
@@ -9620,7 +10237,7 @@
       </w:rPr>
     </w:lvl>
   </w:abstractNum>
-  <w:abstractNum w:abstractNumId="33" w15:restartNumberingAfterBreak="0">
+  <w:abstractNum w:abstractNumId="34" w15:restartNumberingAfterBreak="0">
     <w:nsid w:val="49741CCF"/>
     <w:multiLevelType w:val="hybridMultilevel"/>
     <w:tmpl w:val="B4AA4C34"/>
@@ -9712,7 +10329,7 @@
       </w:pPr>
     </w:lvl>
   </w:abstractNum>
-  <w:abstractNum w:abstractNumId="34" w15:restartNumberingAfterBreak="0">
+  <w:abstractNum w:abstractNumId="35" w15:restartNumberingAfterBreak="0">
     <w:nsid w:val="4B523A99"/>
     <w:multiLevelType w:val="multilevel"/>
     <w:tmpl w:val="B4BAC434"/>
@@ -9837,7 +10454,7 @@
       </w:rPr>
     </w:lvl>
   </w:abstractNum>
-  <w:abstractNum w:abstractNumId="35" w15:restartNumberingAfterBreak="0">
+  <w:abstractNum w:abstractNumId="36" w15:restartNumberingAfterBreak="0">
     <w:nsid w:val="4BAB1E66"/>
     <w:multiLevelType w:val="hybridMultilevel"/>
     <w:tmpl w:val="D5CCB530"/>
@@ -9926,7 +10543,7 @@
       </w:pPr>
     </w:lvl>
   </w:abstractNum>
-  <w:abstractNum w:abstractNumId="36" w15:restartNumberingAfterBreak="0">
+  <w:abstractNum w:abstractNumId="37" w15:restartNumberingAfterBreak="0">
     <w:nsid w:val="50116B4C"/>
     <w:multiLevelType w:val="multilevel"/>
     <w:tmpl w:val="24F66C46"/>
@@ -10041,7 +10658,7 @@
       </w:rPr>
     </w:lvl>
   </w:abstractNum>
-  <w:abstractNum w:abstractNumId="37" w15:restartNumberingAfterBreak="0">
+  <w:abstractNum w:abstractNumId="38" w15:restartNumberingAfterBreak="0">
     <w:nsid w:val="5482360A"/>
     <w:multiLevelType w:val="multilevel"/>
     <w:tmpl w:val="9A80A64A"/>
@@ -10163,7 +10780,7 @@
       </w:rPr>
     </w:lvl>
   </w:abstractNum>
-  <w:abstractNum w:abstractNumId="38" w15:restartNumberingAfterBreak="0">
+  <w:abstractNum w:abstractNumId="39" w15:restartNumberingAfterBreak="0">
     <w:nsid w:val="55641C98"/>
     <w:multiLevelType w:val="hybridMultilevel"/>
     <w:tmpl w:val="DB68B032"/>
@@ -10252,7 +10869,7 @@
       </w:pPr>
     </w:lvl>
   </w:abstractNum>
-  <w:abstractNum w:abstractNumId="39" w15:restartNumberingAfterBreak="0">
+  <w:abstractNum w:abstractNumId="40" w15:restartNumberingAfterBreak="0">
     <w:nsid w:val="5B60482C"/>
     <w:multiLevelType w:val="multilevel"/>
     <w:tmpl w:val="E78A2202"/>
@@ -10365,7 +10982,7 @@
       </w:rPr>
     </w:lvl>
   </w:abstractNum>
-  <w:abstractNum w:abstractNumId="40" w15:restartNumberingAfterBreak="0">
+  <w:abstractNum w:abstractNumId="41" w15:restartNumberingAfterBreak="0">
     <w:nsid w:val="5C3B15DE"/>
     <w:multiLevelType w:val="hybridMultilevel"/>
     <w:tmpl w:val="252E9A12"/>
@@ -10454,7 +11071,7 @@
       </w:pPr>
     </w:lvl>
   </w:abstractNum>
-  <w:abstractNum w:abstractNumId="41" w15:restartNumberingAfterBreak="0">
+  <w:abstractNum w:abstractNumId="42" w15:restartNumberingAfterBreak="0">
     <w:nsid w:val="5CF55A91"/>
     <w:multiLevelType w:val="hybridMultilevel"/>
     <w:tmpl w:val="5C7EB122"/>
@@ -10543,7 +11160,7 @@
       </w:pPr>
     </w:lvl>
   </w:abstractNum>
-  <w:abstractNum w:abstractNumId="42" w15:restartNumberingAfterBreak="0">
+  <w:abstractNum w:abstractNumId="43" w15:restartNumberingAfterBreak="0">
     <w:nsid w:val="5EA65876"/>
     <w:multiLevelType w:val="multilevel"/>
     <w:tmpl w:val="9A80A64A"/>
@@ -10665,7 +11282,7 @@
       </w:rPr>
     </w:lvl>
   </w:abstractNum>
-  <w:abstractNum w:abstractNumId="43" w15:restartNumberingAfterBreak="0">
+  <w:abstractNum w:abstractNumId="44" w15:restartNumberingAfterBreak="0">
     <w:nsid w:val="5FAB61B2"/>
     <w:multiLevelType w:val="multilevel"/>
     <w:tmpl w:val="73CE16E4"/>
@@ -10778,7 +11395,7 @@
       </w:rPr>
     </w:lvl>
   </w:abstractNum>
-  <w:abstractNum w:abstractNumId="44" w15:restartNumberingAfterBreak="0">
+  <w:abstractNum w:abstractNumId="45" w15:restartNumberingAfterBreak="0">
     <w:nsid w:val="60851CFB"/>
     <w:multiLevelType w:val="multilevel"/>
     <w:tmpl w:val="DB8E61A2"/>
@@ -10891,7 +11508,7 @@
       </w:rPr>
     </w:lvl>
   </w:abstractNum>
-  <w:abstractNum w:abstractNumId="45" w15:restartNumberingAfterBreak="0">
+  <w:abstractNum w:abstractNumId="46" w15:restartNumberingAfterBreak="0">
     <w:nsid w:val="61401F1C"/>
     <w:multiLevelType w:val="multilevel"/>
     <w:tmpl w:val="6528313C"/>
@@ -11004,7 +11621,7 @@
       </w:rPr>
     </w:lvl>
   </w:abstractNum>
-  <w:abstractNum w:abstractNumId="46" w15:restartNumberingAfterBreak="0">
+  <w:abstractNum w:abstractNumId="47" w15:restartNumberingAfterBreak="0">
     <w:nsid w:val="61B51A96"/>
     <w:multiLevelType w:val="multilevel"/>
     <w:tmpl w:val="53D23972"/>
@@ -11117,7 +11734,7 @@
       </w:rPr>
     </w:lvl>
   </w:abstractNum>
-  <w:abstractNum w:abstractNumId="47" w15:restartNumberingAfterBreak="0">
+  <w:abstractNum w:abstractNumId="48" w15:restartNumberingAfterBreak="0">
     <w:nsid w:val="654B37C5"/>
     <w:multiLevelType w:val="hybridMultilevel"/>
     <w:tmpl w:val="7BD86C16"/>
@@ -11203,7 +11820,7 @@
       </w:pPr>
     </w:lvl>
   </w:abstractNum>
-  <w:abstractNum w:abstractNumId="48" w15:restartNumberingAfterBreak="0">
+  <w:abstractNum w:abstractNumId="49" w15:restartNumberingAfterBreak="0">
     <w:nsid w:val="65D3189F"/>
     <w:multiLevelType w:val="multilevel"/>
     <w:tmpl w:val="A426E346"/>
@@ -11318,7 +11935,7 @@
       </w:rPr>
     </w:lvl>
   </w:abstractNum>
-  <w:abstractNum w:abstractNumId="49" w15:restartNumberingAfterBreak="0">
+  <w:abstractNum w:abstractNumId="50" w15:restartNumberingAfterBreak="0">
     <w:nsid w:val="6A143E38"/>
     <w:multiLevelType w:val="multilevel"/>
     <w:tmpl w:val="9A80A64A"/>
@@ -11440,7 +12057,7 @@
       </w:rPr>
     </w:lvl>
   </w:abstractNum>
-  <w:abstractNum w:abstractNumId="50" w15:restartNumberingAfterBreak="0">
+  <w:abstractNum w:abstractNumId="51" w15:restartNumberingAfterBreak="0">
     <w:nsid w:val="6AB15E3D"/>
     <w:multiLevelType w:val="hybridMultilevel"/>
     <w:tmpl w:val="E290441C"/>
@@ -11553,7 +12170,7 @@
       </w:rPr>
     </w:lvl>
   </w:abstractNum>
-  <w:abstractNum w:abstractNumId="51" w15:restartNumberingAfterBreak="0">
+  <w:abstractNum w:abstractNumId="52" w15:restartNumberingAfterBreak="0">
     <w:nsid w:val="6C3F043A"/>
     <w:multiLevelType w:val="hybridMultilevel"/>
     <w:tmpl w:val="2F94CE92"/>
@@ -11642,7 +12259,7 @@
       </w:pPr>
     </w:lvl>
   </w:abstractNum>
-  <w:abstractNum w:abstractNumId="52" w15:restartNumberingAfterBreak="0">
+  <w:abstractNum w:abstractNumId="53" w15:restartNumberingAfterBreak="0">
     <w:nsid w:val="6D132F82"/>
     <w:multiLevelType w:val="hybridMultilevel"/>
     <w:tmpl w:val="914A5D82"/>
@@ -11734,7 +12351,7 @@
       </w:pPr>
     </w:lvl>
   </w:abstractNum>
-  <w:abstractNum w:abstractNumId="53" w15:restartNumberingAfterBreak="0">
+  <w:abstractNum w:abstractNumId="54" w15:restartNumberingAfterBreak="0">
     <w:nsid w:val="72655DDD"/>
     <w:multiLevelType w:val="multilevel"/>
     <w:tmpl w:val="65BE925C"/>
@@ -11847,7 +12464,7 @@
       </w:rPr>
     </w:lvl>
   </w:abstractNum>
-  <w:abstractNum w:abstractNumId="54" w15:restartNumberingAfterBreak="0">
+  <w:abstractNum w:abstractNumId="55" w15:restartNumberingAfterBreak="0">
     <w:nsid w:val="7758411A"/>
     <w:multiLevelType w:val="hybridMultilevel"/>
     <w:tmpl w:val="9CEECE3C"/>
@@ -11960,7 +12577,7 @@
       </w:rPr>
     </w:lvl>
   </w:abstractNum>
-  <w:abstractNum w:abstractNumId="55" w15:restartNumberingAfterBreak="0">
+  <w:abstractNum w:abstractNumId="56" w15:restartNumberingAfterBreak="0">
     <w:nsid w:val="788A2A22"/>
     <w:multiLevelType w:val="hybridMultilevel"/>
     <w:tmpl w:val="2BE2F17C"/>
@@ -12046,7 +12663,7 @@
       </w:pPr>
     </w:lvl>
   </w:abstractNum>
-  <w:abstractNum w:abstractNumId="56" w15:restartNumberingAfterBreak="0">
+  <w:abstractNum w:abstractNumId="57" w15:restartNumberingAfterBreak="0">
     <w:nsid w:val="7B1823F9"/>
     <w:multiLevelType w:val="hybridMultilevel"/>
     <w:tmpl w:val="A650FEB0"/>
@@ -12136,7 +12753,7 @@
       </w:pPr>
     </w:lvl>
   </w:abstractNum>
-  <w:abstractNum w:abstractNumId="57" w15:restartNumberingAfterBreak="0">
+  <w:abstractNum w:abstractNumId="58" w15:restartNumberingAfterBreak="0">
     <w:nsid w:val="7C330D54"/>
     <w:multiLevelType w:val="hybridMultilevel"/>
     <w:tmpl w:val="7B225C9A"/>
@@ -12225,7 +12842,7 @@
       </w:pPr>
     </w:lvl>
   </w:abstractNum>
-  <w:abstractNum w:abstractNumId="58" w15:restartNumberingAfterBreak="0">
+  <w:abstractNum w:abstractNumId="59" w15:restartNumberingAfterBreak="0">
     <w:nsid w:val="7E7F22BB"/>
     <w:multiLevelType w:val="multilevel"/>
     <w:tmpl w:val="99BA1F78"/>
@@ -12346,7 +12963,7 @@
       </w:rPr>
     </w:lvl>
   </w:abstractNum>
-  <w:abstractNum w:abstractNumId="59" w15:restartNumberingAfterBreak="0">
+  <w:abstractNum w:abstractNumId="60" w15:restartNumberingAfterBreak="0">
     <w:nsid w:val="7F2D484B"/>
     <w:multiLevelType w:val="multilevel"/>
     <w:tmpl w:val="79DAFFF2"/>
@@ -12460,22 +13077,22 @@
     </w:lvl>
   </w:abstractNum>
   <w:num w:numId="1" w16cid:durableId="409161888">
-    <w:abstractNumId w:val="57"/>
+    <w:abstractNumId w:val="58"/>
   </w:num>
   <w:num w:numId="2" w16cid:durableId="1748377692">
-    <w:abstractNumId w:val="40"/>
+    <w:abstractNumId w:val="41"/>
   </w:num>
   <w:num w:numId="3" w16cid:durableId="560408514">
-    <w:abstractNumId w:val="50"/>
+    <w:abstractNumId w:val="51"/>
   </w:num>
   <w:num w:numId="4" w16cid:durableId="1945459479">
-    <w:abstractNumId w:val="45"/>
+    <w:abstractNumId w:val="46"/>
   </w:num>
   <w:num w:numId="5" w16cid:durableId="1639653597">
     <w:abstractNumId w:val="1"/>
   </w:num>
   <w:num w:numId="6" w16cid:durableId="738944570">
-    <w:abstractNumId w:val="56"/>
+    <w:abstractNumId w:val="57"/>
     <w:lvlOverride w:ilvl="0">
       <w:startOverride w:val="1"/>
     </w:lvlOverride>
@@ -12508,46 +13125,46 @@
     <w:abstractNumId w:val="4"/>
   </w:num>
   <w:num w:numId="8" w16cid:durableId="1605966370">
-    <w:abstractNumId w:val="21"/>
+    <w:abstractNumId w:val="22"/>
   </w:num>
   <w:num w:numId="9" w16cid:durableId="1549953292">
-    <w:abstractNumId w:val="9"/>
+    <w:abstractNumId w:val="10"/>
   </w:num>
   <w:num w:numId="10" w16cid:durableId="376390852">
-    <w:abstractNumId w:val="23"/>
+    <w:abstractNumId w:val="24"/>
   </w:num>
   <w:num w:numId="11" w16cid:durableId="1964647685">
-    <w:abstractNumId w:val="55"/>
+    <w:abstractNumId w:val="56"/>
   </w:num>
   <w:num w:numId="12" w16cid:durableId="2134442850">
-    <w:abstractNumId w:val="47"/>
+    <w:abstractNumId w:val="48"/>
   </w:num>
   <w:num w:numId="13" w16cid:durableId="322969556">
-    <w:abstractNumId w:val="24"/>
+    <w:abstractNumId w:val="25"/>
   </w:num>
   <w:num w:numId="14" w16cid:durableId="2063405197">
-    <w:abstractNumId w:val="17"/>
+    <w:abstractNumId w:val="18"/>
   </w:num>
   <w:num w:numId="15" w16cid:durableId="373116516">
     <w:abstractNumId w:val="5"/>
   </w:num>
   <w:num w:numId="16" w16cid:durableId="723912044">
-    <w:abstractNumId w:val="30"/>
+    <w:abstractNumId w:val="31"/>
   </w:num>
   <w:num w:numId="17" w16cid:durableId="843590255">
-    <w:abstractNumId w:val="22"/>
+    <w:abstractNumId w:val="23"/>
   </w:num>
   <w:num w:numId="18" w16cid:durableId="1011418540">
-    <w:abstractNumId w:val="32"/>
+    <w:abstractNumId w:val="33"/>
   </w:num>
   <w:num w:numId="19" w16cid:durableId="1061247215">
-    <w:abstractNumId w:val="7"/>
+    <w:abstractNumId w:val="8"/>
   </w:num>
   <w:num w:numId="20" w16cid:durableId="32534692">
-    <w:abstractNumId w:val="13"/>
+    <w:abstractNumId w:val="14"/>
   </w:num>
   <w:num w:numId="21" w16cid:durableId="592011720">
-    <w:abstractNumId w:val="47"/>
+    <w:abstractNumId w:val="48"/>
     <w:lvlOverride w:ilvl="0">
       <w:startOverride w:val="1"/>
     </w:lvlOverride>
@@ -12577,7 +13194,7 @@
     </w:lvlOverride>
   </w:num>
   <w:num w:numId="22" w16cid:durableId="1833258910">
-    <w:abstractNumId w:val="24"/>
+    <w:abstractNumId w:val="25"/>
     <w:lvlOverride w:ilvl="0">
       <w:startOverride w:val="1"/>
     </w:lvlOverride>
@@ -12607,124 +13224,127 @@
     </w:lvlOverride>
   </w:num>
   <w:num w:numId="23" w16cid:durableId="365957759">
-    <w:abstractNumId w:val="51"/>
+    <w:abstractNumId w:val="52"/>
   </w:num>
   <w:num w:numId="24" w16cid:durableId="1674455023">
-    <w:abstractNumId w:val="19"/>
+    <w:abstractNumId w:val="20"/>
   </w:num>
   <w:num w:numId="25" w16cid:durableId="607853806">
-    <w:abstractNumId w:val="31"/>
+    <w:abstractNumId w:val="32"/>
   </w:num>
   <w:num w:numId="26" w16cid:durableId="883323366">
-    <w:abstractNumId w:val="58"/>
+    <w:abstractNumId w:val="59"/>
   </w:num>
   <w:num w:numId="27" w16cid:durableId="248076163">
-    <w:abstractNumId w:val="54"/>
+    <w:abstractNumId w:val="55"/>
   </w:num>
   <w:num w:numId="28" w16cid:durableId="1630551120">
     <w:abstractNumId w:val="3"/>
   </w:num>
   <w:num w:numId="29" w16cid:durableId="1792897182">
-    <w:abstractNumId w:val="28"/>
+    <w:abstractNumId w:val="29"/>
   </w:num>
   <w:num w:numId="30" w16cid:durableId="763843995">
-    <w:abstractNumId w:val="46"/>
+    <w:abstractNumId w:val="47"/>
   </w:num>
   <w:num w:numId="31" w16cid:durableId="1525710422">
     <w:abstractNumId w:val="0"/>
   </w:num>
   <w:num w:numId="32" w16cid:durableId="427963652">
+    <w:abstractNumId w:val="40"/>
+  </w:num>
+  <w:num w:numId="33" w16cid:durableId="197746640">
+    <w:abstractNumId w:val="45"/>
+  </w:num>
+  <w:num w:numId="34" w16cid:durableId="701243171">
+    <w:abstractNumId w:val="7"/>
+  </w:num>
+  <w:num w:numId="35" w16cid:durableId="1413240826">
+    <w:abstractNumId w:val="11"/>
+  </w:num>
+  <w:num w:numId="36" w16cid:durableId="1290936484">
+    <w:abstractNumId w:val="42"/>
+  </w:num>
+  <w:num w:numId="37" w16cid:durableId="1804762339">
+    <w:abstractNumId w:val="36"/>
+  </w:num>
+  <w:num w:numId="38" w16cid:durableId="1661494678">
     <w:abstractNumId w:val="39"/>
   </w:num>
-  <w:num w:numId="33" w16cid:durableId="197746640">
-    <w:abstractNumId w:val="44"/>
+  <w:num w:numId="39" w16cid:durableId="1171018996">
+    <w:abstractNumId w:val="49"/>
   </w:num>
-  <w:num w:numId="34" w16cid:durableId="701243171">
-    <w:abstractNumId w:val="6"/>
+  <w:num w:numId="40" w16cid:durableId="718823523">
+    <w:abstractNumId w:val="60"/>
   </w:num>
-  <w:num w:numId="35" w16cid:durableId="1413240826">
-    <w:abstractNumId w:val="10"/>
+  <w:num w:numId="41" w16cid:durableId="44570470">
+    <w:abstractNumId w:val="37"/>
   </w:num>
-  <w:num w:numId="36" w16cid:durableId="1290936484">
-    <w:abstractNumId w:val="41"/>
+  <w:num w:numId="42" w16cid:durableId="1994987358">
+    <w:abstractNumId w:val="38"/>
   </w:num>
-  <w:num w:numId="37" w16cid:durableId="1804762339">
+  <w:num w:numId="43" w16cid:durableId="541945602">
     <w:abstractNumId w:val="35"/>
   </w:num>
-  <w:num w:numId="38" w16cid:durableId="1661494678">
-    <w:abstractNumId w:val="38"/>
-  </w:num>
-  <w:num w:numId="39" w16cid:durableId="1171018996">
-    <w:abstractNumId w:val="48"/>
-  </w:num>
-  <w:num w:numId="40" w16cid:durableId="718823523">
-    <w:abstractNumId w:val="59"/>
-  </w:num>
-  <w:num w:numId="41" w16cid:durableId="44570470">
-    <w:abstractNumId w:val="36"/>
-  </w:num>
-  <w:num w:numId="42" w16cid:durableId="1994987358">
-    <w:abstractNumId w:val="37"/>
-  </w:num>
-  <w:num w:numId="43" w16cid:durableId="541945602">
-    <w:abstractNumId w:val="34"/>
-  </w:num>
   <w:num w:numId="44" w16cid:durableId="160122921">
-    <w:abstractNumId w:val="16"/>
+    <w:abstractNumId w:val="17"/>
   </w:num>
   <w:num w:numId="45" w16cid:durableId="2065179809">
-    <w:abstractNumId w:val="18"/>
+    <w:abstractNumId w:val="19"/>
   </w:num>
   <w:num w:numId="46" w16cid:durableId="49111602">
-    <w:abstractNumId w:val="29"/>
+    <w:abstractNumId w:val="30"/>
   </w:num>
   <w:num w:numId="47" w16cid:durableId="837890410">
     <w:abstractNumId w:val="2"/>
   </w:num>
   <w:num w:numId="48" w16cid:durableId="1808476049">
-    <w:abstractNumId w:val="25"/>
+    <w:abstractNumId w:val="26"/>
   </w:num>
   <w:num w:numId="49" w16cid:durableId="1124153831">
+    <w:abstractNumId w:val="44"/>
+  </w:num>
+  <w:num w:numId="50" w16cid:durableId="502672429">
+    <w:abstractNumId w:val="16"/>
+  </w:num>
+  <w:num w:numId="51" w16cid:durableId="23405945">
+    <w:abstractNumId w:val="34"/>
+  </w:num>
+  <w:num w:numId="52" w16cid:durableId="1703437397">
+    <w:abstractNumId w:val="12"/>
+  </w:num>
+  <w:num w:numId="53" w16cid:durableId="1471557185">
+    <w:abstractNumId w:val="27"/>
+  </w:num>
+  <w:num w:numId="54" w16cid:durableId="1178887612">
+    <w:abstractNumId w:val="28"/>
+  </w:num>
+  <w:num w:numId="55" w16cid:durableId="653024538">
+    <w:abstractNumId w:val="53"/>
+  </w:num>
+  <w:num w:numId="56" w16cid:durableId="1082919099">
+    <w:abstractNumId w:val="21"/>
+  </w:num>
+  <w:num w:numId="57" w16cid:durableId="900167655">
+    <w:abstractNumId w:val="13"/>
+  </w:num>
+  <w:num w:numId="58" w16cid:durableId="2010670529">
     <w:abstractNumId w:val="43"/>
   </w:num>
-  <w:num w:numId="50" w16cid:durableId="502672429">
+  <w:num w:numId="59" w16cid:durableId="204029381">
+    <w:abstractNumId w:val="50"/>
+  </w:num>
+  <w:num w:numId="60" w16cid:durableId="513809773">
     <w:abstractNumId w:val="15"/>
   </w:num>
-  <w:num w:numId="51" w16cid:durableId="23405945">
-    <w:abstractNumId w:val="33"/>
-  </w:num>
-  <w:num w:numId="52" w16cid:durableId="1703437397">
-    <w:abstractNumId w:val="11"/>
-  </w:num>
-  <w:num w:numId="53" w16cid:durableId="1471557185">
-    <w:abstractNumId w:val="26"/>
-  </w:num>
-  <w:num w:numId="54" w16cid:durableId="1178887612">
-    <w:abstractNumId w:val="27"/>
-  </w:num>
-  <w:num w:numId="55" w16cid:durableId="653024538">
-    <w:abstractNumId w:val="52"/>
-  </w:num>
-  <w:num w:numId="56" w16cid:durableId="1082919099">
-    <w:abstractNumId w:val="20"/>
-  </w:num>
-  <w:num w:numId="57" w16cid:durableId="900167655">
-    <w:abstractNumId w:val="12"/>
-  </w:num>
-  <w:num w:numId="58" w16cid:durableId="2010670529">
-    <w:abstractNumId w:val="42"/>
-  </w:num>
-  <w:num w:numId="59" w16cid:durableId="204029381">
-    <w:abstractNumId w:val="49"/>
-  </w:num>
-  <w:num w:numId="60" w16cid:durableId="513809773">
-    <w:abstractNumId w:val="14"/>
-  </w:num>
   <w:num w:numId="61" w16cid:durableId="1563128858">
-    <w:abstractNumId w:val="8"/>
+    <w:abstractNumId w:val="9"/>
   </w:num>
   <w:num w:numId="62" w16cid:durableId="878474845">
-    <w:abstractNumId w:val="53"/>
+    <w:abstractNumId w:val="54"/>
+  </w:num>
+  <w:num w:numId="63" w16cid:durableId="73209013">
+    <w:abstractNumId w:val="6"/>
   </w:num>
 </w:numbering>
 </file>
@@ -13156,7 +13776,6 @@
     <w:next w:val="Normale"/>
     <w:link w:val="Titolo2Carattere"/>
     <w:uiPriority w:val="9"/>
-    <w:semiHidden/>
     <w:unhideWhenUsed/>
     <w:qFormat/>
     <w:rsid w:val="007B06D7"/>
@@ -13171,6 +13790,29 @@
       <w:color w:val="2F5496" w:themeColor="accent1" w:themeShade="BF"/>
       <w:sz w:val="26"/>
       <w:szCs w:val="26"/>
+    </w:rPr>
+  </w:style>
+  <w:style w:type="paragraph" w:styleId="Titolo3">
+    <w:name w:val="heading 3"/>
+    <w:basedOn w:val="Normale"/>
+    <w:next w:val="Normale"/>
+    <w:link w:val="Titolo3Carattere"/>
+    <w:uiPriority w:val="9"/>
+    <w:semiHidden/>
+    <w:unhideWhenUsed/>
+    <w:qFormat/>
+    <w:rsid w:val="0048103A"/>
+    <w:pPr>
+      <w:keepNext/>
+      <w:keepLines/>
+      <w:spacing w:before="40" w:after="0"/>
+      <w:outlineLvl w:val="2"/>
+    </w:pPr>
+    <w:rPr>
+      <w:rFonts w:asciiTheme="majorHAnsi" w:eastAsiaTheme="majorEastAsia" w:hAnsiTheme="majorHAnsi" w:cstheme="majorBidi"/>
+      <w:color w:val="1F3763" w:themeColor="accent1" w:themeShade="7F"/>
+      <w:sz w:val="24"/>
+      <w:szCs w:val="24"/>
     </w:rPr>
   </w:style>
   <w:style w:type="character" w:default="1" w:styleId="Carpredefinitoparagrafo">
@@ -13276,7 +13918,6 @@
     <w:basedOn w:val="Carpredefinitoparagrafo"/>
     <w:link w:val="Titolo2"/>
     <w:uiPriority w:val="9"/>
-    <w:semiHidden/>
     <w:rsid w:val="007B06D7"/>
     <w:rPr>
       <w:rFonts w:asciiTheme="majorHAnsi" w:eastAsiaTheme="majorEastAsia" w:hAnsiTheme="majorHAnsi" w:cstheme="majorBidi"/>
@@ -13356,6 +13997,33 @@
       <w:color w:val="0563C1" w:themeColor="hyperlink"/>
       <w:u w:val="single"/>
     </w:rPr>
+  </w:style>
+  <w:style w:type="character" w:customStyle="1" w:styleId="Titolo3Carattere">
+    <w:name w:val="Titolo 3 Carattere"/>
+    <w:basedOn w:val="Carpredefinitoparagrafo"/>
+    <w:link w:val="Titolo3"/>
+    <w:uiPriority w:val="9"/>
+    <w:semiHidden/>
+    <w:rsid w:val="0048103A"/>
+    <w:rPr>
+      <w:rFonts w:asciiTheme="majorHAnsi" w:eastAsiaTheme="majorEastAsia" w:hAnsiTheme="majorHAnsi" w:cstheme="majorBidi"/>
+      <w:color w:val="1F3763" w:themeColor="accent1" w:themeShade="7F"/>
+      <w:sz w:val="24"/>
+      <w:szCs w:val="24"/>
+    </w:rPr>
+  </w:style>
+  <w:style w:type="paragraph" w:styleId="Sommario3">
+    <w:name w:val="toc 3"/>
+    <w:basedOn w:val="Normale"/>
+    <w:next w:val="Normale"/>
+    <w:autoRedefine/>
+    <w:uiPriority w:val="39"/>
+    <w:unhideWhenUsed/>
+    <w:rsid w:val="00830119"/>
+    <w:pPr>
+      <w:spacing w:after="100"/>
+      <w:ind w:left="440"/>
+    </w:pPr>
   </w:style>
 </w:styles>
 </file>

</xml_diff>

<commit_message>
Aggiornato Capitolo 7: Design del software
Aggiunta descrizione dei design patterns utilizzati
</commit_message>
<xml_diff>
--- a/Documentazione/Documentazione.docx
+++ b/Documentazione/Documentazione.docx
@@ -2929,21 +2929,7 @@
         <w:rPr>
           <w:rFonts w:ascii="Times New Roman" w:hAnsi="Times New Roman" w:cs="Times New Roman"/>
         </w:rPr>
-        <w:t xml:space="preserve">Questa applicazione è sviluppata per poter essere utilizzata da tutti. </w:t>
-      </w:r>
-      <w:proofErr w:type="gramStart"/>
-      <w:r>
-        <w:rPr>
-          <w:rFonts w:ascii="Times New Roman" w:hAnsi="Times New Roman" w:cs="Times New Roman"/>
-        </w:rPr>
-        <w:t>Infatti</w:t>
-      </w:r>
-      <w:proofErr w:type="gramEnd"/>
-      <w:r>
-        <w:rPr>
-          <w:rFonts w:ascii="Times New Roman" w:hAnsi="Times New Roman" w:cs="Times New Roman"/>
-        </w:rPr>
-        <w:t xml:space="preserve"> l’interfaccia di utilizzo è studiata per essere semplice ed intuitiva. Le diverse modalità e tipologie di noleggio vengono visualizzate nella pagina principale</w:t>
+        <w:t>Questa applicazione è sviluppata per poter essere utilizzata da tutti. Infatti l’interfaccia di utilizzo è studiata per essere semplice ed intuitiva. Le diverse modalità e tipologie di noleggio vengono visualizzate nella pagina principale</w:t>
       </w:r>
       <w:r>
         <w:rPr>
@@ -3358,13 +3344,7 @@
         <w:t>Aggiornare parco auto</w:t>
       </w:r>
       <w:r>
-        <w:t xml:space="preserve"> (</w:t>
-      </w:r>
-      <w:r>
-        <w:t>aggiungere o eliminare un’auto presente nel sistema</w:t>
-      </w:r>
-      <w:r>
-        <w:t>)</w:t>
+        <w:t xml:space="preserve"> (aggiungere o eliminare un’auto presente nel sistema)</w:t>
       </w:r>
     </w:p>
     <w:p>
@@ -3725,13 +3705,7 @@
         <w:rPr>
           <w:rFonts w:ascii="Times New Roman" w:hAnsi="Times New Roman" w:cs="Times New Roman"/>
         </w:rPr>
-        <w:t xml:space="preserve">sono requisiti </w:t>
-      </w:r>
-      <w:r>
-        <w:rPr>
-          <w:rFonts w:ascii="Times New Roman" w:hAnsi="Times New Roman" w:cs="Times New Roman"/>
-        </w:rPr>
-        <w:t>che vengono implementati solo se il tempo lo consente.</w:t>
+        <w:t>sono requisiti che vengono implementati solo se il tempo lo consente.</w:t>
       </w:r>
     </w:p>
     <w:p>
@@ -3759,13 +3733,7 @@
         <w:rPr>
           <w:rFonts w:ascii="Times New Roman" w:hAnsi="Times New Roman" w:cs="Times New Roman"/>
         </w:rPr>
-        <w:t xml:space="preserve">sono requisiti </w:t>
-      </w:r>
-      <w:r>
-        <w:rPr>
-          <w:rFonts w:ascii="Times New Roman" w:hAnsi="Times New Roman" w:cs="Times New Roman"/>
-        </w:rPr>
-        <w:t xml:space="preserve">non richiesti che rimarranno per la prossima iterazione. </w:t>
+        <w:t xml:space="preserve">sono requisiti non richiesti che rimarranno per la prossima iterazione. </w:t>
       </w:r>
     </w:p>
     <w:tbl>
@@ -5685,21 +5653,7 @@
         <w:rPr>
           <w:rFonts w:ascii="Times New Roman" w:hAnsi="Times New Roman" w:cs="Times New Roman"/>
         </w:rPr>
-        <w:t xml:space="preserve"> assegnando i vari compiti in base alle proprie conoscenze e competenze. Si procederà con la realizzazione dei diagrammi UML, suddivisi equamente tra i membri del team per delineare le linee guida per la stesura del codice. Si sfrutterà una caratteristica di XP: il </w:t>
-      </w:r>
-      <w:proofErr w:type="spellStart"/>
-      <w:r>
-        <w:rPr>
-          <w:rFonts w:ascii="Times New Roman" w:hAnsi="Times New Roman" w:cs="Times New Roman"/>
-        </w:rPr>
-        <w:t>pair</w:t>
-      </w:r>
-      <w:proofErr w:type="spellEnd"/>
-      <w:r>
-        <w:rPr>
-          <w:rFonts w:ascii="Times New Roman" w:hAnsi="Times New Roman" w:cs="Times New Roman"/>
-        </w:rPr>
-        <w:t xml:space="preserve"> programming. L’obiettivo è quello di lavorare in coppia (quando possibile) in modo che quando un membro del team lavora sul codice gli altri due lavorano sui test in modo da verificare e confermare che il lavoro stia andando bene.</w:t>
+        <w:t xml:space="preserve"> assegnando i vari compiti in base alle proprie conoscenze e competenze. Si procederà con la realizzazione dei diagrammi UML, suddivisi equamente tra i membri del team per delineare le linee guida per la stesura del codice. Si sfrutterà una caratteristica di XP: il pair programming. L’obiettivo è quello di lavorare in coppia (quando possibile) in modo che quando un membro del team lavora sul codice gli altri due lavorano sui test in modo da verificare e confermare che il lavoro stia andando bene.</w:t>
       </w:r>
     </w:p>
     <w:p>
@@ -6345,31 +6299,7 @@
         <w:rPr>
           <w:rFonts w:ascii="Times New Roman" w:hAnsi="Times New Roman" w:cs="Times New Roman"/>
         </w:rPr>
-        <w:t>Il sistema deve essere conforme</w:t>
-      </w:r>
-      <w:r>
-        <w:rPr>
-          <w:rFonts w:ascii="Times New Roman" w:hAnsi="Times New Roman" w:cs="Times New Roman"/>
-        </w:rPr>
-        <w:t xml:space="preserve"> ad una serie di attributi previsti dallo</w:t>
-      </w:r>
-      <w:r>
-        <w:rPr>
-          <w:rFonts w:ascii="Times New Roman" w:hAnsi="Times New Roman" w:cs="Times New Roman"/>
-        </w:rPr>
-        <w:t xml:space="preserve"> standard I</w:t>
-      </w:r>
-      <w:r>
-        <w:rPr>
-          <w:rFonts w:ascii="Times New Roman" w:hAnsi="Times New Roman" w:cs="Times New Roman"/>
-        </w:rPr>
-        <w:t>SO</w:t>
-      </w:r>
-      <w:r>
-        <w:rPr>
-          <w:rFonts w:ascii="Times New Roman" w:hAnsi="Times New Roman" w:cs="Times New Roman"/>
-        </w:rPr>
-        <w:t xml:space="preserve"> 9126. </w:t>
+        <w:t>Nel glossario IEEE della terminologia dell’ingegneria del software, la qualità è definita come “il grado in cui un sistema, componente o processo soddisfa le esigenze o le aspettative del cliente o dell’utente”.</w:t>
       </w:r>
     </w:p>
     <w:p>
@@ -6383,7 +6313,7 @@
         <w:rPr>
           <w:rFonts w:ascii="Times New Roman" w:hAnsi="Times New Roman" w:cs="Times New Roman"/>
         </w:rPr>
-        <w:t>Questo prevede i seguenti attributi:</w:t>
+        <w:t>Per il nostro progetto abbiamo scelto che il sistema sia conforme allo standard ISO 9126. L’ISO 9126 è una norma internazionale che definisce un modello di qualità del software. Il modello si basa su sei caratteristiche di qualità, suddivise in sotto-caratteristiche, che sono le seguenti:</w:t>
       </w:r>
     </w:p>
     <w:p>
@@ -6571,6 +6501,20 @@
           <w:rFonts w:ascii="Times New Roman" w:hAnsi="Times New Roman" w:cs="Times New Roman"/>
         </w:rPr>
         <w:t>in grado di evitare effetti non desiderati a seguito di aggiornamenti e modifiche al codice.</w:t>
+      </w:r>
+    </w:p>
+    <w:p>
+      <w:pPr>
+        <w:jc w:val="both"/>
+        <w:rPr>
+          <w:rFonts w:ascii="Times New Roman" w:hAnsi="Times New Roman" w:cs="Times New Roman"/>
+        </w:rPr>
+      </w:pPr>
+      <w:r>
+        <w:rPr>
+          <w:rFonts w:ascii="Times New Roman" w:hAnsi="Times New Roman" w:cs="Times New Roman"/>
+        </w:rPr>
+        <w:t>Le caratteristiche e le sotto-caratteristiche dell’ISO, insieme ad un’ampia serie di misure, costituiscono il modello di qualità esterno e interno della normativa. La qualità interna si riferisce al prodotto stesso mentre quella esterna si riferisce alla qualità quando il software viene eseguito.</w:t>
       </w:r>
     </w:p>
     <w:p>
@@ -6710,21 +6654,7 @@
         <w:rPr>
           <w:rFonts w:ascii="Times New Roman" w:hAnsi="Times New Roman" w:cs="Times New Roman"/>
         </w:rPr>
-        <w:t xml:space="preserve">Tutti i diagrammi UML sono stati generati attraverso il tool </w:t>
-      </w:r>
-      <w:proofErr w:type="spellStart"/>
-      <w:r>
-        <w:rPr>
-          <w:rFonts w:ascii="Times New Roman" w:hAnsi="Times New Roman" w:cs="Times New Roman"/>
-        </w:rPr>
-        <w:t>StarUML</w:t>
-      </w:r>
-      <w:proofErr w:type="spellEnd"/>
-      <w:r>
-        <w:rPr>
-          <w:rFonts w:ascii="Times New Roman" w:hAnsi="Times New Roman" w:cs="Times New Roman"/>
-        </w:rPr>
-        <w:t xml:space="preserve"> e sono disponibili nel </w:t>
+        <w:t xml:space="preserve">Tutti i diagrammi UML sono stati generati attraverso il tool StarUML e sono disponibili nel </w:t>
       </w:r>
       <w:r>
         <w:rPr>
@@ -6732,7 +6662,6 @@
         </w:rPr>
         <w:t>formato .</w:t>
       </w:r>
-      <w:proofErr w:type="spellStart"/>
       <w:r>
         <w:rPr>
           <w:rFonts w:ascii="Times New Roman" w:hAnsi="Times New Roman" w:cs="Times New Roman"/>
@@ -6741,7 +6670,6 @@
         </w:rPr>
         <w:t>mdj</w:t>
       </w:r>
-      <w:proofErr w:type="spellEnd"/>
       <w:r>
         <w:rPr>
           <w:rFonts w:ascii="Times New Roman" w:hAnsi="Times New Roman" w:cs="Times New Roman"/>
@@ -6776,7 +6704,14 @@
         <w:rPr>
           <w:rFonts w:ascii="Times New Roman" w:hAnsi="Times New Roman" w:cs="Times New Roman"/>
         </w:rPr>
-        <w:t>Qui di seguito verranno riportate le illustrazioni dei vari diagrammi UML.</w:t>
+        <w:t xml:space="preserve">Qui di seguito verranno riportate le illustrazioni dei </w:t>
+      </w:r>
+      <w:r>
+        <w:rPr>
+          <w:rFonts w:ascii="Times New Roman" w:hAnsi="Times New Roman" w:cs="Times New Roman"/>
+        </w:rPr>
+        <w:lastRenderedPageBreak/>
+        <w:t>vari diagrammi UML.</w:t>
       </w:r>
       <w:r>
         <w:rPr>
@@ -6807,19 +6742,26 @@
         <w:rPr>
           <w:noProof/>
         </w:rPr>
-        <w:lastRenderedPageBreak/>
         <w:drawing>
-          <wp:anchor distT="0" distB="0" distL="114300" distR="114300" simplePos="0" relativeHeight="251665408" behindDoc="0" locked="0" layoutInCell="1" allowOverlap="1" wp14:anchorId="4AFAA681" wp14:editId="39DCE47B">
+          <wp:anchor distT="0" distB="0" distL="114300" distR="114300" simplePos="0" relativeHeight="251665408" behindDoc="1" locked="0" layoutInCell="1" allowOverlap="1" wp14:anchorId="4AFAA681" wp14:editId="522D361F">
             <wp:simplePos x="0" y="0"/>
             <wp:positionH relativeFrom="margin">
-              <wp:align>center</wp:align>
+              <wp:posOffset>222885</wp:posOffset>
             </wp:positionH>
             <wp:positionV relativeFrom="paragraph">
-              <wp:posOffset>483870</wp:posOffset>
+              <wp:posOffset>357505</wp:posOffset>
             </wp:positionV>
-            <wp:extent cx="4517390" cy="2941320"/>
-            <wp:effectExtent l="0" t="0" r="0" b="0"/>
-            <wp:wrapTopAndBottom/>
+            <wp:extent cx="5273675" cy="3433445"/>
+            <wp:effectExtent l="0" t="0" r="3175" b="0"/>
+            <wp:wrapThrough wrapText="bothSides">
+              <wp:wrapPolygon edited="0">
+                <wp:start x="0" y="0"/>
+                <wp:lineTo x="0" y="21213"/>
+                <wp:lineTo x="21535" y="21213"/>
+                <wp:lineTo x="21535" y="0"/>
+                <wp:lineTo x="0" y="0"/>
+              </wp:wrapPolygon>
+            </wp:wrapThrough>
             <wp:docPr id="1097133021" name="Immagine 2"/>
             <wp:cNvGraphicFramePr>
               <a:graphicFrameLocks xmlns:a="http://schemas.openxmlformats.org/drawingml/2006/main" noChangeAspect="1"/>
@@ -6846,7 +6788,7 @@
                   <pic:spPr>
                     <a:xfrm>
                       <a:off x="0" y="0"/>
-                      <a:ext cx="4517390" cy="2941320"/>
+                      <a:ext cx="5273675" cy="3433445"/>
                     </a:xfrm>
                     <a:prstGeom prst="rect">
                       <a:avLst/>
@@ -6898,18 +6840,72 @@
         </w:rPr>
         <w:br/>
       </w:r>
-      <w:r>
+    </w:p>
+    <w:p>
+      <w:pPr>
+        <w:pStyle w:val="Titolo3"/>
+        <w:numPr>
+          <w:ilvl w:val="2"/>
+          <w:numId w:val="43"/>
+        </w:numPr>
         <w:rPr>
           <w:rFonts w:ascii="Times New Roman" w:hAnsi="Times New Roman" w:cs="Times New Roman"/>
           <w:b/>
           <w:bCs/>
           <w:color w:val="000000" w:themeColor="text1"/>
-          <w:sz w:val="24"/>
-          <w:szCs w:val="24"/>
-        </w:rPr>
-        <w:br/>
+        </w:rPr>
+      </w:pPr>
+      <w:r>
+        <w:rPr>
+          <w:rFonts w:ascii="Times New Roman" w:hAnsi="Times New Roman" w:cs="Times New Roman"/>
+          <w:b/>
+          <w:bCs/>
+          <w:color w:val="000000" w:themeColor="text1"/>
+        </w:rPr>
+        <w:t>Scenario 1</w:t>
       </w:r>
     </w:p>
+    <w:p/>
+    <w:p/>
+    <w:p/>
+    <w:p/>
+    <w:p>
+      <w:pPr>
+        <w:pStyle w:val="Titolo3"/>
+        <w:numPr>
+          <w:ilvl w:val="2"/>
+          <w:numId w:val="43"/>
+        </w:numPr>
+        <w:rPr>
+          <w:rFonts w:ascii="Times New Roman" w:hAnsi="Times New Roman" w:cs="Times New Roman"/>
+          <w:b/>
+          <w:bCs/>
+          <w:color w:val="000000" w:themeColor="text1"/>
+        </w:rPr>
+      </w:pPr>
+      <w:r>
+        <w:rPr>
+          <w:rFonts w:ascii="Times New Roman" w:hAnsi="Times New Roman" w:cs="Times New Roman"/>
+          <w:b/>
+          <w:bCs/>
+          <w:color w:val="000000" w:themeColor="text1"/>
+        </w:rPr>
+        <w:t xml:space="preserve">Scenario </w:t>
+      </w:r>
+      <w:r>
+        <w:rPr>
+          <w:rFonts w:ascii="Times New Roman" w:hAnsi="Times New Roman" w:cs="Times New Roman"/>
+          <w:b/>
+          <w:bCs/>
+          <w:color w:val="000000" w:themeColor="text1"/>
+        </w:rPr>
+        <w:t>2</w:t>
+      </w:r>
+    </w:p>
+    <w:p/>
+    <w:p/>
+    <w:p/>
+    <w:p/>
     <w:p>
       <w:pPr>
         <w:pStyle w:val="Titolo2"/>
@@ -6937,8 +6933,9 @@
           <w:sz w:val="24"/>
           <w:szCs w:val="24"/>
         </w:rPr>
+        <w:lastRenderedPageBreak/>
         <w:drawing>
-          <wp:anchor distT="0" distB="0" distL="114300" distR="114300" simplePos="0" relativeHeight="251658240" behindDoc="0" locked="0" layoutInCell="1" allowOverlap="1" wp14:anchorId="7E77AE42" wp14:editId="1B96CBDD">
+          <wp:anchor distT="0" distB="0" distL="114300" distR="114300" simplePos="0" relativeHeight="251658240" behindDoc="0" locked="0" layoutInCell="1" allowOverlap="1" wp14:anchorId="7E77AE42" wp14:editId="6AB8C8F7">
             <wp:simplePos x="0" y="0"/>
             <wp:positionH relativeFrom="margin">
               <wp:align>center</wp:align>
@@ -6947,7 +6944,7 @@
               <wp:posOffset>520700</wp:posOffset>
             </wp:positionV>
             <wp:extent cx="4952365" cy="3048000"/>
-            <wp:effectExtent l="0" t="0" r="635" b="0"/>
+            <wp:effectExtent l="0" t="0" r="0" b="0"/>
             <wp:wrapTopAndBottom/>
             <wp:docPr id="241668115" name="Immagine 3" descr="Immagine che contiene testo, schermata, bianco e nero, Rettangolo&#10;&#10;Descrizione generata automaticamente"/>
             <wp:cNvGraphicFramePr>
@@ -7048,18 +7045,17 @@
         <w:rPr>
           <w:noProof/>
         </w:rPr>
-        <w:lastRenderedPageBreak/>
         <w:drawing>
-          <wp:anchor distT="0" distB="0" distL="114300" distR="114300" simplePos="0" relativeHeight="251659264" behindDoc="0" locked="0" layoutInCell="1" allowOverlap="1" wp14:anchorId="43B36836" wp14:editId="06E8A611">
+          <wp:anchor distT="0" distB="0" distL="114300" distR="114300" simplePos="0" relativeHeight="251659264" behindDoc="0" locked="0" layoutInCell="1" allowOverlap="1" wp14:anchorId="43B36836" wp14:editId="34079D0F">
             <wp:simplePos x="0" y="0"/>
             <wp:positionH relativeFrom="margin">
-              <wp:align>center</wp:align>
+              <wp:posOffset>152400</wp:posOffset>
             </wp:positionH>
             <wp:positionV relativeFrom="paragraph">
-              <wp:posOffset>483870</wp:posOffset>
+              <wp:posOffset>434340</wp:posOffset>
             </wp:positionV>
-            <wp:extent cx="5029200" cy="2393315"/>
-            <wp:effectExtent l="0" t="0" r="0" b="6985"/>
+            <wp:extent cx="5584190" cy="2657475"/>
+            <wp:effectExtent l="0" t="0" r="0" b="9525"/>
             <wp:wrapTopAndBottom/>
             <wp:docPr id="1382022604" name="Immagine 4"/>
             <wp:cNvGraphicFramePr>
@@ -7087,7 +7083,7 @@
                   <pic:spPr>
                     <a:xfrm>
                       <a:off x="0" y="0"/>
-                      <a:ext cx="5029200" cy="2393315"/>
+                      <a:ext cx="5584190" cy="2657475"/>
                     </a:xfrm>
                     <a:prstGeom prst="rect">
                       <a:avLst/>
@@ -7160,6 +7156,7 @@
         <w:rPr>
           <w:noProof/>
         </w:rPr>
+        <w:lastRenderedPageBreak/>
         <w:drawing>
           <wp:anchor distT="0" distB="0" distL="114300" distR="114300" simplePos="0" relativeHeight="251660288" behindDoc="0" locked="0" layoutInCell="1" allowOverlap="1" wp14:anchorId="08E38B20" wp14:editId="6A9FBEF3">
             <wp:simplePos x="0" y="0"/>
@@ -7272,7 +7269,6 @@
         <w:rPr>
           <w:noProof/>
         </w:rPr>
-        <w:lastRenderedPageBreak/>
         <w:drawing>
           <wp:anchor distT="0" distB="0" distL="114300" distR="114300" simplePos="0" relativeHeight="251659775" behindDoc="0" locked="0" layoutInCell="1" allowOverlap="1" wp14:anchorId="2AF53CB1" wp14:editId="7C591578">
             <wp:simplePos x="0" y="0"/>
@@ -7432,6 +7428,71 @@
     </w:p>
     <w:p/>
     <w:p>
+      <w:r>
+        <w:t>Nello sviluppo di questa applicazione si è scelto di utilizzare due design pattern:</w:t>
+      </w:r>
+    </w:p>
+    <w:p>
+      <w:pPr>
+        <w:pStyle w:val="Paragrafoelenco"/>
+        <w:numPr>
+          <w:ilvl w:val="0"/>
+          <w:numId w:val="65"/>
+        </w:numPr>
+      </w:pPr>
+      <w:r>
+        <w:lastRenderedPageBreak/>
+        <w:t xml:space="preserve">Singleton: è un pattern creazionale che ha lo scopo di assicurarsi che una classe abbia una sola istanza e provvedere un punto di accesso globale a questa istanza. </w:t>
+      </w:r>
+      <w:r>
+        <w:t xml:space="preserve">Nel nostro caso la singola istanza che può essere creata è l’autonoleggio. </w:t>
+      </w:r>
+    </w:p>
+    <w:p>
+      <w:pPr>
+        <w:pStyle w:val="Paragrafoelenco"/>
+        <w:numPr>
+          <w:ilvl w:val="0"/>
+          <w:numId w:val="65"/>
+        </w:numPr>
+      </w:pPr>
+      <w:r>
+        <w:t xml:space="preserve">Observer: è un pattern comportamentale che permette di definire una dipendenza uno a molti tra oggetti in modo che quando un oggetto cambia stato, vengono notificati tutti i suoi </w:t>
+      </w:r>
+      <w:r>
+        <w:t>osservatori</w:t>
+      </w:r>
+      <w:r>
+        <w:t>. Per la nostra applicazione l’utilizzo dell’observer pattern permette</w:t>
+      </w:r>
+      <w:r>
+        <w:t xml:space="preserve"> </w:t>
+      </w:r>
+      <w:r>
+        <w:t>al sistema di inviare notifiche agli utenti riguardo alla disponibilità delle auto</w:t>
+      </w:r>
+      <w:r>
+        <w:t xml:space="preserve"> nel momento in cui un’auto richiesta per il noleggio non è disponibile.</w:t>
+      </w:r>
+      <w:r>
+        <w:t xml:space="preserve"> </w:t>
+      </w:r>
+      <w:r>
+        <w:t>L’</w:t>
+      </w:r>
+      <w:r>
+        <w:t xml:space="preserve">Autonoleggio è il subject concreto (Observable) mentre l’utente è l’Observer. </w:t>
+      </w:r>
+    </w:p>
+    <w:p>
+      <w:r>
+        <w:t>Tuttavia,</w:t>
+      </w:r>
+      <w:r>
+        <w:t xml:space="preserve"> la rappresentazione dei design pattern è stata svolta solo per la parte riguardante UML, poiché per ragioni di compatibilità con il framework SpringMVC impiegato non è stato possibile sviluppare manualmente i patterns. </w:t>
+      </w:r>
+    </w:p>
+    <w:p>
       <w:pPr>
         <w:pStyle w:val="Titolo2"/>
         <w:numPr>
@@ -7458,7 +7519,6 @@
           <w:sz w:val="24"/>
           <w:szCs w:val="24"/>
         </w:rPr>
-        <w:lastRenderedPageBreak/>
         <w:t>Dati generali sul codice</w:t>
       </w:r>
       <w:bookmarkEnd w:id="31"/>
@@ -7527,47 +7587,13 @@
       <w:r>
         <w:t xml:space="preserve">Tutti i grafici e metriche relative al codice sono state generate utilizzando </w:t>
       </w:r>
-      <w:proofErr w:type="spellStart"/>
       <w:r>
         <w:rPr>
           <w:b/>
           <w:bCs/>
         </w:rPr>
-        <w:t>CodeMR</w:t>
-      </w:r>
-      <w:proofErr w:type="spellEnd"/>
-      <w:r>
-        <w:rPr>
-          <w:b/>
-          <w:bCs/>
-        </w:rPr>
-        <w:t xml:space="preserve"> </w:t>
-      </w:r>
-      <w:proofErr w:type="spellStart"/>
-      <w:r>
-        <w:rPr>
-          <w:b/>
-          <w:bCs/>
-        </w:rPr>
-        <w:t>Static</w:t>
-      </w:r>
-      <w:proofErr w:type="spellEnd"/>
-      <w:r>
-        <w:rPr>
-          <w:b/>
-          <w:bCs/>
-        </w:rPr>
-        <w:t xml:space="preserve"> Code </w:t>
-      </w:r>
-      <w:proofErr w:type="spellStart"/>
-      <w:r>
-        <w:rPr>
-          <w:b/>
-          <w:bCs/>
-        </w:rPr>
-        <w:t>Analyser</w:t>
-      </w:r>
-      <w:proofErr w:type="spellEnd"/>
+        <w:t>CodeMR Static Code Analyser</w:t>
+      </w:r>
       <w:r>
         <w:t>.</w:t>
       </w:r>
@@ -7627,6 +7653,7 @@
         <w:rPr>
           <w:noProof/>
         </w:rPr>
+        <w:lastRenderedPageBreak/>
         <w:drawing>
           <wp:anchor distT="0" distB="0" distL="114300" distR="114300" simplePos="0" relativeHeight="251664384" behindDoc="0" locked="0" layoutInCell="1" allowOverlap="1" wp14:anchorId="06463AB5" wp14:editId="04FC4562">
             <wp:simplePos x="0" y="0"/>
@@ -7715,7 +7742,6 @@
           <w:sz w:val="24"/>
           <w:szCs w:val="24"/>
         </w:rPr>
-        <w:lastRenderedPageBreak/>
         <w:t>Complessità</w:t>
       </w:r>
       <w:r>
@@ -7825,21 +7851,7 @@
         <w:rPr>
           <w:rFonts w:ascii="Times New Roman" w:hAnsi="Times New Roman" w:cs="Times New Roman"/>
         </w:rPr>
-        <w:t>l’obiettivo era quello di mantenere un alto livello di coesione ed un basso livello di accoppiamento. Come riportato dai dati seguenti l’80% delle classi presentano un valore basso di “</w:t>
-      </w:r>
-      <w:proofErr w:type="spellStart"/>
-      <w:r>
-        <w:rPr>
-          <w:rFonts w:ascii="Times New Roman" w:hAnsi="Times New Roman" w:cs="Times New Roman"/>
-        </w:rPr>
-        <w:t>mancaza</w:t>
-      </w:r>
-      <w:proofErr w:type="spellEnd"/>
-      <w:r>
-        <w:rPr>
-          <w:rFonts w:ascii="Times New Roman" w:hAnsi="Times New Roman" w:cs="Times New Roman"/>
-        </w:rPr>
-        <w:t xml:space="preserve"> di coesione”. Il livello di complessità invece risulta essere basso per il 70% delle classi.</w:t>
+        <w:t>l’obiettivo era quello di mantenere un alto livello di coesione ed un basso livello di accoppiamento. Come riportato dai dati seguenti l’80% delle classi presentano un valore basso di “mancaza di coesione”. Il livello di complessità invece risulta essere basso per il 70% delle classi.</w:t>
       </w:r>
       <w:r>
         <w:rPr>
@@ -7878,6 +7890,7 @@
           <w:bCs/>
           <w:color w:val="000000" w:themeColor="text1"/>
         </w:rPr>
+        <w:lastRenderedPageBreak/>
         <w:t>Testing</w:t>
       </w:r>
       <w:bookmarkEnd w:id="34"/>
@@ -7896,46 +7909,14 @@
           <w:sz w:val="22"/>
           <w:szCs w:val="22"/>
         </w:rPr>
-        <w:t xml:space="preserve">L' Extreme Programming viene riconosciuto come un Test Driven </w:t>
-      </w:r>
-      <w:proofErr w:type="spellStart"/>
+        <w:t>L' Extreme Programming viene riconosciuto come un Test Driven Developement ed appunto per questo il nostro è stato un approccio orientato al testing. Ogni modifica che è stata effettuata veniva testata manualmente</w:t>
+      </w:r>
       <w:r>
         <w:rPr>
           <w:sz w:val="22"/>
           <w:szCs w:val="22"/>
         </w:rPr>
-        <w:t>Developement</w:t>
-      </w:r>
-      <w:proofErr w:type="spellEnd"/>
-      <w:r>
-        <w:rPr>
-          <w:sz w:val="22"/>
-          <w:szCs w:val="22"/>
-        </w:rPr>
-        <w:t xml:space="preserve"> ed appunto per questo il nostro è stato un approccio orientato al testing. Ogni modifica che è stata effettuata veniva testata manualmente</w:t>
-      </w:r>
-      <w:r>
-        <w:rPr>
-          <w:sz w:val="22"/>
-          <w:szCs w:val="22"/>
-        </w:rPr>
-        <w:t xml:space="preserve"> insieme all’utilizzo di alcuni casi di test creati con </w:t>
-      </w:r>
-      <w:proofErr w:type="spellStart"/>
-      <w:r>
-        <w:rPr>
-          <w:sz w:val="22"/>
-          <w:szCs w:val="22"/>
-        </w:rPr>
-        <w:t>JUnit</w:t>
-      </w:r>
-      <w:proofErr w:type="spellEnd"/>
-      <w:r>
-        <w:rPr>
-          <w:sz w:val="22"/>
-          <w:szCs w:val="22"/>
-        </w:rPr>
-        <w:t>.</w:t>
+        <w:t xml:space="preserve"> insieme all’utilizzo di alcuni casi di test creati con JUnit.</w:t>
       </w:r>
       <w:r>
         <w:rPr>
@@ -15542,7 +15523,6 @@
     <w:next w:val="Normale"/>
     <w:link w:val="Titolo3Carattere"/>
     <w:uiPriority w:val="9"/>
-    <w:semiHidden/>
     <w:unhideWhenUsed/>
     <w:qFormat/>
     <w:rsid w:val="0048103A"/>
@@ -15562,7 +15542,6 @@
   <w:style w:type="character" w:default="1" w:styleId="Carpredefinitoparagrafo">
     <w:name w:val="Default Paragraph Font"/>
     <w:uiPriority w:val="1"/>
-    <w:semiHidden/>
     <w:unhideWhenUsed/>
   </w:style>
   <w:style w:type="table" w:default="1" w:styleId="Tabellanormale">
@@ -15747,7 +15726,6 @@
     <w:basedOn w:val="Carpredefinitoparagrafo"/>
     <w:link w:val="Titolo3"/>
     <w:uiPriority w:val="9"/>
-    <w:semiHidden/>
     <w:rsid w:val="0048103A"/>
     <w:rPr>
       <w:rFonts w:asciiTheme="majorHAnsi" w:eastAsiaTheme="majorEastAsia" w:hAnsiTheme="majorHAnsi" w:cstheme="majorBidi"/>

</xml_diff>

<commit_message>
Update Presentazione e Documentazione
</commit_message>
<xml_diff>
--- a/Documentazione/Documentazione.docx
+++ b/Documentazione/Documentazione.docx
@@ -3363,14 +3363,12 @@
           <w:rFonts w:ascii="Times New Roman" w:hAnsi="Times New Roman" w:cs="Times New Roman"/>
         </w:rPr>
       </w:pPr>
-      <w:proofErr w:type="spellStart"/>
       <w:r>
         <w:rPr>
           <w:rFonts w:ascii="Times New Roman" w:hAnsi="Times New Roman" w:cs="Times New Roman"/>
         </w:rPr>
         <w:t>luxury</w:t>
       </w:r>
-      <w:proofErr w:type="spellEnd"/>
     </w:p>
     <w:p>
       <w:pPr>
@@ -3778,25 +3776,7 @@
           <w:b/>
           <w:bCs/>
         </w:rPr>
-        <w:t xml:space="preserve"> </w:t>
-      </w:r>
-      <w:proofErr w:type="spellStart"/>
-      <w:r>
-        <w:rPr>
-          <w:rFonts w:ascii="Times New Roman" w:hAnsi="Times New Roman" w:cs="Times New Roman"/>
-          <w:b/>
-          <w:bCs/>
-        </w:rPr>
-        <w:t>MoSCoW</w:t>
-      </w:r>
-      <w:proofErr w:type="spellEnd"/>
-      <w:r>
-        <w:rPr>
-          <w:rFonts w:ascii="Times New Roman" w:hAnsi="Times New Roman" w:cs="Times New Roman"/>
-          <w:b/>
-          <w:bCs/>
-        </w:rPr>
-        <w:t>.</w:t>
+        <w:t xml:space="preserve"> MoSCoW.</w:t>
       </w:r>
     </w:p>
     <w:p>
@@ -5598,20 +5578,9 @@
           <w:bCs/>
           <w:color w:val="000000" w:themeColor="text1"/>
         </w:rPr>
-        <w:t xml:space="preserve">Organizzazione </w:t>
-      </w:r>
-      <w:proofErr w:type="gramStart"/>
-      <w:r>
-        <w:rPr>
-          <w:rFonts w:ascii="Times New Roman" w:hAnsi="Times New Roman" w:cs="Times New Roman"/>
-          <w:b/>
-          <w:bCs/>
-          <w:color w:val="000000" w:themeColor="text1"/>
-        </w:rPr>
-        <w:t>del team</w:t>
+        <w:t>Organizzazione del team</w:t>
       </w:r>
       <w:bookmarkEnd w:id="23"/>
-      <w:proofErr w:type="gramEnd"/>
       <w:r>
         <w:rPr>
           <w:rFonts w:ascii="Times New Roman" w:hAnsi="Times New Roman" w:cs="Times New Roman"/>
@@ -5658,22 +5627,9 @@
           <w:sz w:val="24"/>
           <w:szCs w:val="24"/>
         </w:rPr>
-        <w:t xml:space="preserve">Struttura </w:t>
-      </w:r>
-      <w:proofErr w:type="gramStart"/>
-      <w:r>
-        <w:rPr>
-          <w:rFonts w:ascii="Times New Roman" w:hAnsi="Times New Roman" w:cs="Times New Roman"/>
-          <w:b/>
-          <w:bCs/>
-          <w:color w:val="000000" w:themeColor="text1"/>
-          <w:sz w:val="24"/>
-          <w:szCs w:val="24"/>
-        </w:rPr>
-        <w:t>del team</w:t>
+        <w:t>Struttura del team</w:t>
       </w:r>
       <w:bookmarkEnd w:id="24"/>
-      <w:proofErr w:type="gramEnd"/>
     </w:p>
     <w:p>
       <w:pPr>
@@ -5682,19 +5638,11 @@
           <w:rFonts w:ascii="Times New Roman" w:hAnsi="Times New Roman" w:cs="Times New Roman"/>
         </w:rPr>
       </w:pPr>
-      <w:proofErr w:type="gramStart"/>
-      <w:r>
-        <w:rPr>
-          <w:rFonts w:ascii="Times New Roman" w:hAnsi="Times New Roman" w:cs="Times New Roman"/>
-        </w:rPr>
-        <w:t>Il team</w:t>
-      </w:r>
-      <w:proofErr w:type="gramEnd"/>
-      <w:r>
-        <w:rPr>
-          <w:rFonts w:ascii="Times New Roman" w:hAnsi="Times New Roman" w:cs="Times New Roman"/>
-        </w:rPr>
-        <w:t xml:space="preserve"> è composto da tre persone: </w:t>
+      <w:r>
+        <w:rPr>
+          <w:rFonts w:ascii="Times New Roman" w:hAnsi="Times New Roman" w:cs="Times New Roman"/>
+        </w:rPr>
+        <w:t xml:space="preserve">Il team è composto da tre persone: </w:t>
       </w:r>
     </w:p>
     <w:p>
@@ -5814,21 +5762,7 @@
           <w:rFonts w:ascii="Times New Roman" w:hAnsi="Times New Roman" w:cs="Times New Roman"/>
         </w:rPr>
         <w:lastRenderedPageBreak/>
-        <w:t xml:space="preserve">La struttura </w:t>
-      </w:r>
-      <w:proofErr w:type="gramStart"/>
-      <w:r>
-        <w:rPr>
-          <w:rFonts w:ascii="Times New Roman" w:hAnsi="Times New Roman" w:cs="Times New Roman"/>
-        </w:rPr>
-        <w:t>del team</w:t>
-      </w:r>
-      <w:proofErr w:type="gramEnd"/>
-      <w:r>
-        <w:rPr>
-          <w:rFonts w:ascii="Times New Roman" w:hAnsi="Times New Roman" w:cs="Times New Roman"/>
-        </w:rPr>
-        <w:t xml:space="preserve"> è semplice: tutti e tre i membri sono al centro del progetto e la coordinazione avviene mediante diretta supervisione.</w:t>
+        <w:t>La struttura del team è semplice: tutti e tre i membri sono al centro del progetto e la coordinazione avviene mediante diretta supervisione.</w:t>
       </w:r>
     </w:p>
     <w:p>
@@ -5878,35 +5812,7 @@
         <w:rPr>
           <w:rFonts w:ascii="Times New Roman" w:hAnsi="Times New Roman" w:cs="Times New Roman"/>
         </w:rPr>
-        <w:t xml:space="preserve"> assegnando i vari compiti in base alle proprie conoscenze e competenze. Si procederà con la realizzazione dei diagrammi UML, suddivisi equamente tra i membri del team per delineare le linee guida per la stesura del codice. Si sfrutterà una caratteristica di XP: il </w:t>
-      </w:r>
-      <w:proofErr w:type="spellStart"/>
-      <w:r>
-        <w:rPr>
-          <w:rFonts w:ascii="Times New Roman" w:hAnsi="Times New Roman" w:cs="Times New Roman"/>
-        </w:rPr>
-        <w:t>pair</w:t>
-      </w:r>
-      <w:proofErr w:type="spellEnd"/>
-      <w:r>
-        <w:rPr>
-          <w:rFonts w:ascii="Times New Roman" w:hAnsi="Times New Roman" w:cs="Times New Roman"/>
-        </w:rPr>
-        <w:t xml:space="preserve"> programming. L’obiettivo è quello di lavorare in coppia (quando possibile) in modo </w:t>
-      </w:r>
-      <w:proofErr w:type="gramStart"/>
-      <w:r>
-        <w:rPr>
-          <w:rFonts w:ascii="Times New Roman" w:hAnsi="Times New Roman" w:cs="Times New Roman"/>
-        </w:rPr>
-        <w:t>che</w:t>
-      </w:r>
-      <w:proofErr w:type="gramEnd"/>
-      <w:r>
-        <w:rPr>
-          <w:rFonts w:ascii="Times New Roman" w:hAnsi="Times New Roman" w:cs="Times New Roman"/>
-        </w:rPr>
-        <w:t xml:space="preserve"> quando un membro del team lavora sul codice gli altri due lavorano sui test in modo da verificare e confermare che il lavoro stia andando bene.</w:t>
+        <w:t xml:space="preserve"> assegnando i vari compiti in base alle proprie conoscenze e competenze. Si procederà con la realizzazione dei diagrammi UML, suddivisi equamente tra i membri del team per delineare le linee guida per la stesura del codice. Si sfrutterà una caratteristica di XP: il pair programming. L’obiettivo è quello di lavorare in coppia (quando possibile) in modo che quando un membro del team lavora sul codice gli altri due lavorano sui test in modo da verificare e confermare che il lavoro stia andando bene.</w:t>
       </w:r>
       <w:r>
         <w:rPr>
@@ -5975,9 +5881,8 @@
           <w:sz w:val="24"/>
           <w:szCs w:val="24"/>
         </w:rPr>
-        <w:t xml:space="preserve">all’interno </w:t>
-      </w:r>
-      <w:proofErr w:type="gramStart"/>
+        <w:t>all’interno del</w:t>
+      </w:r>
       <w:r>
         <w:rPr>
           <w:rFonts w:ascii="Times New Roman" w:hAnsi="Times New Roman" w:cs="Times New Roman"/>
@@ -5987,21 +5892,9 @@
           <w:sz w:val="24"/>
           <w:szCs w:val="24"/>
         </w:rPr>
-        <w:t>del</w:t>
-      </w:r>
-      <w:r>
-        <w:rPr>
-          <w:rFonts w:ascii="Times New Roman" w:hAnsi="Times New Roman" w:cs="Times New Roman"/>
-          <w:b/>
-          <w:bCs/>
-          <w:color w:val="000000" w:themeColor="text1"/>
-          <w:sz w:val="24"/>
-          <w:szCs w:val="24"/>
-        </w:rPr>
         <w:t xml:space="preserve"> team</w:t>
       </w:r>
       <w:bookmarkEnd w:id="26"/>
-      <w:proofErr w:type="gramEnd"/>
     </w:p>
     <w:p>
       <w:pPr>
@@ -6041,7 +5934,6 @@
         </w:rPr>
       </w:pPr>
       <w:bookmarkStart w:id="27" w:name="_Toc139800755"/>
-      <w:proofErr w:type="spellStart"/>
       <w:r>
         <w:rPr>
           <w:rFonts w:ascii="Times New Roman" w:hAnsi="Times New Roman" w:cs="Times New Roman"/>
@@ -6051,19 +5943,7 @@
           <w:sz w:val="24"/>
           <w:szCs w:val="24"/>
         </w:rPr>
-        <w:t>Configuration</w:t>
-      </w:r>
-      <w:proofErr w:type="spellEnd"/>
-      <w:r>
-        <w:rPr>
-          <w:rFonts w:ascii="Times New Roman" w:hAnsi="Times New Roman" w:cs="Times New Roman"/>
-          <w:b/>
-          <w:bCs/>
-          <w:color w:val="000000" w:themeColor="text1"/>
-          <w:sz w:val="24"/>
-          <w:szCs w:val="24"/>
-        </w:rPr>
-        <w:t xml:space="preserve"> Management</w:t>
+        <w:t>Configuration Management</w:t>
       </w:r>
       <w:bookmarkEnd w:id="27"/>
     </w:p>
@@ -6124,21 +6004,7 @@
         <w:rPr>
           <w:rFonts w:ascii="Times New Roman" w:hAnsi="Times New Roman" w:cs="Times New Roman"/>
         </w:rPr>
-        <w:t xml:space="preserve">Quando una modifica era pronta per poter essere rilasciata sul main branch solitamente abbiamo effettuato una pull request, di conseguenza accettata o rifiutata dagli altri membri del team. Sono state aperte anche diverse </w:t>
-      </w:r>
-      <w:proofErr w:type="spellStart"/>
-      <w:r>
-        <w:rPr>
-          <w:rFonts w:ascii="Times New Roman" w:hAnsi="Times New Roman" w:cs="Times New Roman"/>
-        </w:rPr>
-        <w:t>issues</w:t>
-      </w:r>
-      <w:proofErr w:type="spellEnd"/>
-      <w:r>
-        <w:rPr>
-          <w:rFonts w:ascii="Times New Roman" w:hAnsi="Times New Roman" w:cs="Times New Roman"/>
-        </w:rPr>
-        <w:t>.</w:t>
+        <w:t>Quando una modifica era pronta per poter essere rilasciata sul main branch solitamente abbiamo effettuato una pull request, di conseguenza accettata o rifiutata dagli altri membri del team. Sono state aperte anche diverse issues.</w:t>
       </w:r>
       <w:r>
         <w:rPr>
@@ -6202,21 +6068,7 @@
         <w:rPr>
           <w:rFonts w:ascii="Times New Roman" w:hAnsi="Times New Roman" w:cs="Times New Roman"/>
         </w:rPr>
-        <w:t xml:space="preserve">di tipo </w:t>
-      </w:r>
-      <w:proofErr w:type="spellStart"/>
-      <w:r>
-        <w:rPr>
-          <w:rFonts w:ascii="Times New Roman" w:hAnsi="Times New Roman" w:cs="Times New Roman"/>
-        </w:rPr>
-        <w:t>client-server</w:t>
-      </w:r>
-      <w:proofErr w:type="spellEnd"/>
-      <w:r>
-        <w:rPr>
-          <w:rFonts w:ascii="Times New Roman" w:hAnsi="Times New Roman" w:cs="Times New Roman"/>
-        </w:rPr>
-        <w:t xml:space="preserve">. Inoltre, l’applicazione deve presentare delle viste all’utente sul lato client, le quali mostrano dati precedentemente modellati ed estratti da un database lato server. Per questo motivo abbiamo scelto di </w:t>
+        <w:t xml:space="preserve">di tipo client-server. Inoltre, l’applicazione deve presentare delle viste all’utente sul lato client, le quali mostrano dati precedentemente modellati ed estratti da un database lato server. Per questo motivo abbiamo scelto di </w:t>
       </w:r>
       <w:r>
         <w:rPr>
@@ -6256,21 +6108,7 @@
         <w:rPr>
           <w:rFonts w:ascii="Times New Roman" w:hAnsi="Times New Roman" w:cs="Times New Roman"/>
         </w:rPr>
-        <w:t xml:space="preserve"> dove il controller è a sua volta sviluppato su un’architettura a 3 </w:t>
-      </w:r>
-      <w:proofErr w:type="spellStart"/>
-      <w:r>
-        <w:rPr>
-          <w:rFonts w:ascii="Times New Roman" w:hAnsi="Times New Roman" w:cs="Times New Roman"/>
-        </w:rPr>
-        <w:t>layers</w:t>
-      </w:r>
-      <w:proofErr w:type="spellEnd"/>
-      <w:r>
-        <w:rPr>
-          <w:rFonts w:ascii="Times New Roman" w:hAnsi="Times New Roman" w:cs="Times New Roman"/>
-        </w:rPr>
-        <w:t xml:space="preserve">. Il </w:t>
+        <w:t xml:space="preserve"> dove il controller è a sua volta sviluppato su un’architettura a 3 layers. Il </w:t>
       </w:r>
       <w:r>
         <w:rPr>
@@ -6437,63 +6275,13 @@
         <w:rPr>
           <w:rFonts w:ascii="Times New Roman" w:hAnsi="Times New Roman" w:cs="Times New Roman"/>
         </w:rPr>
-        <w:t xml:space="preserve"> qui che viene sviluppata la business </w:t>
-      </w:r>
-      <w:proofErr w:type="spellStart"/>
-      <w:r>
-        <w:rPr>
-          <w:rFonts w:ascii="Times New Roman" w:hAnsi="Times New Roman" w:cs="Times New Roman"/>
-        </w:rPr>
-        <w:t>logic</w:t>
-      </w:r>
-      <w:proofErr w:type="spellEnd"/>
-      <w:r>
-        <w:rPr>
-          <w:rFonts w:ascii="Times New Roman" w:hAnsi="Times New Roman" w:cs="Times New Roman"/>
-        </w:rPr>
-        <w:t xml:space="preserve">. Questo componente è a sua volta suddiviso in 3 </w:t>
-      </w:r>
-      <w:proofErr w:type="spellStart"/>
-      <w:r>
-        <w:rPr>
-          <w:rFonts w:ascii="Times New Roman" w:hAnsi="Times New Roman" w:cs="Times New Roman"/>
-        </w:rPr>
-        <w:t>layers</w:t>
-      </w:r>
-      <w:proofErr w:type="spellEnd"/>
-      <w:r>
-        <w:rPr>
-          <w:rFonts w:ascii="Times New Roman" w:hAnsi="Times New Roman" w:cs="Times New Roman"/>
-        </w:rPr>
-        <w:t xml:space="preserve">. Il primo che indichiamo come “Repository”, si collega al Database e ci permette di salvare e di cercare i dati di cui abbiamo bisogno. Il secondo </w:t>
-      </w:r>
-      <w:proofErr w:type="spellStart"/>
-      <w:r>
-        <w:rPr>
-          <w:rFonts w:ascii="Times New Roman" w:hAnsi="Times New Roman" w:cs="Times New Roman"/>
-        </w:rPr>
-        <w:t>layer</w:t>
-      </w:r>
-      <w:proofErr w:type="spellEnd"/>
-      <w:r>
-        <w:rPr>
-          <w:rFonts w:ascii="Times New Roman" w:hAnsi="Times New Roman" w:cs="Times New Roman"/>
-        </w:rPr>
-        <w:t xml:space="preserve">, o “Service”, sviluppa la logica dell’applicazione e ci permette di implementare la sicurezza. Il terzo e ultimo </w:t>
-      </w:r>
-      <w:proofErr w:type="spellStart"/>
-      <w:r>
-        <w:rPr>
-          <w:rFonts w:ascii="Times New Roman" w:hAnsi="Times New Roman" w:cs="Times New Roman"/>
-        </w:rPr>
-        <w:t>layer</w:t>
-      </w:r>
-      <w:proofErr w:type="spellEnd"/>
-      <w:r>
-        <w:rPr>
-          <w:rFonts w:ascii="Times New Roman" w:hAnsi="Times New Roman" w:cs="Times New Roman"/>
-        </w:rPr>
-        <w:t xml:space="preserve"> è il Controller vero e proprio che tramite il Model riesce a comunicare e gestire le richieste che provengono dall’interazione fra utente e View. </w:t>
+        <w:t xml:space="preserve"> qui che viene sviluppata la business logic. Questo componente è a sua volta suddiviso in 3 layers</w:t>
+      </w:r>
+      <w:r>
+        <w:rPr>
+          <w:rFonts w:ascii="Times New Roman" w:hAnsi="Times New Roman" w:cs="Times New Roman"/>
+        </w:rPr>
+        <w:t xml:space="preserve">. Il primo che indichiamo come “Repository”, si collega al Database e ci permette di salvare e di cercare i dati di cui abbiamo bisogno. Il secondo layer, o “Service”, sviluppa la logica dell’applicazione e ci permette di implementare la sicurezza. Il terzo e ultimo layer è il Controller vero e proprio che tramite il Model riesce a comunicare e gestire le richieste che provengono dall’interazione fra utente e View. </w:t>
       </w:r>
       <w:r>
         <w:rPr>
@@ -7056,21 +6844,7 @@
         <w:rPr>
           <w:rFonts w:ascii="Times New Roman" w:hAnsi="Times New Roman" w:cs="Times New Roman"/>
         </w:rPr>
-        <w:t xml:space="preserve">Tutti i diagrammi UML sono stati generati attraverso il tool </w:t>
-      </w:r>
-      <w:proofErr w:type="spellStart"/>
-      <w:r>
-        <w:rPr>
-          <w:rFonts w:ascii="Times New Roman" w:hAnsi="Times New Roman" w:cs="Times New Roman"/>
-        </w:rPr>
-        <w:t>StarUML</w:t>
-      </w:r>
-      <w:proofErr w:type="spellEnd"/>
-      <w:r>
-        <w:rPr>
-          <w:rFonts w:ascii="Times New Roman" w:hAnsi="Times New Roman" w:cs="Times New Roman"/>
-        </w:rPr>
-        <w:t xml:space="preserve"> e sono disponibili nel </w:t>
+        <w:t xml:space="preserve">Tutti i diagrammi UML sono stati generati attraverso il tool StarUML e sono disponibili nel </w:t>
       </w:r>
       <w:r>
         <w:rPr>
@@ -7078,7 +6852,6 @@
         </w:rPr>
         <w:t>formato .</w:t>
       </w:r>
-      <w:proofErr w:type="spellStart"/>
       <w:r>
         <w:rPr>
           <w:rFonts w:ascii="Times New Roman" w:hAnsi="Times New Roman" w:cs="Times New Roman"/>
@@ -7087,7 +6860,6 @@
         </w:rPr>
         <w:t>mdj</w:t>
       </w:r>
-      <w:proofErr w:type="spellEnd"/>
       <w:r>
         <w:rPr>
           <w:rFonts w:ascii="Times New Roman" w:hAnsi="Times New Roman" w:cs="Times New Roman"/>
@@ -7462,21 +7234,7 @@
               <w:rPr>
                 <w:rFonts w:ascii="Times New Roman" w:hAnsi="Times New Roman" w:cs="Times New Roman"/>
               </w:rPr>
-              <w:t xml:space="preserve">Il sistema mostra una pagina dove poter compilare un </w:t>
-            </w:r>
-            <w:proofErr w:type="spellStart"/>
-            <w:r>
-              <w:rPr>
-                <w:rFonts w:ascii="Times New Roman" w:hAnsi="Times New Roman" w:cs="Times New Roman"/>
-              </w:rPr>
-              <w:t>form</w:t>
-            </w:r>
-            <w:proofErr w:type="spellEnd"/>
-            <w:r>
-              <w:rPr>
-                <w:rFonts w:ascii="Times New Roman" w:hAnsi="Times New Roman" w:cs="Times New Roman"/>
-              </w:rPr>
-              <w:t xml:space="preserve"> nel quale vengono richieste diverse informazioni: nome, cognome, data di nascita, numero patente, e-mail e una password.</w:t>
+              <w:t>Il sistema mostra una pagina dove poter compilare un form nel quale vengono richieste diverse informazioni: nome, cognome, data di nascita, numero patente, e-mail e una password.</w:t>
             </w:r>
           </w:p>
           <w:p>
@@ -8566,7 +8324,6 @@
           </wp:anchor>
         </w:drawing>
       </w:r>
-      <w:proofErr w:type="spellStart"/>
       <w:r>
         <w:rPr>
           <w:rFonts w:ascii="Times New Roman" w:hAnsi="Times New Roman" w:cs="Times New Roman"/>
@@ -8575,32 +8332,9 @@
           <w:sz w:val="24"/>
           <w:szCs w:val="24"/>
         </w:rPr>
-        <w:t>Sequence</w:t>
-      </w:r>
-      <w:proofErr w:type="spellEnd"/>
-      <w:r>
-        <w:rPr>
-          <w:rFonts w:ascii="Times New Roman" w:hAnsi="Times New Roman" w:cs="Times New Roman"/>
-          <w:b/>
-          <w:bCs/>
-          <w:sz w:val="24"/>
-          <w:szCs w:val="24"/>
-        </w:rPr>
-        <w:t xml:space="preserve"> </w:t>
-      </w:r>
-      <w:proofErr w:type="spellStart"/>
-      <w:r>
-        <w:rPr>
-          <w:rFonts w:ascii="Times New Roman" w:hAnsi="Times New Roman" w:cs="Times New Roman"/>
-          <w:b/>
-          <w:bCs/>
-          <w:sz w:val="24"/>
-          <w:szCs w:val="24"/>
-        </w:rPr>
-        <w:t>Diagram</w:t>
+        <w:t>Sequence Diagram</w:t>
       </w:r>
       <w:bookmarkEnd w:id="40"/>
-      <w:proofErr w:type="spellEnd"/>
     </w:p>
     <w:p>
       <w:pPr>
@@ -8742,23 +8476,7 @@
         <w:t>L’</w:t>
       </w:r>
       <w:r>
-        <w:t xml:space="preserve">Autonoleggio è il </w:t>
-      </w:r>
-      <w:proofErr w:type="spellStart"/>
-      <w:r>
-        <w:t>subject</w:t>
-      </w:r>
-      <w:proofErr w:type="spellEnd"/>
-      <w:r>
-        <w:t xml:space="preserve"> concreto (</w:t>
-      </w:r>
-      <w:proofErr w:type="spellStart"/>
-      <w:r>
-        <w:t>Observable</w:t>
-      </w:r>
-      <w:proofErr w:type="spellEnd"/>
-      <w:r>
-        <w:t xml:space="preserve">) mentre l’utente è l’Observer. </w:t>
+        <w:t xml:space="preserve">Autonoleggio è il subject concreto (Observable) mentre l’utente è l’Observer. </w:t>
       </w:r>
     </w:p>
     <w:p>
@@ -8766,15 +8484,7 @@
         <w:t>Tuttavia,</w:t>
       </w:r>
       <w:r>
-        <w:t xml:space="preserve"> la rappresentazione dei design pattern è stata svolta solo per la parte riguardante UML, poiché per ragioni di compatibilità con il framework </w:t>
-      </w:r>
-      <w:proofErr w:type="spellStart"/>
-      <w:r>
-        <w:t>SpringMVC</w:t>
-      </w:r>
-      <w:proofErr w:type="spellEnd"/>
-      <w:r>
-        <w:t xml:space="preserve"> impiegato non è stato possibile sviluppare manualmente i patterns. </w:t>
+        <w:t xml:space="preserve"> la rappresentazione dei design pattern è stata svolta solo per la parte riguardante UML, poiché per ragioni di compatibilità con il framework SpringMVC impiegato non è stato possibile sviluppare manualmente i patterns. </w:t>
       </w:r>
     </w:p>
     <w:p/>
@@ -8875,47 +8585,13 @@
       <w:r>
         <w:t xml:space="preserve">Tutti i grafici e metriche relative al codice sono state generate utilizzando </w:t>
       </w:r>
-      <w:proofErr w:type="spellStart"/>
-      <w:r>
-        <w:rPr>
-          <w:b/>
-          <w:bCs/>
-        </w:rPr>
-        <w:t>CodeMR</w:t>
-      </w:r>
-      <w:proofErr w:type="spellEnd"/>
-      <w:r>
-        <w:rPr>
-          <w:b/>
-          <w:bCs/>
-        </w:rPr>
-        <w:t xml:space="preserve"> </w:t>
-      </w:r>
-      <w:proofErr w:type="spellStart"/>
-      <w:r>
-        <w:rPr>
-          <w:b/>
-          <w:bCs/>
-        </w:rPr>
-        <w:t>Static</w:t>
-      </w:r>
-      <w:proofErr w:type="spellEnd"/>
-      <w:r>
-        <w:rPr>
-          <w:b/>
-          <w:bCs/>
-        </w:rPr>
-        <w:t xml:space="preserve"> Code </w:t>
-      </w:r>
-      <w:proofErr w:type="spellStart"/>
-      <w:r>
-        <w:rPr>
-          <w:b/>
-          <w:bCs/>
-        </w:rPr>
-        <w:t>Analyser</w:t>
-      </w:r>
-      <w:proofErr w:type="spellEnd"/>
+      <w:r>
+        <w:rPr>
+          <w:b/>
+          <w:bCs/>
+        </w:rPr>
+        <w:t>CodeMR Static Code Analyser</w:t>
+      </w:r>
       <w:r>
         <w:t>.</w:t>
       </w:r>
@@ -9170,21 +8846,7 @@
         <w:rPr>
           <w:rFonts w:ascii="Times New Roman" w:hAnsi="Times New Roman" w:cs="Times New Roman"/>
         </w:rPr>
-        <w:t>l’obiettivo era quello di mantenere un alto livello di coesione ed un basso livello di accoppiamento. Come riportato dai dati seguenti l’80% delle classi presentano un valore basso di “</w:t>
-      </w:r>
-      <w:proofErr w:type="spellStart"/>
-      <w:r>
-        <w:rPr>
-          <w:rFonts w:ascii="Times New Roman" w:hAnsi="Times New Roman" w:cs="Times New Roman"/>
-        </w:rPr>
-        <w:t>mancaza</w:t>
-      </w:r>
-      <w:proofErr w:type="spellEnd"/>
-      <w:r>
-        <w:rPr>
-          <w:rFonts w:ascii="Times New Roman" w:hAnsi="Times New Roman" w:cs="Times New Roman"/>
-        </w:rPr>
-        <w:t xml:space="preserve"> di coesione”. Il livello di complessità invece risulta essere basso per il 70% delle classi.</w:t>
+        <w:t>l’obiettivo era quello di mantenere un alto livello di coesione ed un basso livello di accoppiamento. Come riportato dai dati seguenti l’80% delle classi presentano un valore basso di “mancaza di coesione”. Il livello di complessità invece risulta essere basso per il 70% delle classi.</w:t>
       </w:r>
       <w:r>
         <w:rPr>
@@ -9216,41 +8878,21 @@
       <w:bookmarkStart w:id="46" w:name="_Toc139800772"/>
       <w:r>
         <w:rPr>
-          <w:rFonts w:ascii="Times New Roman" w:hAnsi="Times New Roman" w:cs="Times New Roman"/>
-          <w:b/>
-          <w:bCs/>
-          <w:color w:val="000000" w:themeColor="text1"/>
-        </w:rPr>
-        <w:t>Testing</w:t>
-      </w:r>
-      <w:bookmarkEnd w:id="46"/>
-    </w:p>
-    <w:p>
-      <w:pPr>
-        <w:pStyle w:val="NormaleWeb"/>
-        <w:jc w:val="both"/>
-        <w:rPr>
-          <w:sz w:val="22"/>
-          <w:szCs w:val="22"/>
-        </w:rPr>
-      </w:pPr>
-      <w:r>
-        <w:rPr>
           <w:noProof/>
         </w:rPr>
         <w:drawing>
-          <wp:anchor distT="0" distB="0" distL="114300" distR="114300" simplePos="0" relativeHeight="251667456" behindDoc="0" locked="0" layoutInCell="1" allowOverlap="1" wp14:anchorId="7105ED89" wp14:editId="2892643F">
+          <wp:anchor distT="0" distB="0" distL="114300" distR="114300" simplePos="0" relativeHeight="251667456" behindDoc="0" locked="0" layoutInCell="1" allowOverlap="1" wp14:anchorId="7105ED89" wp14:editId="65B1166C">
             <wp:simplePos x="0" y="0"/>
             <wp:positionH relativeFrom="margin">
               <wp:align>right</wp:align>
             </wp:positionH>
             <wp:positionV relativeFrom="paragraph">
-              <wp:posOffset>178435</wp:posOffset>
+              <wp:posOffset>277495</wp:posOffset>
             </wp:positionV>
-            <wp:extent cx="2133600" cy="3319145"/>
-            <wp:effectExtent l="0" t="0" r="0" b="0"/>
+            <wp:extent cx="1537335" cy="3319145"/>
+            <wp:effectExtent l="0" t="0" r="5715" b="0"/>
             <wp:wrapSquare wrapText="bothSides"/>
-            <wp:docPr id="1251591719" name="Immagine 1" descr="Immagine che contiene testo, schermata, menu, Carattere&#10;&#10;Descrizione generata automaticamente"/>
+            <wp:docPr id="1251591719" name="Immagine 1"/>
             <wp:cNvGraphicFramePr>
               <a:graphicFrameLocks xmlns:a="http://schemas.openxmlformats.org/drawingml/2006/main" noChangeAspect="1"/>
             </wp:cNvGraphicFramePr>
@@ -9258,7 +8900,7 @@
               <a:graphicData uri="http://schemas.openxmlformats.org/drawingml/2006/picture">
                 <pic:pic xmlns:pic="http://schemas.openxmlformats.org/drawingml/2006/picture">
                   <pic:nvPicPr>
-                    <pic:cNvPr id="1251591719" name="Immagine 1" descr="Immagine che contiene testo, schermata, menu, Carattere&#10;&#10;Descrizione generata automaticamente"/>
+                    <pic:cNvPr id="1251591719" name="Immagine 1"/>
                     <pic:cNvPicPr/>
                   </pic:nvPicPr>
                   <pic:blipFill>
@@ -9276,7 +8918,7 @@
                   <pic:spPr>
                     <a:xfrm>
                       <a:off x="0" y="0"/>
-                      <a:ext cx="2133600" cy="3319145"/>
+                      <a:ext cx="1537335" cy="3319145"/>
                     </a:xfrm>
                     <a:prstGeom prst="rect">
                       <a:avLst/>
@@ -9296,58 +8938,71 @@
       </w:r>
       <w:r>
         <w:rPr>
+          <w:rFonts w:ascii="Times New Roman" w:hAnsi="Times New Roman" w:cs="Times New Roman"/>
+          <w:b/>
+          <w:bCs/>
+          <w:color w:val="000000" w:themeColor="text1"/>
+        </w:rPr>
+        <w:t>Testing</w:t>
+      </w:r>
+      <w:bookmarkEnd w:id="46"/>
+    </w:p>
+    <w:p>
+      <w:pPr>
+        <w:pStyle w:val="NormaleWeb"/>
+        <w:jc w:val="both"/>
+        <w:rPr>
           <w:sz w:val="22"/>
           <w:szCs w:val="22"/>
         </w:rPr>
-        <w:t xml:space="preserve">L' Extreme Programming viene riconosciuto come un Test </w:t>
-      </w:r>
-      <w:proofErr w:type="spellStart"/>
+      </w:pPr>
       <w:r>
         <w:rPr>
           <w:sz w:val="22"/>
           <w:szCs w:val="22"/>
         </w:rPr>
-        <w:t>Driven</w:t>
-      </w:r>
-      <w:proofErr w:type="spellEnd"/>
+        <w:t>L' Extreme Programming viene riconosciuto come un Test Driven Developement</w:t>
+      </w:r>
       <w:r>
         <w:rPr>
           <w:sz w:val="22"/>
           <w:szCs w:val="22"/>
         </w:rPr>
-        <w:t xml:space="preserve"> </w:t>
-      </w:r>
-      <w:proofErr w:type="spellStart"/>
-      <w:r>
+        <w:t>. Per questo motivo abbiamo dato enfasi ai test generandoni diversi.</w:t>
+      </w:r>
+    </w:p>
+    <w:p>
+      <w:pPr>
+        <w:pStyle w:val="NormaleWeb"/>
+        <w:jc w:val="both"/>
         <w:rPr>
           <w:sz w:val="22"/>
           <w:szCs w:val="22"/>
         </w:rPr>
-        <w:t>Developement</w:t>
-      </w:r>
-      <w:proofErr w:type="spellEnd"/>
+      </w:pPr>
       <w:r>
         <w:rPr>
           <w:sz w:val="22"/>
           <w:szCs w:val="22"/>
         </w:rPr>
-        <w:t xml:space="preserve">. Per questo motivo abbiamo dato enfasi ai test </w:t>
-      </w:r>
-      <w:proofErr w:type="spellStart"/>
-      <w:r>
+        <w:t>I test sono stati effettuati cercando di coprire buona parte del codice. Inizialmente sono stati effettuati i test sulle varie entità (classi Auto, Noleggio, Utente) accertandoci che le funzioni basilari funzionassero al meglio.</w:t>
+      </w:r>
+    </w:p>
+    <w:p>
+      <w:pPr>
+        <w:pStyle w:val="NormaleWeb"/>
+        <w:jc w:val="both"/>
         <w:rPr>
           <w:sz w:val="22"/>
           <w:szCs w:val="22"/>
         </w:rPr>
-        <w:t>generandoni</w:t>
-      </w:r>
-      <w:proofErr w:type="spellEnd"/>
+      </w:pPr>
       <w:r>
         <w:rPr>
           <w:sz w:val="22"/>
           <w:szCs w:val="22"/>
         </w:rPr>
-        <w:t xml:space="preserve"> diversi.</w:t>
+        <w:t>La percentuale di coverage raggiunta su tutto il codice è del 71,6%.</w:t>
       </w:r>
     </w:p>
     <w:p>
@@ -9364,7 +9019,7 @@
           <w:sz w:val="22"/>
           <w:szCs w:val="22"/>
         </w:rPr>
-        <w:t>I test sono stati effettuati cercando di coprire buona parte del codice. Inizialmente sono stati effettuati i test sulle varie entità (classi Auto, Noleggio, Utente) accertandoci che le funzioni basilari funzionassero al meglio.</w:t>
+        <w:t xml:space="preserve">Di seguito sono stati realizzati i test sulle altre componenti del software. In generale abbiamo voluto testare il completo funzionamento del context e delle richieste http. </w:t>
       </w:r>
     </w:p>
     <w:p>
@@ -9381,98 +9036,24 @@
           <w:sz w:val="22"/>
           <w:szCs w:val="22"/>
         </w:rPr>
-        <w:t xml:space="preserve">Di seguito sono stati realizzati i test sulle altre componenti del software. In generale abbiamo voluto testare il completo funzionamento del </w:t>
-      </w:r>
-      <w:proofErr w:type="spellStart"/>
-      <w:r>
+        <w:t>Infine sono state testate le funzionalità del Controller per verificare che i metodi più importanti ai fini del funzionamento dell’applicazione fossero stati correttamente implementati.</w:t>
+      </w:r>
+    </w:p>
+    <w:p>
+      <w:pPr>
+        <w:pStyle w:val="NormaleWeb"/>
+        <w:jc w:val="both"/>
         <w:rPr>
           <w:sz w:val="22"/>
           <w:szCs w:val="22"/>
         </w:rPr>
-        <w:t>context</w:t>
-      </w:r>
-      <w:proofErr w:type="spellEnd"/>
+      </w:pPr>
       <w:r>
         <w:rPr>
           <w:sz w:val="22"/>
           <w:szCs w:val="22"/>
         </w:rPr>
-        <w:t xml:space="preserve"> e delle richieste http. </w:t>
-      </w:r>
-    </w:p>
-    <w:p>
-      <w:pPr>
-        <w:pStyle w:val="NormaleWeb"/>
-        <w:jc w:val="both"/>
-        <w:rPr>
-          <w:sz w:val="22"/>
-          <w:szCs w:val="22"/>
-        </w:rPr>
-      </w:pPr>
-      <w:proofErr w:type="gramStart"/>
-      <w:r>
-        <w:rPr>
-          <w:sz w:val="22"/>
-          <w:szCs w:val="22"/>
-        </w:rPr>
-        <w:t>Infine</w:t>
-      </w:r>
-      <w:proofErr w:type="gramEnd"/>
-      <w:r>
-        <w:rPr>
-          <w:sz w:val="22"/>
-          <w:szCs w:val="22"/>
-        </w:rPr>
-        <w:t xml:space="preserve"> sono state testate le funzionalità del Controller per verificare che i metodi più importanti ai fini del funzionamento dell’applicazione fossero stati correttamente implementati.</w:t>
-      </w:r>
-    </w:p>
-    <w:p>
-      <w:pPr>
-        <w:pStyle w:val="NormaleWeb"/>
-        <w:jc w:val="both"/>
-        <w:rPr>
-          <w:sz w:val="22"/>
-          <w:szCs w:val="22"/>
-        </w:rPr>
-      </w:pPr>
-      <w:r>
-        <w:rPr>
-          <w:sz w:val="22"/>
-          <w:szCs w:val="22"/>
-        </w:rPr>
-        <w:t xml:space="preserve">Tutti i test sono stati realizzati sfruttando </w:t>
-      </w:r>
-      <w:proofErr w:type="spellStart"/>
-      <w:r>
-        <w:rPr>
-          <w:sz w:val="22"/>
-          <w:szCs w:val="22"/>
-        </w:rPr>
-        <w:t>JUnit</w:t>
-      </w:r>
-      <w:proofErr w:type="spellEnd"/>
-      <w:r>
-        <w:rPr>
-          <w:sz w:val="22"/>
-          <w:szCs w:val="22"/>
-        </w:rPr>
-        <w:t xml:space="preserve"> 5 e per il testing della parte “Web” abbiamo usato Spring Boot Test con </w:t>
-      </w:r>
-      <w:proofErr w:type="spellStart"/>
-      <w:r>
-        <w:rPr>
-          <w:sz w:val="22"/>
-          <w:szCs w:val="22"/>
-        </w:rPr>
-        <w:t>Mockito</w:t>
-      </w:r>
-      <w:proofErr w:type="spellEnd"/>
-      <w:r>
-        <w:rPr>
-          <w:sz w:val="22"/>
-          <w:szCs w:val="22"/>
-        </w:rPr>
-        <w:t xml:space="preserve">. </w:t>
+        <w:t xml:space="preserve">Tutti i test sono stati realizzati sfruttando JUnit 5 e per il testing della parte “Web” abbiamo usato Spring Boot Test con Mockito. </w:t>
       </w:r>
     </w:p>
     <w:p>

</xml_diff>

<commit_message>
Ulteriori modifiche Documentazione e Presentazione
</commit_message>
<xml_diff>
--- a/Documentazione/Documentazione.docx
+++ b/Documentazione/Documentazione.docx
@@ -3253,7 +3253,21 @@
         <w:rPr>
           <w:rFonts w:ascii="Times New Roman" w:hAnsi="Times New Roman" w:cs="Times New Roman"/>
         </w:rPr>
-        <w:t>car sharing (noleggio giornaliero o weekend)</w:t>
+        <w:t xml:space="preserve">car sharing (noleggio giornaliero o </w:t>
+      </w:r>
+      <w:proofErr w:type="gramStart"/>
+      <w:r>
+        <w:rPr>
+          <w:rFonts w:ascii="Times New Roman" w:hAnsi="Times New Roman" w:cs="Times New Roman"/>
+        </w:rPr>
+        <w:t>weekend</w:t>
+      </w:r>
+      <w:proofErr w:type="gramEnd"/>
+      <w:r>
+        <w:rPr>
+          <w:rFonts w:ascii="Times New Roman" w:hAnsi="Times New Roman" w:cs="Times New Roman"/>
+        </w:rPr>
+        <w:t>)</w:t>
       </w:r>
     </w:p>
     <w:p>
@@ -3363,12 +3377,14 @@
           <w:rFonts w:ascii="Times New Roman" w:hAnsi="Times New Roman" w:cs="Times New Roman"/>
         </w:rPr>
       </w:pPr>
+      <w:proofErr w:type="spellStart"/>
       <w:r>
         <w:rPr>
           <w:rFonts w:ascii="Times New Roman" w:hAnsi="Times New Roman" w:cs="Times New Roman"/>
         </w:rPr>
         <w:t>luxury</w:t>
       </w:r>
+      <w:proofErr w:type="spellEnd"/>
     </w:p>
     <w:p>
       <w:pPr>
@@ -3417,7 +3433,21 @@
         <w:rPr>
           <w:rFonts w:ascii="Times New Roman" w:hAnsi="Times New Roman" w:cs="Times New Roman"/>
         </w:rPr>
-        <w:t xml:space="preserve">All’utente sarà inoltre consentito visualizzare lo storico delle prenotazione effettuate, consentendo di modificare o annullare una prenotazione, questo, è possibile solo in alcuni casi. </w:t>
+        <w:t xml:space="preserve">All’utente sarà inoltre consentito visualizzare lo storico </w:t>
+      </w:r>
+      <w:proofErr w:type="gramStart"/>
+      <w:r>
+        <w:rPr>
+          <w:rFonts w:ascii="Times New Roman" w:hAnsi="Times New Roman" w:cs="Times New Roman"/>
+        </w:rPr>
+        <w:t>delle prenotazione</w:t>
+      </w:r>
+      <w:proofErr w:type="gramEnd"/>
+      <w:r>
+        <w:rPr>
+          <w:rFonts w:ascii="Times New Roman" w:hAnsi="Times New Roman" w:cs="Times New Roman"/>
+        </w:rPr>
+        <w:t xml:space="preserve"> effettuate, consentendo di modificare o annullare una prenotazione, questo, è possibile solo in alcuni casi. </w:t>
       </w:r>
     </w:p>
     <w:p>
@@ -3776,7 +3806,25 @@
           <w:b/>
           <w:bCs/>
         </w:rPr>
-        <w:t xml:space="preserve"> MoSCoW.</w:t>
+        <w:t xml:space="preserve"> </w:t>
+      </w:r>
+      <w:proofErr w:type="spellStart"/>
+      <w:r>
+        <w:rPr>
+          <w:rFonts w:ascii="Times New Roman" w:hAnsi="Times New Roman" w:cs="Times New Roman"/>
+          <w:b/>
+          <w:bCs/>
+        </w:rPr>
+        <w:t>MoSCoW</w:t>
+      </w:r>
+      <w:proofErr w:type="spellEnd"/>
+      <w:r>
+        <w:rPr>
+          <w:rFonts w:ascii="Times New Roman" w:hAnsi="Times New Roman" w:cs="Times New Roman"/>
+          <w:b/>
+          <w:bCs/>
+        </w:rPr>
+        <w:t>.</w:t>
       </w:r>
     </w:p>
     <w:p>
@@ -4318,7 +4366,25 @@
                 <w:sz w:val="18"/>
                 <w:szCs w:val="18"/>
               </w:rPr>
-              <w:t xml:space="preserve">L’utente deve essere aggiunto alla liste di persone che verranno notificate quando l’auto richiesta diventa disponibile  </w:t>
+              <w:t xml:space="preserve">L’utente deve essere aggiunto </w:t>
+            </w:r>
+            <w:proofErr w:type="gramStart"/>
+            <w:r>
+              <w:rPr>
+                <w:rFonts w:ascii="Times New Roman" w:hAnsi="Times New Roman" w:cs="Times New Roman"/>
+                <w:sz w:val="18"/>
+                <w:szCs w:val="18"/>
+              </w:rPr>
+              <w:t>alla liste</w:t>
+            </w:r>
+            <w:proofErr w:type="gramEnd"/>
+            <w:r>
+              <w:rPr>
+                <w:rFonts w:ascii="Times New Roman" w:hAnsi="Times New Roman" w:cs="Times New Roman"/>
+                <w:sz w:val="18"/>
+                <w:szCs w:val="18"/>
+              </w:rPr>
+              <w:t xml:space="preserve"> di persone che verranno notificate quando l’auto richiesta diventa disponibile  </w:t>
             </w:r>
           </w:p>
         </w:tc>
@@ -5344,7 +5410,21 @@
         <w:rPr>
           <w:rFonts w:ascii="Times New Roman" w:hAnsi="Times New Roman" w:cs="Times New Roman"/>
         </w:rPr>
-        <w:t>al punto di vista dell’implementazione, Extreme Programming promuove la scrittura di soluzioni semplici che possono essere adattate e migliorate in un secondo momento attraverso refactoring o scrittura di componenti aggiuntive. Nell’Extreme Programming lo sviluppo prevede che tutti lavorino su tutto</w:t>
+        <w:t xml:space="preserve">al punto di vista dell’implementazione, Extreme Programming promuove la scrittura di soluzioni semplici che possono essere adattate e migliorate in un secondo momento attraverso </w:t>
+      </w:r>
+      <w:proofErr w:type="spellStart"/>
+      <w:r>
+        <w:rPr>
+          <w:rFonts w:ascii="Times New Roman" w:hAnsi="Times New Roman" w:cs="Times New Roman"/>
+        </w:rPr>
+        <w:t>refactoring</w:t>
+      </w:r>
+      <w:proofErr w:type="spellEnd"/>
+      <w:r>
+        <w:rPr>
+          <w:rFonts w:ascii="Times New Roman" w:hAnsi="Times New Roman" w:cs="Times New Roman"/>
+        </w:rPr>
+        <w:t xml:space="preserve"> o scrittura di componenti aggiuntive. Nell’Extreme Programming lo sviluppo prevede che tutti lavorino su tutto</w:t>
       </w:r>
       <w:r>
         <w:rPr>
@@ -5449,7 +5529,21 @@
         <w:rPr>
           <w:rFonts w:ascii="Times New Roman" w:hAnsi="Times New Roman" w:cs="Times New Roman"/>
         </w:rPr>
-        <w:t>: si vuole evitare di crearsi ulteriore complessità, per cui si cerca di mantenere un design semplice e di aggiungere funzionalità solo quando necessario ed il codice sarà oggetto di refactoring.</w:t>
+        <w:t xml:space="preserve">: si vuole evitare di crearsi ulteriore complessità, per cui si cerca di mantenere un design semplice e di aggiungere funzionalità solo quando necessario ed il codice sarà oggetto di </w:t>
+      </w:r>
+      <w:proofErr w:type="spellStart"/>
+      <w:r>
+        <w:rPr>
+          <w:rFonts w:ascii="Times New Roman" w:hAnsi="Times New Roman" w:cs="Times New Roman"/>
+        </w:rPr>
+        <w:t>refactoring</w:t>
+      </w:r>
+      <w:proofErr w:type="spellEnd"/>
+      <w:r>
+        <w:rPr>
+          <w:rFonts w:ascii="Times New Roman" w:hAnsi="Times New Roman" w:cs="Times New Roman"/>
+        </w:rPr>
+        <w:t>.</w:t>
       </w:r>
     </w:p>
     <w:p>
@@ -5578,9 +5672,20 @@
           <w:bCs/>
           <w:color w:val="000000" w:themeColor="text1"/>
         </w:rPr>
-        <w:t>Organizzazione del team</w:t>
+        <w:t xml:space="preserve">Organizzazione </w:t>
+      </w:r>
+      <w:proofErr w:type="gramStart"/>
+      <w:r>
+        <w:rPr>
+          <w:rFonts w:ascii="Times New Roman" w:hAnsi="Times New Roman" w:cs="Times New Roman"/>
+          <w:b/>
+          <w:bCs/>
+          <w:color w:val="000000" w:themeColor="text1"/>
+        </w:rPr>
+        <w:t>del team</w:t>
       </w:r>
       <w:bookmarkEnd w:id="23"/>
+      <w:proofErr w:type="gramEnd"/>
       <w:r>
         <w:rPr>
           <w:rFonts w:ascii="Times New Roman" w:hAnsi="Times New Roman" w:cs="Times New Roman"/>
@@ -5627,9 +5732,22 @@
           <w:sz w:val="24"/>
           <w:szCs w:val="24"/>
         </w:rPr>
-        <w:t>Struttura del team</w:t>
+        <w:t xml:space="preserve">Struttura </w:t>
+      </w:r>
+      <w:proofErr w:type="gramStart"/>
+      <w:r>
+        <w:rPr>
+          <w:rFonts w:ascii="Times New Roman" w:hAnsi="Times New Roman" w:cs="Times New Roman"/>
+          <w:b/>
+          <w:bCs/>
+          <w:color w:val="000000" w:themeColor="text1"/>
+          <w:sz w:val="24"/>
+          <w:szCs w:val="24"/>
+        </w:rPr>
+        <w:t>del team</w:t>
       </w:r>
       <w:bookmarkEnd w:id="24"/>
+      <w:proofErr w:type="gramEnd"/>
     </w:p>
     <w:p>
       <w:pPr>
@@ -5638,11 +5756,19 @@
           <w:rFonts w:ascii="Times New Roman" w:hAnsi="Times New Roman" w:cs="Times New Roman"/>
         </w:rPr>
       </w:pPr>
-      <w:r>
-        <w:rPr>
-          <w:rFonts w:ascii="Times New Roman" w:hAnsi="Times New Roman" w:cs="Times New Roman"/>
-        </w:rPr>
-        <w:t xml:space="preserve">Il team è composto da tre persone: </w:t>
+      <w:proofErr w:type="gramStart"/>
+      <w:r>
+        <w:rPr>
+          <w:rFonts w:ascii="Times New Roman" w:hAnsi="Times New Roman" w:cs="Times New Roman"/>
+        </w:rPr>
+        <w:t>Il team</w:t>
+      </w:r>
+      <w:proofErr w:type="gramEnd"/>
+      <w:r>
+        <w:rPr>
+          <w:rFonts w:ascii="Times New Roman" w:hAnsi="Times New Roman" w:cs="Times New Roman"/>
+        </w:rPr>
+        <w:t xml:space="preserve"> è composto da tre persone: </w:t>
       </w:r>
     </w:p>
     <w:p>
@@ -5762,7 +5888,21 @@
           <w:rFonts w:ascii="Times New Roman" w:hAnsi="Times New Roman" w:cs="Times New Roman"/>
         </w:rPr>
         <w:lastRenderedPageBreak/>
-        <w:t>La struttura del team è semplice: tutti e tre i membri sono al centro del progetto e la coordinazione avviene mediante diretta supervisione.</w:t>
+        <w:t xml:space="preserve">La struttura </w:t>
+      </w:r>
+      <w:proofErr w:type="gramStart"/>
+      <w:r>
+        <w:rPr>
+          <w:rFonts w:ascii="Times New Roman" w:hAnsi="Times New Roman" w:cs="Times New Roman"/>
+        </w:rPr>
+        <w:t>del team</w:t>
+      </w:r>
+      <w:proofErr w:type="gramEnd"/>
+      <w:r>
+        <w:rPr>
+          <w:rFonts w:ascii="Times New Roman" w:hAnsi="Times New Roman" w:cs="Times New Roman"/>
+        </w:rPr>
+        <w:t xml:space="preserve"> è semplice: tutti e tre i membri sono al centro del progetto e la coordinazione avviene mediante diretta supervisione.</w:t>
       </w:r>
     </w:p>
     <w:p>
@@ -5812,7 +5952,49 @@
         <w:rPr>
           <w:rFonts w:ascii="Times New Roman" w:hAnsi="Times New Roman" w:cs="Times New Roman"/>
         </w:rPr>
-        <w:t xml:space="preserve"> assegnando i vari compiti in base alle proprie conoscenze e competenze. Si procederà con la realizzazione dei diagrammi UML, suddivisi equamente tra i membri del team per delineare le linee guida per la stesura del codice. Si sfrutterà una caratteristica di XP: il pair programming. L’obiettivo è quello di lavorare in coppia (quando possibile) in modo che quando un membro del team lavora sul codice gli altri due lavorano sui test in modo da verificare e confermare che il lavoro stia andando bene.</w:t>
+        <w:t xml:space="preserve"> assegnando i vari compiti in base alle proprie conoscenze e competenze. Si procederà con la realizzazione dei diagrammi UML, suddivisi equamente tra i membri </w:t>
+      </w:r>
+      <w:proofErr w:type="gramStart"/>
+      <w:r>
+        <w:rPr>
+          <w:rFonts w:ascii="Times New Roman" w:hAnsi="Times New Roman" w:cs="Times New Roman"/>
+        </w:rPr>
+        <w:t>del team</w:t>
+      </w:r>
+      <w:proofErr w:type="gramEnd"/>
+      <w:r>
+        <w:rPr>
+          <w:rFonts w:ascii="Times New Roman" w:hAnsi="Times New Roman" w:cs="Times New Roman"/>
+        </w:rPr>
+        <w:t xml:space="preserve"> per delineare le linee guida per la stesura del codice. Si sfrutterà una caratteristica di XP: il </w:t>
+      </w:r>
+      <w:proofErr w:type="spellStart"/>
+      <w:r>
+        <w:rPr>
+          <w:rFonts w:ascii="Times New Roman" w:hAnsi="Times New Roman" w:cs="Times New Roman"/>
+        </w:rPr>
+        <w:t>pair</w:t>
+      </w:r>
+      <w:proofErr w:type="spellEnd"/>
+      <w:r>
+        <w:rPr>
+          <w:rFonts w:ascii="Times New Roman" w:hAnsi="Times New Roman" w:cs="Times New Roman"/>
+        </w:rPr>
+        <w:t xml:space="preserve"> programming. L’obiettivo è quello di lavorare in coppia (quando possibile) in modo </w:t>
+      </w:r>
+      <w:proofErr w:type="gramStart"/>
+      <w:r>
+        <w:rPr>
+          <w:rFonts w:ascii="Times New Roman" w:hAnsi="Times New Roman" w:cs="Times New Roman"/>
+        </w:rPr>
+        <w:t>che</w:t>
+      </w:r>
+      <w:proofErr w:type="gramEnd"/>
+      <w:r>
+        <w:rPr>
+          <w:rFonts w:ascii="Times New Roman" w:hAnsi="Times New Roman" w:cs="Times New Roman"/>
+        </w:rPr>
+        <w:t xml:space="preserve"> quando un membro del team lavora sul codice gli altri due lavorano sui test in modo da verificare e confermare che il lavoro stia andando bene.</w:t>
       </w:r>
       <w:r>
         <w:rPr>
@@ -5881,8 +6063,9 @@
           <w:sz w:val="24"/>
           <w:szCs w:val="24"/>
         </w:rPr>
-        <w:t>all’interno del</w:t>
-      </w:r>
+        <w:t xml:space="preserve">all’interno </w:t>
+      </w:r>
+      <w:proofErr w:type="gramStart"/>
       <w:r>
         <w:rPr>
           <w:rFonts w:ascii="Times New Roman" w:hAnsi="Times New Roman" w:cs="Times New Roman"/>
@@ -5892,9 +6075,21 @@
           <w:sz w:val="24"/>
           <w:szCs w:val="24"/>
         </w:rPr>
+        <w:t>del</w:t>
+      </w:r>
+      <w:r>
+        <w:rPr>
+          <w:rFonts w:ascii="Times New Roman" w:hAnsi="Times New Roman" w:cs="Times New Roman"/>
+          <w:b/>
+          <w:bCs/>
+          <w:color w:val="000000" w:themeColor="text1"/>
+          <w:sz w:val="24"/>
+          <w:szCs w:val="24"/>
+        </w:rPr>
         <w:t xml:space="preserve"> team</w:t>
       </w:r>
       <w:bookmarkEnd w:id="26"/>
+      <w:proofErr w:type="gramEnd"/>
     </w:p>
     <w:p>
       <w:pPr>
@@ -5913,7 +6108,21 @@
         <w:rPr>
           <w:rFonts w:ascii="Times New Roman" w:hAnsi="Times New Roman" w:cs="Times New Roman"/>
         </w:rPr>
-        <w:t>è alla base del progetto. Durante il periodo di sviluppo (prefissato in base agli impegni di ciascuno dei membri del team) ci si incontra almeno una volta a settimana con delle riunioni di “allineamento” sul lavoro svolto nei giorni precedenti e sui prossimi step ed obiettivi da raggiungere.</w:t>
+        <w:t xml:space="preserve">è alla base del progetto. Durante il periodo di sviluppo (prefissato in base agli impegni di ciascuno dei membri </w:t>
+      </w:r>
+      <w:proofErr w:type="gramStart"/>
+      <w:r>
+        <w:rPr>
+          <w:rFonts w:ascii="Times New Roman" w:hAnsi="Times New Roman" w:cs="Times New Roman"/>
+        </w:rPr>
+        <w:t>del team</w:t>
+      </w:r>
+      <w:proofErr w:type="gramEnd"/>
+      <w:r>
+        <w:rPr>
+          <w:rFonts w:ascii="Times New Roman" w:hAnsi="Times New Roman" w:cs="Times New Roman"/>
+        </w:rPr>
+        <w:t>) ci si incontra almeno una volta a settimana con delle riunioni di “allineamento” sul lavoro svolto nei giorni precedenti e sui prossimi step ed obiettivi da raggiungere.</w:t>
       </w:r>
     </w:p>
     <w:p>
@@ -5934,6 +6143,7 @@
         </w:rPr>
       </w:pPr>
       <w:bookmarkStart w:id="27" w:name="_Toc139800755"/>
+      <w:proofErr w:type="spellStart"/>
       <w:r>
         <w:rPr>
           <w:rFonts w:ascii="Times New Roman" w:hAnsi="Times New Roman" w:cs="Times New Roman"/>
@@ -5943,7 +6153,19 @@
           <w:sz w:val="24"/>
           <w:szCs w:val="24"/>
         </w:rPr>
-        <w:t>Configuration Management</w:t>
+        <w:t>Configuration</w:t>
+      </w:r>
+      <w:proofErr w:type="spellEnd"/>
+      <w:r>
+        <w:rPr>
+          <w:rFonts w:ascii="Times New Roman" w:hAnsi="Times New Roman" w:cs="Times New Roman"/>
+          <w:b/>
+          <w:bCs/>
+          <w:color w:val="000000" w:themeColor="text1"/>
+          <w:sz w:val="24"/>
+          <w:szCs w:val="24"/>
+        </w:rPr>
+        <w:t xml:space="preserve"> Management</w:t>
       </w:r>
       <w:bookmarkEnd w:id="27"/>
     </w:p>
@@ -5980,11 +6202,19 @@
         </w:rPr>
         <w:t xml:space="preserve">diversi </w:t>
       </w:r>
-      <w:r>
-        <w:rPr>
-          <w:rFonts w:ascii="Times New Roman" w:hAnsi="Times New Roman" w:cs="Times New Roman"/>
-        </w:rPr>
-        <w:t xml:space="preserve">branch locali in modo da </w:t>
+      <w:proofErr w:type="spellStart"/>
+      <w:r>
+        <w:rPr>
+          <w:rFonts w:ascii="Times New Roman" w:hAnsi="Times New Roman" w:cs="Times New Roman"/>
+        </w:rPr>
+        <w:t>branch</w:t>
+      </w:r>
+      <w:proofErr w:type="spellEnd"/>
+      <w:r>
+        <w:rPr>
+          <w:rFonts w:ascii="Times New Roman" w:hAnsi="Times New Roman" w:cs="Times New Roman"/>
+        </w:rPr>
+        <w:t xml:space="preserve"> locali in modo da </w:t>
       </w:r>
       <w:r>
         <w:rPr>
@@ -6004,7 +6234,77 @@
         <w:rPr>
           <w:rFonts w:ascii="Times New Roman" w:hAnsi="Times New Roman" w:cs="Times New Roman"/>
         </w:rPr>
-        <w:t>Quando una modifica era pronta per poter essere rilasciata sul main branch solitamente abbiamo effettuato una pull request, di conseguenza accettata o rifiutata dagli altri membri del team. Sono state aperte anche diverse issues.</w:t>
+        <w:t xml:space="preserve">Quando una modifica era pronta per poter essere rilasciata sul </w:t>
+      </w:r>
+      <w:proofErr w:type="spellStart"/>
+      <w:r>
+        <w:rPr>
+          <w:rFonts w:ascii="Times New Roman" w:hAnsi="Times New Roman" w:cs="Times New Roman"/>
+        </w:rPr>
+        <w:t>main</w:t>
+      </w:r>
+      <w:proofErr w:type="spellEnd"/>
+      <w:r>
+        <w:rPr>
+          <w:rFonts w:ascii="Times New Roman" w:hAnsi="Times New Roman" w:cs="Times New Roman"/>
+        </w:rPr>
+        <w:t xml:space="preserve"> </w:t>
+      </w:r>
+      <w:proofErr w:type="spellStart"/>
+      <w:r>
+        <w:rPr>
+          <w:rFonts w:ascii="Times New Roman" w:hAnsi="Times New Roman" w:cs="Times New Roman"/>
+        </w:rPr>
+        <w:t>branch</w:t>
+      </w:r>
+      <w:proofErr w:type="spellEnd"/>
+      <w:r>
+        <w:rPr>
+          <w:rFonts w:ascii="Times New Roman" w:hAnsi="Times New Roman" w:cs="Times New Roman"/>
+        </w:rPr>
+        <w:t xml:space="preserve"> solitamente abbiamo effettuato una pull </w:t>
+      </w:r>
+      <w:proofErr w:type="spellStart"/>
+      <w:r>
+        <w:rPr>
+          <w:rFonts w:ascii="Times New Roman" w:hAnsi="Times New Roman" w:cs="Times New Roman"/>
+        </w:rPr>
+        <w:t>request</w:t>
+      </w:r>
+      <w:proofErr w:type="spellEnd"/>
+      <w:r>
+        <w:rPr>
+          <w:rFonts w:ascii="Times New Roman" w:hAnsi="Times New Roman" w:cs="Times New Roman"/>
+        </w:rPr>
+        <w:t xml:space="preserve">, di conseguenza accettata o rifiutata dagli altri membri </w:t>
+      </w:r>
+      <w:proofErr w:type="gramStart"/>
+      <w:r>
+        <w:rPr>
+          <w:rFonts w:ascii="Times New Roman" w:hAnsi="Times New Roman" w:cs="Times New Roman"/>
+        </w:rPr>
+        <w:t>del team</w:t>
+      </w:r>
+      <w:proofErr w:type="gramEnd"/>
+      <w:r>
+        <w:rPr>
+          <w:rFonts w:ascii="Times New Roman" w:hAnsi="Times New Roman" w:cs="Times New Roman"/>
+        </w:rPr>
+        <w:t xml:space="preserve">. Sono state aperte anche diverse </w:t>
+      </w:r>
+      <w:proofErr w:type="spellStart"/>
+      <w:r>
+        <w:rPr>
+          <w:rFonts w:ascii="Times New Roman" w:hAnsi="Times New Roman" w:cs="Times New Roman"/>
+        </w:rPr>
+        <w:t>issues</w:t>
+      </w:r>
+      <w:proofErr w:type="spellEnd"/>
+      <w:r>
+        <w:rPr>
+          <w:rFonts w:ascii="Times New Roman" w:hAnsi="Times New Roman" w:cs="Times New Roman"/>
+        </w:rPr>
+        <w:t>.</w:t>
       </w:r>
       <w:r>
         <w:rPr>
@@ -6068,7 +6368,21 @@
         <w:rPr>
           <w:rFonts w:ascii="Times New Roman" w:hAnsi="Times New Roman" w:cs="Times New Roman"/>
         </w:rPr>
-        <w:t xml:space="preserve">di tipo client-server. Inoltre, l’applicazione deve presentare delle viste all’utente sul lato client, le quali mostrano dati precedentemente modellati ed estratti da un database lato server. Per questo motivo abbiamo scelto di </w:t>
+        <w:t xml:space="preserve">di tipo </w:t>
+      </w:r>
+      <w:proofErr w:type="spellStart"/>
+      <w:r>
+        <w:rPr>
+          <w:rFonts w:ascii="Times New Roman" w:hAnsi="Times New Roman" w:cs="Times New Roman"/>
+        </w:rPr>
+        <w:t>client-server</w:t>
+      </w:r>
+      <w:proofErr w:type="spellEnd"/>
+      <w:r>
+        <w:rPr>
+          <w:rFonts w:ascii="Times New Roman" w:hAnsi="Times New Roman" w:cs="Times New Roman"/>
+        </w:rPr>
+        <w:t xml:space="preserve">. Inoltre, l’applicazione deve presentare delle viste all’utente sul lato client, le quali mostrano dati precedentemente modellati ed estratti da un database lato server. Per questo motivo abbiamo scelto di </w:t>
       </w:r>
       <w:r>
         <w:rPr>
@@ -6094,7 +6408,25 @@
           <w:b/>
           <w:bCs/>
         </w:rPr>
-        <w:t>Model View Controller (MVC)</w:t>
+        <w:t xml:space="preserve">Model </w:t>
+      </w:r>
+      <w:proofErr w:type="spellStart"/>
+      <w:r>
+        <w:rPr>
+          <w:rFonts w:ascii="Times New Roman" w:hAnsi="Times New Roman" w:cs="Times New Roman"/>
+          <w:b/>
+          <w:bCs/>
+        </w:rPr>
+        <w:t>View</w:t>
+      </w:r>
+      <w:proofErr w:type="spellEnd"/>
+      <w:r>
+        <w:rPr>
+          <w:rFonts w:ascii="Times New Roman" w:hAnsi="Times New Roman" w:cs="Times New Roman"/>
+          <w:b/>
+          <w:bCs/>
+        </w:rPr>
+        <w:t xml:space="preserve"> Controller (MVC)</w:t>
       </w:r>
       <w:r>
         <w:rPr>
@@ -6108,7 +6440,21 @@
         <w:rPr>
           <w:rFonts w:ascii="Times New Roman" w:hAnsi="Times New Roman" w:cs="Times New Roman"/>
         </w:rPr>
-        <w:t xml:space="preserve"> dove il controller è a sua volta sviluppato su un’architettura a 3 layers. Il </w:t>
+        <w:t xml:space="preserve"> dove il controller è a sua volta sviluppato su un’architettura a 3 </w:t>
+      </w:r>
+      <w:proofErr w:type="spellStart"/>
+      <w:r>
+        <w:rPr>
+          <w:rFonts w:ascii="Times New Roman" w:hAnsi="Times New Roman" w:cs="Times New Roman"/>
+        </w:rPr>
+        <w:t>layers</w:t>
+      </w:r>
+      <w:proofErr w:type="spellEnd"/>
+      <w:r>
+        <w:rPr>
+          <w:rFonts w:ascii="Times New Roman" w:hAnsi="Times New Roman" w:cs="Times New Roman"/>
+        </w:rPr>
+        <w:t xml:space="preserve">. Il </w:t>
       </w:r>
       <w:r>
         <w:rPr>
@@ -6163,8 +6509,16 @@
         <w:rPr>
           <w:rFonts w:ascii="Times New Roman" w:hAnsi="Times New Roman" w:cs="Times New Roman"/>
         </w:rPr>
-        <w:t>Il componente Model permette la comunicazione tra il Controller e la View</w:t>
-      </w:r>
+        <w:t xml:space="preserve">Il componente Model permette la comunicazione tra il Controller e la </w:t>
+      </w:r>
+      <w:proofErr w:type="spellStart"/>
+      <w:r>
+        <w:rPr>
+          <w:rFonts w:ascii="Times New Roman" w:hAnsi="Times New Roman" w:cs="Times New Roman"/>
+        </w:rPr>
+        <w:t>View</w:t>
+      </w:r>
+      <w:proofErr w:type="spellEnd"/>
       <w:r>
         <w:rPr>
           <w:rFonts w:ascii="Times New Roman" w:hAnsi="Times New Roman" w:cs="Times New Roman"/>
@@ -6210,7 +6564,21 @@
         <w:rPr>
           <w:rFonts w:ascii="Times New Roman" w:hAnsi="Times New Roman" w:cs="Times New Roman"/>
         </w:rPr>
-        <w:t xml:space="preserve"> Il componente View è l’interfaccia utente che viene aggiornata in base alle dinamiche del controller e si occupa dell’interazione con gli utenti. </w:t>
+        <w:t xml:space="preserve"> Il componente </w:t>
+      </w:r>
+      <w:proofErr w:type="spellStart"/>
+      <w:r>
+        <w:rPr>
+          <w:rFonts w:ascii="Times New Roman" w:hAnsi="Times New Roman" w:cs="Times New Roman"/>
+        </w:rPr>
+        <w:t>View</w:t>
+      </w:r>
+      <w:proofErr w:type="spellEnd"/>
+      <w:r>
+        <w:rPr>
+          <w:rFonts w:ascii="Times New Roman" w:hAnsi="Times New Roman" w:cs="Times New Roman"/>
+        </w:rPr>
+        <w:t xml:space="preserve"> è l’interfaccia utente che viene aggiornata in base alle dinamiche del controller e si occupa dell’interazione con gli utenti. </w:t>
       </w:r>
     </w:p>
     <w:p>
@@ -6251,7 +6619,21 @@
         <w:rPr>
           <w:rFonts w:ascii="Times New Roman" w:hAnsi="Times New Roman" w:cs="Times New Roman"/>
         </w:rPr>
-        <w:t>riceve i comandi dell’utente, generalmente dall’interfaccia grafica (View) e li attua modificando lo stato delle altre due componenti</w:t>
+        <w:t>riceve i comandi dell’utente, generalmente dall’interfaccia grafica (</w:t>
+      </w:r>
+      <w:proofErr w:type="spellStart"/>
+      <w:r>
+        <w:rPr>
+          <w:rFonts w:ascii="Times New Roman" w:hAnsi="Times New Roman" w:cs="Times New Roman"/>
+        </w:rPr>
+        <w:t>View</w:t>
+      </w:r>
+      <w:proofErr w:type="spellEnd"/>
+      <w:r>
+        <w:rPr>
+          <w:rFonts w:ascii="Times New Roman" w:hAnsi="Times New Roman" w:cs="Times New Roman"/>
+        </w:rPr>
+        <w:t>) e li attua modificando lo stato delle altre due componenti</w:t>
       </w:r>
       <w:r>
         <w:rPr>
@@ -6275,13 +6657,77 @@
         <w:rPr>
           <w:rFonts w:ascii="Times New Roman" w:hAnsi="Times New Roman" w:cs="Times New Roman"/>
         </w:rPr>
-        <w:t xml:space="preserve"> qui che viene sviluppata la business logic. Questo componente è a sua volta suddiviso in 3 layers</w:t>
-      </w:r>
-      <w:r>
-        <w:rPr>
-          <w:rFonts w:ascii="Times New Roman" w:hAnsi="Times New Roman" w:cs="Times New Roman"/>
-        </w:rPr>
-        <w:t xml:space="preserve">. Il primo che indichiamo come “Repository”, si collega al Database e ci permette di salvare e di cercare i dati di cui abbiamo bisogno. Il secondo layer, o “Service”, sviluppa la logica dell’applicazione e ci permette di implementare la sicurezza. Il terzo e ultimo layer è il Controller vero e proprio che tramite il Model riesce a comunicare e gestire le richieste che provengono dall’interazione fra utente e View. </w:t>
+        <w:t xml:space="preserve"> qui che viene sviluppata la business </w:t>
+      </w:r>
+      <w:proofErr w:type="spellStart"/>
+      <w:r>
+        <w:rPr>
+          <w:rFonts w:ascii="Times New Roman" w:hAnsi="Times New Roman" w:cs="Times New Roman"/>
+        </w:rPr>
+        <w:t>logic</w:t>
+      </w:r>
+      <w:proofErr w:type="spellEnd"/>
+      <w:r>
+        <w:rPr>
+          <w:rFonts w:ascii="Times New Roman" w:hAnsi="Times New Roman" w:cs="Times New Roman"/>
+        </w:rPr>
+        <w:t xml:space="preserve">. Questo componente è a sua volta suddiviso in 3 </w:t>
+      </w:r>
+      <w:proofErr w:type="spellStart"/>
+      <w:r>
+        <w:rPr>
+          <w:rFonts w:ascii="Times New Roman" w:hAnsi="Times New Roman" w:cs="Times New Roman"/>
+        </w:rPr>
+        <w:t>layers</w:t>
+      </w:r>
+      <w:proofErr w:type="spellEnd"/>
+      <w:r>
+        <w:rPr>
+          <w:rFonts w:ascii="Times New Roman" w:hAnsi="Times New Roman" w:cs="Times New Roman"/>
+        </w:rPr>
+        <w:t xml:space="preserve">. Il primo che indichiamo come “Repository”, si collega al Database e ci permette di salvare e di cercare i dati di cui abbiamo bisogno. Il secondo </w:t>
+      </w:r>
+      <w:proofErr w:type="spellStart"/>
+      <w:r>
+        <w:rPr>
+          <w:rFonts w:ascii="Times New Roman" w:hAnsi="Times New Roman" w:cs="Times New Roman"/>
+        </w:rPr>
+        <w:t>layer</w:t>
+      </w:r>
+      <w:proofErr w:type="spellEnd"/>
+      <w:r>
+        <w:rPr>
+          <w:rFonts w:ascii="Times New Roman" w:hAnsi="Times New Roman" w:cs="Times New Roman"/>
+        </w:rPr>
+        <w:t xml:space="preserve">, o “Service”, sviluppa la logica dell’applicazione e ci permette di implementare la sicurezza. Il terzo e ultimo </w:t>
+      </w:r>
+      <w:proofErr w:type="spellStart"/>
+      <w:r>
+        <w:rPr>
+          <w:rFonts w:ascii="Times New Roman" w:hAnsi="Times New Roman" w:cs="Times New Roman"/>
+        </w:rPr>
+        <w:t>layer</w:t>
+      </w:r>
+      <w:proofErr w:type="spellEnd"/>
+      <w:r>
+        <w:rPr>
+          <w:rFonts w:ascii="Times New Roman" w:hAnsi="Times New Roman" w:cs="Times New Roman"/>
+        </w:rPr>
+        <w:t xml:space="preserve"> è il Controller vero e proprio che tramite il Model riesce a comunicare e gestire le richieste che provengono dall’interazione fra utente e </w:t>
+      </w:r>
+      <w:proofErr w:type="spellStart"/>
+      <w:r>
+        <w:rPr>
+          <w:rFonts w:ascii="Times New Roman" w:hAnsi="Times New Roman" w:cs="Times New Roman"/>
+        </w:rPr>
+        <w:t>View</w:t>
+      </w:r>
+      <w:proofErr w:type="spellEnd"/>
+      <w:r>
+        <w:rPr>
+          <w:rFonts w:ascii="Times New Roman" w:hAnsi="Times New Roman" w:cs="Times New Roman"/>
+        </w:rPr>
+        <w:t xml:space="preserve">. </w:t>
       </w:r>
       <w:r>
         <w:rPr>
@@ -6844,14 +7290,30 @@
         <w:rPr>
           <w:rFonts w:ascii="Times New Roman" w:hAnsi="Times New Roman" w:cs="Times New Roman"/>
         </w:rPr>
-        <w:t xml:space="preserve">Tutti i diagrammi UML sono stati generati attraverso il tool StarUML e sono disponibili nel </w:t>
-      </w:r>
+        <w:t xml:space="preserve">Tutti i diagrammi UML sono stati generati attraverso il tool </w:t>
+      </w:r>
+      <w:proofErr w:type="spellStart"/>
+      <w:r>
+        <w:rPr>
+          <w:rFonts w:ascii="Times New Roman" w:hAnsi="Times New Roman" w:cs="Times New Roman"/>
+        </w:rPr>
+        <w:t>StarUML</w:t>
+      </w:r>
+      <w:proofErr w:type="spellEnd"/>
+      <w:r>
+        <w:rPr>
+          <w:rFonts w:ascii="Times New Roman" w:hAnsi="Times New Roman" w:cs="Times New Roman"/>
+        </w:rPr>
+        <w:t xml:space="preserve"> e sono disponibili nel </w:t>
+      </w:r>
+      <w:proofErr w:type="gramStart"/>
       <w:r>
         <w:rPr>
           <w:rFonts w:ascii="Times New Roman" w:hAnsi="Times New Roman" w:cs="Times New Roman"/>
         </w:rPr>
         <w:t>formato .</w:t>
       </w:r>
+      <w:proofErr w:type="spellStart"/>
       <w:r>
         <w:rPr>
           <w:rFonts w:ascii="Times New Roman" w:hAnsi="Times New Roman" w:cs="Times New Roman"/>
@@ -6860,6 +7322,8 @@
         </w:rPr>
         <w:t>mdj</w:t>
       </w:r>
+      <w:proofErr w:type="spellEnd"/>
+      <w:proofErr w:type="gramEnd"/>
       <w:r>
         <w:rPr>
           <w:rFonts w:ascii="Times New Roman" w:hAnsi="Times New Roman" w:cs="Times New Roman"/>
@@ -6994,9 +7458,22 @@
           <w:sz w:val="24"/>
           <w:szCs w:val="24"/>
         </w:rPr>
-        <w:t>Use Case Diagram</w:t>
+        <w:t xml:space="preserve">Use Case </w:t>
+      </w:r>
+      <w:proofErr w:type="spellStart"/>
+      <w:r>
+        <w:rPr>
+          <w:rFonts w:ascii="Times New Roman" w:hAnsi="Times New Roman" w:cs="Times New Roman"/>
+          <w:b/>
+          <w:bCs/>
+          <w:color w:val="000000" w:themeColor="text1"/>
+          <w:sz w:val="24"/>
+          <w:szCs w:val="24"/>
+        </w:rPr>
+        <w:t>Diagram</w:t>
       </w:r>
       <w:bookmarkEnd w:id="33"/>
+      <w:proofErr w:type="spellEnd"/>
       <w:r>
         <w:rPr>
           <w:rFonts w:ascii="Times New Roman" w:hAnsi="Times New Roman" w:cs="Times New Roman"/>
@@ -7234,7 +7711,21 @@
               <w:rPr>
                 <w:rFonts w:ascii="Times New Roman" w:hAnsi="Times New Roman" w:cs="Times New Roman"/>
               </w:rPr>
-              <w:t>Il sistema mostra una pagina dove poter compilare un form nel quale vengono richieste diverse informazioni: nome, cognome, data di nascita, numero patente, e-mail e una password.</w:t>
+              <w:t xml:space="preserve">Il sistema mostra una pagina dove poter compilare un </w:t>
+            </w:r>
+            <w:proofErr w:type="spellStart"/>
+            <w:r>
+              <w:rPr>
+                <w:rFonts w:ascii="Times New Roman" w:hAnsi="Times New Roman" w:cs="Times New Roman"/>
+              </w:rPr>
+              <w:t>form</w:t>
+            </w:r>
+            <w:proofErr w:type="spellEnd"/>
+            <w:r>
+              <w:rPr>
+                <w:rFonts w:ascii="Times New Roman" w:hAnsi="Times New Roman" w:cs="Times New Roman"/>
+              </w:rPr>
+              <w:t xml:space="preserve"> nel quale vengono richieste diverse informazioni: nome, cognome, data di nascita, numero patente, e-mail e una password.</w:t>
             </w:r>
           </w:p>
           <w:p>
@@ -7876,9 +8367,22 @@
           <w:sz w:val="24"/>
           <w:szCs w:val="24"/>
         </w:rPr>
-        <w:t>lass Diagram</w:t>
+        <w:t xml:space="preserve">lass </w:t>
+      </w:r>
+      <w:proofErr w:type="spellStart"/>
+      <w:r>
+        <w:rPr>
+          <w:rFonts w:ascii="Times New Roman" w:hAnsi="Times New Roman" w:cs="Times New Roman"/>
+          <w:b/>
+          <w:bCs/>
+          <w:color w:val="000000" w:themeColor="text1"/>
+          <w:sz w:val="24"/>
+          <w:szCs w:val="24"/>
+        </w:rPr>
+        <w:t>Diagram</w:t>
       </w:r>
       <w:bookmarkEnd w:id="37"/>
+      <w:proofErr w:type="spellEnd"/>
       <w:r>
         <w:rPr>
           <w:rFonts w:ascii="Times New Roman" w:hAnsi="Times New Roman" w:cs="Times New Roman"/>
@@ -7987,9 +8491,21 @@
           <w:sz w:val="24"/>
           <w:szCs w:val="24"/>
         </w:rPr>
-        <w:t>Activity Diagram</w:t>
+        <w:t xml:space="preserve">Activity </w:t>
+      </w:r>
+      <w:proofErr w:type="spellStart"/>
+      <w:r>
+        <w:rPr>
+          <w:rFonts w:ascii="Times New Roman" w:hAnsi="Times New Roman" w:cs="Times New Roman"/>
+          <w:b/>
+          <w:bCs/>
+          <w:sz w:val="24"/>
+          <w:szCs w:val="24"/>
+        </w:rPr>
+        <w:t>Diagram</w:t>
       </w:r>
       <w:bookmarkEnd w:id="38"/>
+      <w:proofErr w:type="spellEnd"/>
     </w:p>
     <w:p>
       <w:pPr>
@@ -8111,9 +8627,21 @@
           <w:sz w:val="24"/>
           <w:szCs w:val="24"/>
         </w:rPr>
-        <w:t>State Machine Diagram</w:t>
+        <w:t xml:space="preserve">State Machine </w:t>
+      </w:r>
+      <w:proofErr w:type="spellStart"/>
+      <w:r>
+        <w:rPr>
+          <w:rFonts w:ascii="Times New Roman" w:hAnsi="Times New Roman" w:cs="Times New Roman"/>
+          <w:b/>
+          <w:bCs/>
+          <w:sz w:val="24"/>
+          <w:szCs w:val="24"/>
+        </w:rPr>
+        <w:t>Diagram</w:t>
       </w:r>
       <w:bookmarkEnd w:id="39"/>
+      <w:proofErr w:type="spellEnd"/>
       <w:r>
         <w:rPr>
           <w:rFonts w:ascii="Times New Roman" w:hAnsi="Times New Roman" w:cs="Times New Roman"/>
@@ -8324,6 +8852,7 @@
           </wp:anchor>
         </w:drawing>
       </w:r>
+      <w:proofErr w:type="spellStart"/>
       <w:r>
         <w:rPr>
           <w:rFonts w:ascii="Times New Roman" w:hAnsi="Times New Roman" w:cs="Times New Roman"/>
@@ -8332,9 +8861,32 @@
           <w:sz w:val="24"/>
           <w:szCs w:val="24"/>
         </w:rPr>
-        <w:t>Sequence Diagram</w:t>
+        <w:t>Sequence</w:t>
+      </w:r>
+      <w:proofErr w:type="spellEnd"/>
+      <w:r>
+        <w:rPr>
+          <w:rFonts w:ascii="Times New Roman" w:hAnsi="Times New Roman" w:cs="Times New Roman"/>
+          <w:b/>
+          <w:bCs/>
+          <w:sz w:val="24"/>
+          <w:szCs w:val="24"/>
+        </w:rPr>
+        <w:t xml:space="preserve"> </w:t>
+      </w:r>
+      <w:proofErr w:type="spellStart"/>
+      <w:r>
+        <w:rPr>
+          <w:rFonts w:ascii="Times New Roman" w:hAnsi="Times New Roman" w:cs="Times New Roman"/>
+          <w:b/>
+          <w:bCs/>
+          <w:sz w:val="24"/>
+          <w:szCs w:val="24"/>
+        </w:rPr>
+        <w:t>Diagram</w:t>
       </w:r>
       <w:bookmarkEnd w:id="40"/>
+      <w:proofErr w:type="spellEnd"/>
     </w:p>
     <w:p>
       <w:pPr>
@@ -8437,7 +8989,15 @@
         </w:numPr>
       </w:pPr>
       <w:r>
-        <w:t xml:space="preserve">Singleton: è un pattern creazionale che ha lo scopo di assicurarsi che una classe abbia una sola istanza e provvedere un punto di accesso globale a questa istanza. </w:t>
+        <w:t xml:space="preserve">Singleton: è un pattern </w:t>
+      </w:r>
+      <w:proofErr w:type="spellStart"/>
+      <w:r>
+        <w:t>creazionale</w:t>
+      </w:r>
+      <w:proofErr w:type="spellEnd"/>
+      <w:r>
+        <w:t xml:space="preserve"> che ha lo scopo di assicurarsi che una classe abbia una sola istanza e provvedere un punto di accesso globale a questa istanza. </w:t>
       </w:r>
       <w:r>
         <w:t xml:space="preserve">Nel nostro caso la singola istanza che può essere creata è l’autonoleggio. </w:t>
@@ -8452,13 +9012,29 @@
         </w:numPr>
       </w:pPr>
       <w:r>
-        <w:t xml:space="preserve">Observer: è un pattern comportamentale che permette di definire una dipendenza uno a molti tra oggetti in modo che quando un oggetto cambia stato, vengono notificati tutti i suoi </w:t>
+        <w:t xml:space="preserve">Observer: è un pattern comportamentale che permette di definire una dipendenza uno a molti tra oggetti in modo </w:t>
+      </w:r>
+      <w:proofErr w:type="gramStart"/>
+      <w:r>
+        <w:t>che</w:t>
+      </w:r>
+      <w:proofErr w:type="gramEnd"/>
+      <w:r>
+        <w:t xml:space="preserve"> quando un oggetto cambia stato, vengono notificati tutti i suoi </w:t>
       </w:r>
       <w:r>
         <w:t>osservatori</w:t>
       </w:r>
       <w:r>
-        <w:t>. Per la nostra applicazione l’utilizzo dell’observer pattern permette</w:t>
+        <w:t>. Per la nostra applicazione l’utilizzo dell’</w:t>
+      </w:r>
+      <w:proofErr w:type="spellStart"/>
+      <w:r>
+        <w:t>observer</w:t>
+      </w:r>
+      <w:proofErr w:type="spellEnd"/>
+      <w:r>
+        <w:t xml:space="preserve"> pattern permette</w:t>
       </w:r>
       <w:r>
         <w:t xml:space="preserve"> </w:t>
@@ -8476,7 +9052,23 @@
         <w:t>L’</w:t>
       </w:r>
       <w:r>
-        <w:t xml:space="preserve">Autonoleggio è il subject concreto (Observable) mentre l’utente è l’Observer. </w:t>
+        <w:t xml:space="preserve">Autonoleggio è il </w:t>
+      </w:r>
+      <w:proofErr w:type="spellStart"/>
+      <w:r>
+        <w:t>subject</w:t>
+      </w:r>
+      <w:proofErr w:type="spellEnd"/>
+      <w:r>
+        <w:t xml:space="preserve"> concreto (</w:t>
+      </w:r>
+      <w:proofErr w:type="spellStart"/>
+      <w:r>
+        <w:t>Observable</w:t>
+      </w:r>
+      <w:proofErr w:type="spellEnd"/>
+      <w:r>
+        <w:t xml:space="preserve">) mentre l’utente è l’Observer. </w:t>
       </w:r>
     </w:p>
     <w:p>
@@ -8484,7 +9076,39 @@
         <w:t>Tuttavia,</w:t>
       </w:r>
       <w:r>
-        <w:t xml:space="preserve"> la rappresentazione dei design pattern è stata svolta solo per la parte riguardante UML, poiché per ragioni di compatibilità con il framework SpringMVC impiegato non è stato possibile sviluppare manualmente i patterns. </w:t>
+        <w:t xml:space="preserve"> la rappresentazione dei design pattern è stata svolta solo per la parte riguardante UML, poiché per ragioni di compatibilità con il framework </w:t>
+      </w:r>
+      <w:proofErr w:type="spellStart"/>
+      <w:r>
+        <w:t>SpringMVC</w:t>
+      </w:r>
+      <w:proofErr w:type="spellEnd"/>
+      <w:r>
+        <w:t xml:space="preserve"> impiegato non è stato possibile sviluppare manualmente i patterns. </w:t>
+      </w:r>
+      <w:r>
+        <w:t xml:space="preserve"> Di fatto </w:t>
+      </w:r>
+      <w:proofErr w:type="spellStart"/>
+      <w:proofErr w:type="gramStart"/>
+      <w:r>
+        <w:t>SpringMVC</w:t>
+      </w:r>
+      <w:proofErr w:type="spellEnd"/>
+      <w:r>
+        <w:t xml:space="preserve">  implementa</w:t>
+      </w:r>
+      <w:proofErr w:type="gramEnd"/>
+      <w:r>
+        <w:t xml:space="preserve"> a suo modo il Singleton Pattern attraverso l’utilizzo di alcune annotazioni (es. ‘@</w:t>
+      </w:r>
+      <w:proofErr w:type="spellStart"/>
+      <w:r>
+        <w:t>Autowired</w:t>
+      </w:r>
+      <w:proofErr w:type="spellEnd"/>
+      <w:r>
+        <w:t>’).</w:t>
       </w:r>
     </w:p>
     <w:p/>
@@ -8583,15 +9207,55 @@
         </w:drawing>
       </w:r>
       <w:r>
-        <w:t xml:space="preserve">Tutti i grafici e metriche relative al codice sono state generate utilizzando </w:t>
-      </w:r>
-      <w:r>
-        <w:rPr>
-          <w:b/>
-          <w:bCs/>
-        </w:rPr>
-        <w:t>CodeMR Static Code Analyser</w:t>
-      </w:r>
+        <w:t>Tutti i grafici e metriche relative al codice sono state generat</w:t>
+      </w:r>
+      <w:r>
+        <w:t>i</w:t>
+      </w:r>
+      <w:r>
+        <w:t xml:space="preserve"> utilizzando </w:t>
+      </w:r>
+      <w:proofErr w:type="spellStart"/>
+      <w:r>
+        <w:rPr>
+          <w:b/>
+          <w:bCs/>
+        </w:rPr>
+        <w:t>CodeMR</w:t>
+      </w:r>
+      <w:proofErr w:type="spellEnd"/>
+      <w:r>
+        <w:rPr>
+          <w:b/>
+          <w:bCs/>
+        </w:rPr>
+        <w:t xml:space="preserve"> </w:t>
+      </w:r>
+      <w:proofErr w:type="spellStart"/>
+      <w:r>
+        <w:rPr>
+          <w:b/>
+          <w:bCs/>
+        </w:rPr>
+        <w:t>Static</w:t>
+      </w:r>
+      <w:proofErr w:type="spellEnd"/>
+      <w:r>
+        <w:rPr>
+          <w:b/>
+          <w:bCs/>
+        </w:rPr>
+        <w:t xml:space="preserve"> Code </w:t>
+      </w:r>
+      <w:proofErr w:type="spellStart"/>
+      <w:r>
+        <w:rPr>
+          <w:b/>
+          <w:bCs/>
+        </w:rPr>
+        <w:t>Analyser</w:t>
+      </w:r>
+      <w:proofErr w:type="spellEnd"/>
       <w:r>
         <w:t>.</w:t>
       </w:r>
@@ -8846,7 +9510,33 @@
         <w:rPr>
           <w:rFonts w:ascii="Times New Roman" w:hAnsi="Times New Roman" w:cs="Times New Roman"/>
         </w:rPr>
-        <w:t>l’obiettivo era quello di mantenere un alto livello di coesione ed un basso livello di accoppiamento. Come riportato dai dati seguenti l’80% delle classi presentano un valore basso di “mancaza di coesione”. Il livello di complessità invece risulta essere basso per il 70% delle classi.</w:t>
+        <w:t>l’obiettivo era quello di mantenere un alto livello di coesione ed un basso livello di accoppiamento. Come riportato dai dati seguenti l’80% delle classi presentano un valore basso di “</w:t>
+      </w:r>
+      <w:proofErr w:type="spellStart"/>
+      <w:r>
+        <w:rPr>
+          <w:rFonts w:ascii="Times New Roman" w:hAnsi="Times New Roman" w:cs="Times New Roman"/>
+        </w:rPr>
+        <w:t>mancaza</w:t>
+      </w:r>
+      <w:proofErr w:type="spellEnd"/>
+      <w:r>
+        <w:rPr>
+          <w:rFonts w:ascii="Times New Roman" w:hAnsi="Times New Roman" w:cs="Times New Roman"/>
+        </w:rPr>
+        <w:t xml:space="preserve"> di coesione”. Il livello di complessità invece risulta essere basso per il 70% delle classi.</w:t>
+      </w:r>
+      <w:r>
+        <w:rPr>
+          <w:rFonts w:ascii="Times New Roman" w:hAnsi="Times New Roman" w:cs="Times New Roman"/>
+        </w:rPr>
+        <w:br/>
+      </w:r>
+      <w:r>
+        <w:rPr>
+          <w:rFonts w:ascii="Times New Roman" w:hAnsi="Times New Roman" w:cs="Times New Roman"/>
+        </w:rPr>
+        <w:br/>
       </w:r>
       <w:r>
         <w:rPr>
@@ -8878,19 +9568,39 @@
       <w:bookmarkStart w:id="46" w:name="_Toc139800772"/>
       <w:r>
         <w:rPr>
+          <w:rFonts w:ascii="Times New Roman" w:hAnsi="Times New Roman" w:cs="Times New Roman"/>
+          <w:b/>
+          <w:bCs/>
+          <w:color w:val="000000" w:themeColor="text1"/>
+        </w:rPr>
+        <w:t>Testing</w:t>
+      </w:r>
+      <w:bookmarkEnd w:id="46"/>
+    </w:p>
+    <w:p>
+      <w:pPr>
+        <w:pStyle w:val="NormaleWeb"/>
+        <w:jc w:val="both"/>
+        <w:rPr>
+          <w:sz w:val="22"/>
+          <w:szCs w:val="22"/>
+        </w:rPr>
+      </w:pPr>
+      <w:r>
+        <w:rPr>
           <w:noProof/>
         </w:rPr>
         <w:drawing>
-          <wp:anchor distT="0" distB="0" distL="114300" distR="114300" simplePos="0" relativeHeight="251667456" behindDoc="0" locked="0" layoutInCell="1" allowOverlap="1" wp14:anchorId="7105ED89" wp14:editId="65B1166C">
+          <wp:anchor distT="0" distB="0" distL="114300" distR="114300" simplePos="0" relativeHeight="251667456" behindDoc="0" locked="0" layoutInCell="1" allowOverlap="1" wp14:anchorId="7105ED89" wp14:editId="5F9D531C">
             <wp:simplePos x="0" y="0"/>
             <wp:positionH relativeFrom="margin">
               <wp:align>right</wp:align>
             </wp:positionH>
             <wp:positionV relativeFrom="paragraph">
-              <wp:posOffset>277495</wp:posOffset>
+              <wp:posOffset>12065</wp:posOffset>
             </wp:positionV>
-            <wp:extent cx="1537335" cy="3319145"/>
-            <wp:effectExtent l="0" t="0" r="5715" b="0"/>
+            <wp:extent cx="1405255" cy="3319145"/>
+            <wp:effectExtent l="0" t="0" r="4445" b="0"/>
             <wp:wrapSquare wrapText="bothSides"/>
             <wp:docPr id="1251591719" name="Immagine 1"/>
             <wp:cNvGraphicFramePr>
@@ -8904,7 +9614,7 @@
                     <pic:cNvPicPr/>
                   </pic:nvPicPr>
                   <pic:blipFill>
-                    <a:blip r:embed="rId18">
+                    <a:blip r:embed="rId18" cstate="print">
                       <a:extLst>
                         <a:ext uri="{28A0092B-C50C-407E-A947-70E740481C1C}">
                           <a14:useLocalDpi xmlns:a14="http://schemas.microsoft.com/office/drawing/2010/main" val="0"/>
@@ -8918,7 +9628,7 @@
                   <pic:spPr>
                     <a:xfrm>
                       <a:off x="0" y="0"/>
-                      <a:ext cx="1537335" cy="3319145"/>
+                      <a:ext cx="1405255" cy="3319145"/>
                     </a:xfrm>
                     <a:prstGeom prst="rect">
                       <a:avLst/>
@@ -8938,14 +9648,59 @@
       </w:r>
       <w:r>
         <w:rPr>
-          <w:rFonts w:ascii="Times New Roman" w:hAnsi="Times New Roman" w:cs="Times New Roman"/>
-          <w:b/>
-          <w:bCs/>
-          <w:color w:val="000000" w:themeColor="text1"/>
-        </w:rPr>
-        <w:t>Testing</w:t>
-      </w:r>
-      <w:bookmarkEnd w:id="46"/>
+          <w:sz w:val="22"/>
+          <w:szCs w:val="22"/>
+        </w:rPr>
+        <w:t xml:space="preserve">L' Extreme Programming viene riconosciuto come un Test </w:t>
+      </w:r>
+      <w:proofErr w:type="spellStart"/>
+      <w:r>
+        <w:rPr>
+          <w:sz w:val="22"/>
+          <w:szCs w:val="22"/>
+        </w:rPr>
+        <w:t>Driven</w:t>
+      </w:r>
+      <w:proofErr w:type="spellEnd"/>
+      <w:r>
+        <w:rPr>
+          <w:sz w:val="22"/>
+          <w:szCs w:val="22"/>
+        </w:rPr>
+        <w:t xml:space="preserve"> </w:t>
+      </w:r>
+      <w:proofErr w:type="spellStart"/>
+      <w:r>
+        <w:rPr>
+          <w:sz w:val="22"/>
+          <w:szCs w:val="22"/>
+        </w:rPr>
+        <w:t>Developement</w:t>
+      </w:r>
+      <w:proofErr w:type="spellEnd"/>
+      <w:r>
+        <w:rPr>
+          <w:sz w:val="22"/>
+          <w:szCs w:val="22"/>
+        </w:rPr>
+        <w:t xml:space="preserve">. Per questo motivo abbiamo dato enfasi ai test </w:t>
+      </w:r>
+      <w:proofErr w:type="spellStart"/>
+      <w:r>
+        <w:rPr>
+          <w:sz w:val="22"/>
+          <w:szCs w:val="22"/>
+        </w:rPr>
+        <w:t>generandoni</w:t>
+      </w:r>
+      <w:proofErr w:type="spellEnd"/>
+      <w:r>
+        <w:rPr>
+          <w:sz w:val="22"/>
+          <w:szCs w:val="22"/>
+        </w:rPr>
+        <w:t xml:space="preserve"> diversi.</w:t>
+      </w:r>
     </w:p>
     <w:p>
       <w:pPr>
@@ -8961,14 +9716,24 @@
           <w:sz w:val="22"/>
           <w:szCs w:val="22"/>
         </w:rPr>
-        <w:t>L' Extreme Programming viene riconosciuto come un Test Driven Developement</w:t>
-      </w:r>
-      <w:r>
+        <w:t>I test sono stati effettuati cercando di coprire buona parte del codice. Inizialmente sono stati effettuati i test sulle varie entità (classi Auto, Noleggio, Utente) accertandoci che le funzioni basilari funzionassero al meglio.</w:t>
+      </w:r>
+    </w:p>
+    <w:p>
+      <w:pPr>
+        <w:pStyle w:val="NormaleWeb"/>
+        <w:jc w:val="both"/>
         <w:rPr>
           <w:sz w:val="22"/>
           <w:szCs w:val="22"/>
         </w:rPr>
-        <w:t>. Per questo motivo abbiamo dato enfasi ai test generandoni diversi.</w:t>
+      </w:pPr>
+      <w:r>
+        <w:rPr>
+          <w:sz w:val="22"/>
+          <w:szCs w:val="22"/>
+        </w:rPr>
+        <w:t>La percentuale di coverage raggiunta su tutto il codice è del 71,6%.</w:t>
       </w:r>
     </w:p>
     <w:p>
@@ -8985,7 +9750,23 @@
           <w:sz w:val="22"/>
           <w:szCs w:val="22"/>
         </w:rPr>
-        <w:t>I test sono stati effettuati cercando di coprire buona parte del codice. Inizialmente sono stati effettuati i test sulle varie entità (classi Auto, Noleggio, Utente) accertandoci che le funzioni basilari funzionassero al meglio.</w:t>
+        <w:t xml:space="preserve">Di seguito sono stati realizzati i test sulle altre componenti del software. In generale abbiamo voluto testare il completo funzionamento del </w:t>
+      </w:r>
+      <w:proofErr w:type="spellStart"/>
+      <w:r>
+        <w:rPr>
+          <w:sz w:val="22"/>
+          <w:szCs w:val="22"/>
+        </w:rPr>
+        <w:t>context</w:t>
+      </w:r>
+      <w:proofErr w:type="spellEnd"/>
+      <w:r>
+        <w:rPr>
+          <w:sz w:val="22"/>
+          <w:szCs w:val="22"/>
+        </w:rPr>
+        <w:t xml:space="preserve"> e delle richieste http. </w:t>
       </w:r>
     </w:p>
     <w:p>
@@ -8997,12 +9778,21 @@
           <w:szCs w:val="22"/>
         </w:rPr>
       </w:pPr>
+      <w:proofErr w:type="gramStart"/>
       <w:r>
         <w:rPr>
           <w:sz w:val="22"/>
           <w:szCs w:val="22"/>
         </w:rPr>
-        <w:t>La percentuale di coverage raggiunta su tutto il codice è del 71,6%.</w:t>
+        <w:t>Infine</w:t>
+      </w:r>
+      <w:proofErr w:type="gramEnd"/>
+      <w:r>
+        <w:rPr>
+          <w:sz w:val="22"/>
+          <w:szCs w:val="22"/>
+        </w:rPr>
+        <w:t xml:space="preserve"> sono state testate le funzionalità del Controller per verificare che i metodi più importanti ai fini del funzionamento dell’applicazione fossero stati correttamente implementati.</w:t>
       </w:r>
     </w:p>
     <w:p>
@@ -9019,41 +9809,39 @@
           <w:sz w:val="22"/>
           <w:szCs w:val="22"/>
         </w:rPr>
-        <w:t xml:space="preserve">Di seguito sono stati realizzati i test sulle altre componenti del software. In generale abbiamo voluto testare il completo funzionamento del context e delle richieste http. </w:t>
-      </w:r>
-    </w:p>
-    <w:p>
-      <w:pPr>
-        <w:pStyle w:val="NormaleWeb"/>
-        <w:jc w:val="both"/>
+        <w:t xml:space="preserve">Tutti i test sono stati realizzati sfruttando </w:t>
+      </w:r>
+      <w:proofErr w:type="spellStart"/>
+      <w:r>
         <w:rPr>
           <w:sz w:val="22"/>
           <w:szCs w:val="22"/>
         </w:rPr>
-      </w:pPr>
+        <w:t>JUnit</w:t>
+      </w:r>
+      <w:proofErr w:type="spellEnd"/>
       <w:r>
         <w:rPr>
           <w:sz w:val="22"/>
           <w:szCs w:val="22"/>
         </w:rPr>
-        <w:t>Infine sono state testate le funzionalità del Controller per verificare che i metodi più importanti ai fini del funzionamento dell’applicazione fossero stati correttamente implementati.</w:t>
-      </w:r>
-    </w:p>
-    <w:p>
-      <w:pPr>
-        <w:pStyle w:val="NormaleWeb"/>
-        <w:jc w:val="both"/>
+        <w:t xml:space="preserve"> 5 e per il testing della parte “Web” abbiamo usato Spring Boot Test con </w:t>
+      </w:r>
+      <w:proofErr w:type="spellStart"/>
+      <w:r>
         <w:rPr>
           <w:sz w:val="22"/>
           <w:szCs w:val="22"/>
         </w:rPr>
-      </w:pPr>
+        <w:t>Mockito</w:t>
+      </w:r>
+      <w:proofErr w:type="spellEnd"/>
       <w:r>
         <w:rPr>
           <w:sz w:val="22"/>
           <w:szCs w:val="22"/>
         </w:rPr>
-        <w:t xml:space="preserve">Tutti i test sono stati realizzati sfruttando JUnit 5 e per il testing della parte “Web” abbiamo usato Spring Boot Test con Mockito. </w:t>
+        <w:t xml:space="preserve">. </w:t>
       </w:r>
     </w:p>
     <w:p>

</xml_diff>

<commit_message>
ultime modifiche doc e presentazione
</commit_message>
<xml_diff>
--- a/Documentazione/Documentazione.docx
+++ b/Documentazione/Documentazione.docx
@@ -9792,7 +9792,21 @@
           <w:sz w:val="22"/>
           <w:szCs w:val="22"/>
         </w:rPr>
-        <w:t xml:space="preserve"> sono state testate le funzionalità del Controller per verificare che i metodi più importanti ai fini del funzionamento dell’applicazione fossero stati correttamente implementati.</w:t>
+        <w:t xml:space="preserve"> sono state testate le funzionalità de</w:t>
+      </w:r>
+      <w:r>
+        <w:rPr>
+          <w:sz w:val="22"/>
+          <w:szCs w:val="22"/>
+        </w:rPr>
+        <w:t>lle altre componenti</w:t>
+      </w:r>
+      <w:r>
+        <w:rPr>
+          <w:sz w:val="22"/>
+          <w:szCs w:val="22"/>
+        </w:rPr>
+        <w:t xml:space="preserve"> per verificare che i metodi più importanti ai fini del funzionamento dell’applicazione fossero stati correttamente implementati.</w:t>
       </w:r>
     </w:p>
     <w:p>
@@ -9825,15 +9839,38 @@
           <w:sz w:val="22"/>
           <w:szCs w:val="22"/>
         </w:rPr>
-        <w:t xml:space="preserve"> 5 e per il testing della parte “Web” abbiamo usato Spring Boot Test con </w:t>
-      </w:r>
-      <w:proofErr w:type="spellStart"/>
+        <w:t xml:space="preserve"> 5 </w:t>
+      </w:r>
       <w:r>
         <w:rPr>
           <w:sz w:val="22"/>
           <w:szCs w:val="22"/>
         </w:rPr>
+        <w:t xml:space="preserve">a cui abbiamo affiancato il framework </w:t>
+      </w:r>
+      <w:proofErr w:type="spellStart"/>
+      <w:r>
+        <w:rPr>
+          <w:sz w:val="22"/>
+          <w:szCs w:val="22"/>
+        </w:rPr>
         <w:t>Mockito</w:t>
+      </w:r>
+      <w:proofErr w:type="spellEnd"/>
+      <w:r>
+        <w:rPr>
+          <w:sz w:val="22"/>
+          <w:szCs w:val="22"/>
+        </w:rPr>
+        <w:t xml:space="preserve">, sfruttato per simulare il comportamento di alcune componenti mediante l’utilizzo dei </w:t>
+      </w:r>
+      <w:proofErr w:type="spellStart"/>
+      <w:r>
+        <w:rPr>
+          <w:sz w:val="22"/>
+          <w:szCs w:val="22"/>
+        </w:rPr>
+        <w:t>Mock</w:t>
       </w:r>
       <w:proofErr w:type="spellEnd"/>
       <w:r>

</xml_diff>